<commit_message>
Iterazione 1, diagrammi di sequenza e mod classi progetto
</commit_message>
<xml_diff>
--- a/Elaborazione/Iterazione 1/Elaborazione Iterazione 1.docx
+++ b/Elaborazione/Iterazione 1/Elaborazione Iterazione 1.docx
@@ -20,6 +20,9 @@
       </w:r>
     </w:p>
     <w:p>
+      <w:pPr>
+        <w:jc w:val="both"/>
+      </w:pPr>
       <w:r>
         <w:t xml:space="preserve">Conclusa la fase di ideazione, si passa alla fase di elaborazione. Obiettivo dell’Iterazione 1 sarà quello di implementare lo scenario principale di successo e tutte le </w:t>
       </w:r>
@@ -33,8 +36,13 @@
         <w:t>“</w:t>
       </w:r>
       <w:r>
-        <w:t>Inserimento nuovo Padeleur</w:t>
-      </w:r>
+        <w:t xml:space="preserve">Inserimento nuovo </w:t>
+      </w:r>
+      <w:proofErr w:type="spellStart"/>
+      <w:r>
+        <w:t>Padeleur</w:t>
+      </w:r>
+      <w:proofErr w:type="spellEnd"/>
       <w:r>
         <w:t>” nella fase di ideazione.</w:t>
       </w:r>
@@ -50,6 +58,7 @@
     <w:p>
       <w:pPr>
         <w:pStyle w:val="Titolo2"/>
+        <w:jc w:val="both"/>
         <w:rPr>
           <w:rFonts w:asciiTheme="minorHAnsi" w:eastAsiaTheme="minorHAnsi" w:hAnsiTheme="minorHAnsi" w:cstheme="minorBidi"/>
           <w:color w:val="auto"/>
@@ -64,7 +73,47 @@
           <w:sz w:val="22"/>
           <w:szCs w:val="22"/>
         </w:rPr>
-        <w:t>Nel file "Modello dei casi d'uso Iterazione 1" è stato apportato un aggiornamento al titolo dell'UC1, che ora è stato modificato in "Registrazione nuovo Padeleur". Inoltre, si è scelto di includere l'attributo "e-mail" nell'entità Utente (Padeleur), in quanto è pratica comune in molti altri siti web verificare l'identità dell'utente attraverso questa credenziale e successivamente richiedere ulteriori informazioni. Rispetto alla fase di ideazione dell'UC1, lo scenario principale di successo è stato modificato.</w:t>
+        <w:t xml:space="preserve">Nel file "Modello dei casi d'uso Iterazione 1" è stato apportato un aggiornamento al titolo dell'UC1, che ora è stato modificato in "Registrazione nuovo </w:t>
+      </w:r>
+      <w:proofErr w:type="spellStart"/>
+      <w:r>
+        <w:rPr>
+          <w:rFonts w:asciiTheme="minorHAnsi" w:eastAsiaTheme="minorHAnsi" w:hAnsiTheme="minorHAnsi" w:cstheme="minorBidi"/>
+          <w:color w:val="auto"/>
+          <w:sz w:val="22"/>
+          <w:szCs w:val="22"/>
+        </w:rPr>
+        <w:t>Padeleur</w:t>
+      </w:r>
+      <w:proofErr w:type="spellEnd"/>
+      <w:r>
+        <w:rPr>
+          <w:rFonts w:asciiTheme="minorHAnsi" w:eastAsiaTheme="minorHAnsi" w:hAnsiTheme="minorHAnsi" w:cstheme="minorBidi"/>
+          <w:color w:val="auto"/>
+          <w:sz w:val="22"/>
+          <w:szCs w:val="22"/>
+        </w:rPr>
+        <w:t>". Inoltre, si è scelto di includere l'attributo "e-mail" nell'entità Utente (</w:t>
+      </w:r>
+      <w:proofErr w:type="spellStart"/>
+      <w:r>
+        <w:rPr>
+          <w:rFonts w:asciiTheme="minorHAnsi" w:eastAsiaTheme="minorHAnsi" w:hAnsiTheme="minorHAnsi" w:cstheme="minorBidi"/>
+          <w:color w:val="auto"/>
+          <w:sz w:val="22"/>
+          <w:szCs w:val="22"/>
+        </w:rPr>
+        <w:t>Padeleur</w:t>
+      </w:r>
+      <w:proofErr w:type="spellEnd"/>
+      <w:r>
+        <w:rPr>
+          <w:rFonts w:asciiTheme="minorHAnsi" w:eastAsiaTheme="minorHAnsi" w:hAnsiTheme="minorHAnsi" w:cstheme="minorBidi"/>
+          <w:color w:val="auto"/>
+          <w:sz w:val="22"/>
+          <w:szCs w:val="22"/>
+        </w:rPr>
+        <w:t>), in quanto è pratica comune in molti altri siti web verificare l'identità dell'utente attraverso questa credenziale e successivamente richiedere ulteriori informazioni. Rispetto alla fase di ideazione dell'UC1, lo scenario principale di successo è stato modificato.</w:t>
       </w:r>
     </w:p>
     <w:p>
@@ -76,6 +125,9 @@
       </w:r>
     </w:p>
     <w:p>
+      <w:pPr>
+        <w:jc w:val="both"/>
+      </w:pPr>
       <w:r>
         <w:t>L'analisi orientata agli oggetti si basa sulla creazione di una descrizione del dominio da un punto di vista ad oggetti. Vengono utilizzati diversi strumenti per fornire tale descrizione: Modello di Dominio, SSD</w:t>
       </w:r>
@@ -107,8 +159,13 @@
           <w:numId w:val="1"/>
         </w:numPr>
       </w:pPr>
-      <w:r>
-        <w:t>GiocoPadel: rappresenta il Sistema;</w:t>
+      <w:proofErr w:type="spellStart"/>
+      <w:r>
+        <w:t>GiocoPadel</w:t>
+      </w:r>
+      <w:proofErr w:type="spellEnd"/>
+      <w:r>
+        <w:t>: rappresenta il Sistema;</w:t>
       </w:r>
     </w:p>
     <w:p>
@@ -132,7 +189,15 @@
         </w:numPr>
       </w:pPr>
       <w:r>
-        <w:t>Utente (Padeleur): rappresenta un giocatore che vuo</w:t>
+        <w:t>Utente (</w:t>
+      </w:r>
+      <w:proofErr w:type="spellStart"/>
+      <w:r>
+        <w:t>Padeleur</w:t>
+      </w:r>
+      <w:proofErr w:type="spellEnd"/>
+      <w:r>
+        <w:t>): rappresenta un giocatore che vuo</w:t>
       </w:r>
       <w:r>
         <w:t>le utilizzare il Sistema per prenotare una partita di Padel.</w:t>
@@ -144,6 +209,9 @@
       </w:r>
     </w:p>
     <w:p>
+      <w:pPr>
+        <w:jc w:val="center"/>
+      </w:pPr>
       <w:r>
         <w:rPr>
           <w:noProof/>
@@ -206,13 +274,16 @@
       </w:r>
     </w:p>
     <w:p>
+      <w:pPr>
+        <w:jc w:val="center"/>
+      </w:pPr>
       <w:r>
         <w:rPr>
           <w:noProof/>
         </w:rPr>
         <w:drawing>
-          <wp:inline distT="0" distB="0" distL="0" distR="0" wp14:anchorId="1126A7AB" wp14:editId="348F569D">
-            <wp:extent cx="5126249" cy="3921760"/>
+          <wp:inline distT="0" distB="0" distL="0" distR="0" wp14:anchorId="1126A7AB" wp14:editId="41981F50">
+            <wp:extent cx="4168140" cy="3187401"/>
             <wp:effectExtent l="0" t="0" r="0" b="0"/>
             <wp:docPr id="3" name="Immagine 3"/>
             <wp:cNvGraphicFramePr>
@@ -240,7 +311,7 @@
                   <pic:spPr>
                     <a:xfrm>
                       <a:off x="0" y="0"/>
-                      <a:ext cx="5126249" cy="3921760"/>
+                      <a:ext cx="4170919" cy="3189526"/>
                     </a:xfrm>
                     <a:prstGeom prst="rect">
                       <a:avLst/>
@@ -254,6 +325,9 @@
       </w:r>
     </w:p>
     <w:p>
+      <w:pPr>
+        <w:jc w:val="both"/>
+      </w:pPr>
       <w:r>
         <w:t>In questo diagramma, l'</w:t>
       </w:r>
@@ -267,7 +341,15 @@
         <w:t xml:space="preserve">l’e-mail </w:t>
       </w:r>
       <w:r>
-        <w:t xml:space="preserve">del Padeleur al </w:t>
+        <w:t xml:space="preserve">del </w:t>
+      </w:r>
+      <w:proofErr w:type="spellStart"/>
+      <w:r>
+        <w:t>Padeleur</w:t>
+      </w:r>
+      <w:proofErr w:type="spellEnd"/>
+      <w:r>
+        <w:t xml:space="preserve"> al </w:t>
       </w:r>
       <w:r>
         <w:t>s</w:t>
@@ -276,22 +358,64 @@
         <w:t>istema</w:t>
       </w:r>
       <w:r>
-        <w:t xml:space="preserve"> GiocoPadel</w:t>
-      </w:r>
-      <w:r>
-        <w:t>, che a sua volta verifica se il Padeleur esiste già nel sistema o meno. Se il Padeleur non esiste ancora</w:t>
-      </w:r>
-      <w:r>
-        <w:t xml:space="preserve"> su GiocoPadel</w:t>
-      </w:r>
-      <w:r>
-        <w:t>, l'amministratore inserisce i dati anagrafici del Padeleur nel sistema e conferma la registrazione</w:t>
+        <w:t xml:space="preserve"> </w:t>
+      </w:r>
+      <w:proofErr w:type="spellStart"/>
+      <w:r>
+        <w:t>GiocoPadel</w:t>
+      </w:r>
+      <w:proofErr w:type="spellEnd"/>
+      <w:r>
+        <w:t xml:space="preserve">, che a sua volta verifica se il </w:t>
+      </w:r>
+      <w:proofErr w:type="spellStart"/>
+      <w:r>
+        <w:t>Padeleur</w:t>
+      </w:r>
+      <w:proofErr w:type="spellEnd"/>
+      <w:r>
+        <w:t xml:space="preserve"> esiste già nel sistema o meno. Se il </w:t>
+      </w:r>
+      <w:proofErr w:type="spellStart"/>
+      <w:r>
+        <w:t>Padeleur</w:t>
+      </w:r>
+      <w:proofErr w:type="spellEnd"/>
+      <w:r>
+        <w:t xml:space="preserve"> non esiste ancora</w:t>
+      </w:r>
+      <w:r>
+        <w:t xml:space="preserve"> su </w:t>
+      </w:r>
+      <w:proofErr w:type="spellStart"/>
+      <w:r>
+        <w:t>GiocoPadel</w:t>
+      </w:r>
+      <w:proofErr w:type="spellEnd"/>
+      <w:r>
+        <w:t xml:space="preserve">, l'amministratore inserisce i dati anagrafici del </w:t>
+      </w:r>
+      <w:proofErr w:type="spellStart"/>
+      <w:r>
+        <w:t>Padeleur</w:t>
+      </w:r>
+      <w:proofErr w:type="spellEnd"/>
+      <w:r>
+        <w:t xml:space="preserve"> nel sistema e conferma la registrazione</w:t>
       </w:r>
       <w:r>
         <w:t xml:space="preserve">. </w:t>
       </w:r>
       <w:r>
-        <w:t>In caso contrario, il sistema segnala all'amministratore che il Padeleur è già stato registrato in precedenza e il processo di registrazione si interrompe.</w:t>
+        <w:t xml:space="preserve">In caso contrario, il sistema segnala all'amministratore che il </w:t>
+      </w:r>
+      <w:proofErr w:type="spellStart"/>
+      <w:r>
+        <w:t>Padeleur</w:t>
+      </w:r>
+      <w:proofErr w:type="spellEnd"/>
+      <w:r>
+        <w:t xml:space="preserve"> è già stato registrato in precedenza e il processo di registrazione si interrompe.</w:t>
       </w:r>
     </w:p>
     <w:p>
@@ -340,18 +464,22 @@
             <w:tcW w:w="4889" w:type="dxa"/>
           </w:tcPr>
           <w:p>
+            <w:proofErr w:type="spellStart"/>
             <w:r>
               <w:t>Richiest</w:t>
             </w:r>
             <w:r>
               <w:t>aEmail</w:t>
             </w:r>
+            <w:proofErr w:type="spellEnd"/>
             <w:r>
               <w:t>(</w:t>
             </w:r>
+            <w:proofErr w:type="gramStart"/>
             <w:r>
               <w:t>email</w:t>
             </w:r>
+            <w:proofErr w:type="gramEnd"/>
             <w:r>
               <w:t>).</w:t>
             </w:r>
@@ -382,7 +510,15 @@
           </w:tcPr>
           <w:p>
             <w:r>
-              <w:t>Caso d’uso UC1: Registrazione nuovo Padeleur.</w:t>
+              <w:t xml:space="preserve">Caso d’uso UC1: Registrazione nuovo </w:t>
+            </w:r>
+            <w:proofErr w:type="spellStart"/>
+            <w:r>
+              <w:t>Padeleur</w:t>
+            </w:r>
+            <w:proofErr w:type="spellEnd"/>
+            <w:r>
+              <w:t>.</w:t>
             </w:r>
           </w:p>
         </w:tc>
@@ -477,8 +613,13 @@
             <w:tcW w:w="4889" w:type="dxa"/>
           </w:tcPr>
           <w:p>
-            <w:r>
-              <w:t>InserimentoDatiAnagrafici (</w:t>
+            <w:proofErr w:type="spellStart"/>
+            <w:r>
+              <w:t>InserimentoDatiAnagrafici</w:t>
+            </w:r>
+            <w:proofErr w:type="spellEnd"/>
+            <w:r>
+              <w:t xml:space="preserve"> (</w:t>
             </w:r>
             <w:r>
               <w:t>n</w:t>
@@ -492,17 +633,35 @@
             <w:r>
               <w:t xml:space="preserve">ognome, </w:t>
             </w:r>
+            <w:proofErr w:type="spellStart"/>
             <w:r>
               <w:t>c</w:t>
             </w:r>
             <w:r>
-              <w:t xml:space="preserve">odiceFiscale, </w:t>
-            </w:r>
+              <w:t>odiceFiscale</w:t>
+            </w:r>
+            <w:proofErr w:type="spellEnd"/>
+            <w:r>
+              <w:t xml:space="preserve">, </w:t>
+            </w:r>
+            <w:proofErr w:type="spellStart"/>
             <w:r>
               <w:t>d</w:t>
             </w:r>
             <w:r>
-              <w:t>ataDiNascita).</w:t>
+              <w:t>ataDiNascita</w:t>
+            </w:r>
+            <w:proofErr w:type="spellEnd"/>
+            <w:r>
+              <w:t xml:space="preserve">, </w:t>
+            </w:r>
+            <w:proofErr w:type="gramStart"/>
+            <w:r>
+              <w:t>email</w:t>
+            </w:r>
+            <w:proofErr w:type="gramEnd"/>
+            <w:r>
+              <w:t>).</w:t>
             </w:r>
           </w:p>
         </w:tc>
@@ -531,7 +690,15 @@
           </w:tcPr>
           <w:p>
             <w:r>
-              <w:t>Caso d’uso UC1: Registrazione nuovo Padeleur.</w:t>
+              <w:t xml:space="preserve">Caso d’uso UC1: Registrazione nuovo </w:t>
+            </w:r>
+            <w:proofErr w:type="spellStart"/>
+            <w:r>
+              <w:t>Padeleur</w:t>
+            </w:r>
+            <w:proofErr w:type="spellEnd"/>
+            <w:r>
+              <w:t>.</w:t>
             </w:r>
           </w:p>
         </w:tc>
@@ -560,7 +727,15 @@
           </w:tcPr>
           <w:p>
             <w:r>
-              <w:t xml:space="preserve">Il Messaggio di Verifica ha dato esito positivo, cioè nel Sistema non esiste nessun Utente (Padeleur) con </w:t>
+              <w:t>Il Messaggio di Verifica ha dato esito positivo, cioè nel Sistema non esiste nessun Utente (</w:t>
+            </w:r>
+            <w:proofErr w:type="spellStart"/>
+            <w:r>
+              <w:t>Padeleur</w:t>
+            </w:r>
+            <w:proofErr w:type="spellEnd"/>
+            <w:r>
+              <w:t xml:space="preserve">) con </w:t>
             </w:r>
             <w:r>
               <w:t>l’e-mail</w:t>
@@ -608,8 +783,21 @@
               <w:t>È</w:t>
             </w:r>
             <w:r>
-              <w:t xml:space="preserve"> stata creata l’istanza rp di Padeleur</w:t>
-            </w:r>
+              <w:t xml:space="preserve"> stata creata l’istanza </w:t>
+            </w:r>
+            <w:proofErr w:type="spellStart"/>
+            <w:r>
+              <w:t>nuovoPadeleur</w:t>
+            </w:r>
+            <w:proofErr w:type="spellEnd"/>
+            <w:r>
+              <w:t xml:space="preserve"> di </w:t>
+            </w:r>
+            <w:proofErr w:type="spellStart"/>
+            <w:r>
+              <w:t>Padeleur</w:t>
+            </w:r>
+            <w:proofErr w:type="spellEnd"/>
             <w:r>
               <w:t>;</w:t>
             </w:r>
@@ -637,21 +825,68 @@
             <w:r>
               <w:t xml:space="preserve">ognome, </w:t>
             </w:r>
+            <w:proofErr w:type="spellStart"/>
             <w:r>
               <w:t>c</w:t>
             </w:r>
             <w:r>
-              <w:t xml:space="preserve">odiceFiscale, </w:t>
-            </w:r>
+              <w:t>odiceFiscale</w:t>
+            </w:r>
+            <w:proofErr w:type="spellEnd"/>
+            <w:r>
+              <w:t xml:space="preserve">, </w:t>
+            </w:r>
+            <w:proofErr w:type="spellStart"/>
             <w:r>
               <w:t>d</w:t>
             </w:r>
             <w:r>
-              <w:t xml:space="preserve">ataDiNascita di rp sono stati inizializzati </w:t>
-            </w:r>
-            <w:r>
-              <w:lastRenderedPageBreak/>
-              <w:t>correttamente.</w:t>
+              <w:t>ataDiNascita</w:t>
+            </w:r>
+            <w:proofErr w:type="spellEnd"/>
+            <w:r>
+              <w:t xml:space="preserve"> ed </w:t>
+            </w:r>
+            <w:proofErr w:type="gramStart"/>
+            <w:r>
+              <w:t>email</w:t>
+            </w:r>
+            <w:proofErr w:type="gramEnd"/>
+            <w:r>
+              <w:t xml:space="preserve"> di </w:t>
+            </w:r>
+            <w:proofErr w:type="spellStart"/>
+            <w:r>
+              <w:t>nuovoPadeleur</w:t>
+            </w:r>
+            <w:proofErr w:type="spellEnd"/>
+            <w:r>
+              <w:t xml:space="preserve"> sono stati inizializzati correttamente.</w:t>
+            </w:r>
+          </w:p>
+          <w:p>
+            <w:pPr>
+              <w:pStyle w:val="Paragrafoelenco"/>
+              <w:numPr>
+                <w:ilvl w:val="0"/>
+                <w:numId w:val="2"/>
+              </w:numPr>
+            </w:pPr>
+            <w:proofErr w:type="spellStart"/>
+            <w:r>
+              <w:t>nuovoPadeleur</w:t>
+            </w:r>
+            <w:proofErr w:type="spellEnd"/>
+            <w:r>
+              <w:t xml:space="preserve"> è stato associato a </w:t>
+            </w:r>
+            <w:proofErr w:type="spellStart"/>
+            <w:r>
+              <w:t>GiocoPadel</w:t>
+            </w:r>
+            <w:proofErr w:type="spellEnd"/>
+            <w:r>
+              <w:t xml:space="preserve"> tramite l’associazione “corrente”</w:t>
             </w:r>
           </w:p>
         </w:tc>
@@ -705,8 +940,18 @@
             <w:tcW w:w="5080" w:type="dxa"/>
           </w:tcPr>
           <w:p>
-            <w:r>
-              <w:t>ConfermaPadeleur()</w:t>
+            <w:proofErr w:type="spellStart"/>
+            <w:proofErr w:type="gramStart"/>
+            <w:r>
+              <w:t>ConfermaPadeleur</w:t>
+            </w:r>
+            <w:proofErr w:type="spellEnd"/>
+            <w:r>
+              <w:t>(</w:t>
+            </w:r>
+            <w:proofErr w:type="gramEnd"/>
+            <w:r>
+              <w:t>)</w:t>
             </w:r>
           </w:p>
         </w:tc>
@@ -741,7 +986,15 @@
           </w:tcPr>
           <w:p>
             <w:r>
-              <w:t>Caso d’uso UC1: Registrazione nuovo Padeleur.</w:t>
+              <w:t xml:space="preserve">Caso d’uso UC1: Registrazione nuovo </w:t>
+            </w:r>
+            <w:proofErr w:type="spellStart"/>
+            <w:r>
+              <w:t>Padeleur</w:t>
+            </w:r>
+            <w:proofErr w:type="spellEnd"/>
+            <w:r>
+              <w:t>.</w:t>
             </w:r>
           </w:p>
         </w:tc>
@@ -813,14 +1066,45 @@
             <w:tcW w:w="5080" w:type="dxa"/>
           </w:tcPr>
           <w:p>
-            <w:r>
-              <w:t xml:space="preserve">rp è stata associata </w:t>
+            <w:proofErr w:type="spellStart"/>
+            <w:r>
+              <w:t>nuovoPadeleur</w:t>
+            </w:r>
+            <w:proofErr w:type="spellEnd"/>
+            <w:r>
+              <w:t xml:space="preserve"> </w:t>
+            </w:r>
+            <w:r>
+              <w:t>è stat</w:t>
+            </w:r>
+            <w:r>
+              <w:t>o aggiunto</w:t>
+            </w:r>
+            <w:r>
+              <w:t xml:space="preserve"> </w:t>
             </w:r>
             <w:r>
               <w:t xml:space="preserve">a </w:t>
             </w:r>
-            <w:r>
-              <w:t>GiocoPadel tramite l’associazione registra;</w:t>
+            <w:proofErr w:type="spellStart"/>
+            <w:r>
+              <w:t>GiocoPadel</w:t>
+            </w:r>
+            <w:proofErr w:type="spellEnd"/>
+            <w:r>
+              <w:t xml:space="preserve"> tramite l’associazione </w:t>
+            </w:r>
+            <w:r>
+              <w:t>“</w:t>
+            </w:r>
+            <w:r>
+              <w:t>registra</w:t>
+            </w:r>
+            <w:r>
+              <w:t>”</w:t>
+            </w:r>
+            <w:r>
+              <w:t>;</w:t>
             </w:r>
           </w:p>
         </w:tc>
@@ -835,7 +1119,19 @@
         <w:t>2.4 Progettazione</w:t>
       </w:r>
     </w:p>
-    <w:p/>
+    <w:p>
+      <w:pPr>
+        <w:pStyle w:val="Titolo3"/>
+      </w:pPr>
+      <w:r>
+        <w:t>2.4.1 Diagrammi di Interazione</w:t>
+      </w:r>
+    </w:p>
+    <w:p>
+      <w:r>
+        <w:t>Di seguito …</w:t>
+      </w:r>
+    </w:p>
     <w:p/>
     <w:sectPr>
       <w:pgSz w:w="11906" w:h="16838"/>

</xml_diff>

<commit_message>
Iterazione 1, aggiustamenti diagrammi di sequenza e classi di progetto
</commit_message>
<xml_diff>
--- a/Elaborazione/Iterazione 1/Elaborazione Iterazione 1.docx
+++ b/Elaborazione/Iterazione 1/Elaborazione Iterazione 1.docx
@@ -144,15 +144,18 @@
       </w:r>
     </w:p>
     <w:p>
+      <w:pPr>
+        <w:jc w:val="center"/>
+      </w:pPr>
       <w:r>
         <w:rPr>
           <w:noProof/>
         </w:rPr>
         <w:drawing>
-          <wp:inline distT="0" distB="0" distL="0" distR="0" wp14:anchorId="062385BC" wp14:editId="420D891E">
-            <wp:extent cx="4701540" cy="3544932"/>
+          <wp:inline distT="0" distB="0" distL="0" distR="0" wp14:anchorId="1989D3CA" wp14:editId="40F4D3C3">
+            <wp:extent cx="4757903" cy="3463290"/>
             <wp:effectExtent l="0" t="0" r="0" b="0"/>
-            <wp:docPr id="1" name="Immagine 1"/>
+            <wp:docPr id="1052453637" name="Immagine 1"/>
             <wp:cNvGraphicFramePr>
               <a:graphicFrameLocks xmlns:a="http://schemas.openxmlformats.org/drawingml/2006/main" noChangeAspect="1"/>
             </wp:cNvGraphicFramePr>
@@ -160,17 +163,11 @@
               <a:graphicData uri="http://schemas.openxmlformats.org/drawingml/2006/picture">
                 <pic:pic xmlns:pic="http://schemas.openxmlformats.org/drawingml/2006/picture">
                   <pic:nvPicPr>
-                    <pic:cNvPr id="1" name="Immagine 1"/>
+                    <pic:cNvPr id="1052453637" name=""/>
                     <pic:cNvPicPr/>
                   </pic:nvPicPr>
                   <pic:blipFill>
-                    <a:blip r:embed="rId6">
-                      <a:extLst>
-                        <a:ext uri="{28A0092B-C50C-407E-A947-70E740481C1C}">
-                          <a14:useLocalDpi xmlns:a14="http://schemas.microsoft.com/office/drawing/2010/main" val="0"/>
-                        </a:ext>
-                      </a:extLst>
-                    </a:blip>
+                    <a:blip r:embed="rId6"/>
                     <a:stretch>
                       <a:fillRect/>
                     </a:stretch>
@@ -178,7 +175,7 @@
                   <pic:spPr>
                     <a:xfrm>
                       <a:off x="0" y="0"/>
-                      <a:ext cx="4706810" cy="3548905"/>
+                      <a:ext cx="4779047" cy="3478681"/>
                     </a:xfrm>
                     <a:prstGeom prst="rect">
                       <a:avLst/>
@@ -206,13 +203,16 @@
       </w:r>
     </w:p>
     <w:p>
+      <w:pPr>
+        <w:jc w:val="center"/>
+      </w:pPr>
       <w:r>
         <w:rPr>
           <w:noProof/>
         </w:rPr>
         <w:drawing>
-          <wp:inline distT="0" distB="0" distL="0" distR="0" wp14:anchorId="1126A7AB" wp14:editId="348F569D">
-            <wp:extent cx="5126249" cy="3921760"/>
+          <wp:inline distT="0" distB="0" distL="0" distR="0" wp14:anchorId="1126A7AB" wp14:editId="2659DBF6">
+            <wp:extent cx="4865621" cy="3722370"/>
             <wp:effectExtent l="0" t="0" r="0" b="0"/>
             <wp:docPr id="3" name="Immagine 3"/>
             <wp:cNvGraphicFramePr>
@@ -240,7 +240,7 @@
                   <pic:spPr>
                     <a:xfrm>
                       <a:off x="0" y="0"/>
-                      <a:ext cx="5126249" cy="3921760"/>
+                      <a:ext cx="4867725" cy="3723980"/>
                     </a:xfrm>
                     <a:prstGeom prst="rect">
                       <a:avLst/>
@@ -647,17 +647,12 @@
               <w:t>d</w:t>
             </w:r>
             <w:r>
-              <w:t xml:space="preserve">ataDiNascita di rp sono stati inizializzati </w:t>
-            </w:r>
-            <w:r>
-              <w:lastRenderedPageBreak/>
-              <w:t>correttamente.</w:t>
+              <w:t>ataDiNascita di rp sono stati inizializzati correttamente.</w:t>
             </w:r>
           </w:p>
         </w:tc>
       </w:tr>
     </w:tbl>
-    <w:p/>
     <w:p>
       <w:pPr>
         <w:rPr>
@@ -835,8 +830,213 @@
         <w:t>2.4 Progettazione</w:t>
       </w:r>
     </w:p>
+    <w:p>
+      <w:r>
+        <w:t>Di seguito sono presenti i Diagrammi di Sequenza:</w:t>
+      </w:r>
+    </w:p>
+    <w:p>
+      <w:r>
+        <w:t>RichiestaEmail(</w:t>
+      </w:r>
+      <w:r>
+        <w:t>email : String</w:t>
+      </w:r>
+      <w:r>
+        <w:t>)</w:t>
+      </w:r>
+    </w:p>
+    <w:p>
+      <w:r>
+        <w:drawing>
+          <wp:inline distT="0" distB="0" distL="0" distR="0" wp14:anchorId="7FB04D40" wp14:editId="26AB8C0A">
+            <wp:extent cx="5740400" cy="2590800"/>
+            <wp:effectExtent l="0" t="0" r="0" b="0"/>
+            <wp:docPr id="944746251" name="Immagine 1" descr="Immagine che contiene testo, schermata, diagramma, linea&#10;&#10;Descrizione generata automaticamente"/>
+            <wp:cNvGraphicFramePr>
+              <a:graphicFrameLocks xmlns:a="http://schemas.openxmlformats.org/drawingml/2006/main" noChangeAspect="1"/>
+            </wp:cNvGraphicFramePr>
+            <a:graphic xmlns:a="http://schemas.openxmlformats.org/drawingml/2006/main">
+              <a:graphicData uri="http://schemas.openxmlformats.org/drawingml/2006/picture">
+                <pic:pic xmlns:pic="http://schemas.openxmlformats.org/drawingml/2006/picture">
+                  <pic:nvPicPr>
+                    <pic:cNvPr id="944746251" name="Immagine 1" descr="Immagine che contiene testo, schermata, diagramma, linea&#10;&#10;Descrizione generata automaticamente"/>
+                    <pic:cNvPicPr/>
+                  </pic:nvPicPr>
+                  <pic:blipFill>
+                    <a:blip r:embed="rId8"/>
+                    <a:stretch>
+                      <a:fillRect/>
+                    </a:stretch>
+                  </pic:blipFill>
+                  <pic:spPr>
+                    <a:xfrm>
+                      <a:off x="0" y="0"/>
+                      <a:ext cx="5748246" cy="2594341"/>
+                    </a:xfrm>
+                    <a:prstGeom prst="rect">
+                      <a:avLst/>
+                    </a:prstGeom>
+                  </pic:spPr>
+                </pic:pic>
+              </a:graphicData>
+            </a:graphic>
+          </wp:inline>
+        </w:drawing>
+      </w:r>
+    </w:p>
+    <w:p>
+      <w:r>
+        <w:t>InserimentoDatiAnagrafici(nome : String, cognome : String, codiceFiscale : String, dataDiNascita : Date, email : String)</w:t>
+      </w:r>
+      <w:r>
+        <w:drawing>
+          <wp:inline distT="0" distB="0" distL="0" distR="0" wp14:anchorId="34FDB57E" wp14:editId="4AE605E3">
+            <wp:extent cx="5739627" cy="2301240"/>
+            <wp:effectExtent l="0" t="0" r="0" b="0"/>
+            <wp:docPr id="1602221878" name="Immagine 1" descr="Immagine che contiene testo, schermata, linea, diagramma&#10;&#10;Descrizione generata automaticamente"/>
+            <wp:cNvGraphicFramePr>
+              <a:graphicFrameLocks xmlns:a="http://schemas.openxmlformats.org/drawingml/2006/main" noChangeAspect="1"/>
+            </wp:cNvGraphicFramePr>
+            <a:graphic xmlns:a="http://schemas.openxmlformats.org/drawingml/2006/main">
+              <a:graphicData uri="http://schemas.openxmlformats.org/drawingml/2006/picture">
+                <pic:pic xmlns:pic="http://schemas.openxmlformats.org/drawingml/2006/picture">
+                  <pic:nvPicPr>
+                    <pic:cNvPr id="1602221878" name="Immagine 1" descr="Immagine che contiene testo, schermata, linea, diagramma&#10;&#10;Descrizione generata automaticamente"/>
+                    <pic:cNvPicPr/>
+                  </pic:nvPicPr>
+                  <pic:blipFill>
+                    <a:blip r:embed="rId9"/>
+                    <a:stretch>
+                      <a:fillRect/>
+                    </a:stretch>
+                  </pic:blipFill>
+                  <pic:spPr>
+                    <a:xfrm>
+                      <a:off x="0" y="0"/>
+                      <a:ext cx="5750647" cy="2305658"/>
+                    </a:xfrm>
+                    <a:prstGeom prst="rect">
+                      <a:avLst/>
+                    </a:prstGeom>
+                  </pic:spPr>
+                </pic:pic>
+              </a:graphicData>
+            </a:graphic>
+          </wp:inline>
+        </w:drawing>
+      </w:r>
+    </w:p>
     <w:p/>
     <w:p/>
+    <w:p/>
+    <w:p>
+      <w:r>
+        <w:lastRenderedPageBreak/>
+        <w:t>ConfermaPadeleur()</w:t>
+      </w:r>
+    </w:p>
+    <w:p>
+      <w:pPr>
+        <w:jc w:val="center"/>
+      </w:pPr>
+      <w:r>
+        <w:drawing>
+          <wp:inline distT="0" distB="0" distL="0" distR="0" wp14:anchorId="7AD84854" wp14:editId="4A629D47">
+            <wp:extent cx="5760720" cy="2857617"/>
+            <wp:effectExtent l="0" t="0" r="0" b="0"/>
+            <wp:docPr id="1966312314" name="Immagine 1" descr="Immagine che contiene testo, schermata, diagramma, linea&#10;&#10;Descrizione generata automaticamente"/>
+            <wp:cNvGraphicFramePr>
+              <a:graphicFrameLocks xmlns:a="http://schemas.openxmlformats.org/drawingml/2006/main" noChangeAspect="1"/>
+            </wp:cNvGraphicFramePr>
+            <a:graphic xmlns:a="http://schemas.openxmlformats.org/drawingml/2006/main">
+              <a:graphicData uri="http://schemas.openxmlformats.org/drawingml/2006/picture">
+                <pic:pic xmlns:pic="http://schemas.openxmlformats.org/drawingml/2006/picture">
+                  <pic:nvPicPr>
+                    <pic:cNvPr id="1966312314" name="Immagine 1" descr="Immagine che contiene testo, schermata, diagramma, linea&#10;&#10;Descrizione generata automaticamente"/>
+                    <pic:cNvPicPr/>
+                  </pic:nvPicPr>
+                  <pic:blipFill>
+                    <a:blip r:embed="rId10"/>
+                    <a:stretch>
+                      <a:fillRect/>
+                    </a:stretch>
+                  </pic:blipFill>
+                  <pic:spPr>
+                    <a:xfrm>
+                      <a:off x="0" y="0"/>
+                      <a:ext cx="5792748" cy="2873505"/>
+                    </a:xfrm>
+                    <a:prstGeom prst="rect">
+                      <a:avLst/>
+                    </a:prstGeom>
+                  </pic:spPr>
+                </pic:pic>
+              </a:graphicData>
+            </a:graphic>
+          </wp:inline>
+        </w:drawing>
+      </w:r>
+    </w:p>
+    <w:p>
+      <w:pPr>
+        <w:pStyle w:val="Titolo2"/>
+      </w:pPr>
+      <w:r>
+        <w:t>2.4</w:t>
+      </w:r>
+      <w:r>
+        <w:t>.1</w:t>
+      </w:r>
+      <w:r>
+        <w:t xml:space="preserve"> </w:t>
+      </w:r>
+      <w:r>
+        <w:t>Modello delle classi di Progetto</w:t>
+      </w:r>
+    </w:p>
+    <w:p>
+      <w:pPr>
+        <w:jc w:val="center"/>
+      </w:pPr>
+      <w:r>
+        <w:drawing>
+          <wp:inline distT="0" distB="0" distL="0" distR="0" wp14:anchorId="50AB0BCB" wp14:editId="174C4163">
+            <wp:extent cx="5775960" cy="3204865"/>
+            <wp:effectExtent l="0" t="0" r="0" b="0"/>
+            <wp:docPr id="502532990" name="Immagine 1" descr="Immagine che contiene testo, schermata, linea, Carattere&#10;&#10;Descrizione generata automaticamente"/>
+            <wp:cNvGraphicFramePr>
+              <a:graphicFrameLocks xmlns:a="http://schemas.openxmlformats.org/drawingml/2006/main" noChangeAspect="1"/>
+            </wp:cNvGraphicFramePr>
+            <a:graphic xmlns:a="http://schemas.openxmlformats.org/drawingml/2006/main">
+              <a:graphicData uri="http://schemas.openxmlformats.org/drawingml/2006/picture">
+                <pic:pic xmlns:pic="http://schemas.openxmlformats.org/drawingml/2006/picture">
+                  <pic:nvPicPr>
+                    <pic:cNvPr id="502532990" name="Immagine 1" descr="Immagine che contiene testo, schermata, linea, Carattere&#10;&#10;Descrizione generata automaticamente"/>
+                    <pic:cNvPicPr/>
+                  </pic:nvPicPr>
+                  <pic:blipFill>
+                    <a:blip r:embed="rId11"/>
+                    <a:stretch>
+                      <a:fillRect/>
+                    </a:stretch>
+                  </pic:blipFill>
+                  <pic:spPr>
+                    <a:xfrm>
+                      <a:off x="0" y="0"/>
+                      <a:ext cx="5791486" cy="3213480"/>
+                    </a:xfrm>
+                    <a:prstGeom prst="rect">
+                      <a:avLst/>
+                    </a:prstGeom>
+                  </pic:spPr>
+                </pic:pic>
+              </a:graphicData>
+            </a:graphic>
+          </wp:inline>
+        </w:drawing>
+      </w:r>
+    </w:p>
     <w:sectPr>
       <w:pgSz w:w="11906" w:h="16838"/>
       <w:pgMar w:top="1417" w:right="1134" w:bottom="1134" w:left="1134" w:header="708" w:footer="708" w:gutter="0"/>

</xml_diff>

<commit_message>
Modifica al Word Iterazione 1
</commit_message>
<xml_diff>
--- a/Elaborazione/Iterazione 1/Elaborazione Iterazione 1.docx
+++ b/Elaborazione/Iterazione 1/Elaborazione Iterazione 1.docx
@@ -20,6 +20,9 @@
       </w:r>
     </w:p>
     <w:p>
+      <w:pPr>
+        <w:jc w:val="both"/>
+      </w:pPr>
       <w:r>
         <w:t xml:space="preserve">Conclusa la fase di ideazione, si passa alla fase di elaborazione. Obiettivo dell’Iterazione 1 sarà quello di implementare lo scenario principale di successo e tutte le </w:t>
       </w:r>
@@ -33,8 +36,13 @@
         <w:t>“</w:t>
       </w:r>
       <w:r>
-        <w:t>Inserimento nuovo Padeleur</w:t>
-      </w:r>
+        <w:t xml:space="preserve">Inserimento nuovo </w:t>
+      </w:r>
+      <w:proofErr w:type="spellStart"/>
+      <w:r>
+        <w:t>Padeleur</w:t>
+      </w:r>
+      <w:proofErr w:type="spellEnd"/>
       <w:r>
         <w:t>” nella fase di ideazione.</w:t>
       </w:r>
@@ -50,6 +58,7 @@
     <w:p>
       <w:pPr>
         <w:pStyle w:val="Titolo2"/>
+        <w:jc w:val="both"/>
         <w:rPr>
           <w:rFonts w:asciiTheme="minorHAnsi" w:eastAsiaTheme="minorHAnsi" w:hAnsiTheme="minorHAnsi" w:cstheme="minorBidi"/>
           <w:color w:val="auto"/>
@@ -64,7 +73,47 @@
           <w:sz w:val="22"/>
           <w:szCs w:val="22"/>
         </w:rPr>
-        <w:t>Nel file "Modello dei casi d'uso Iterazione 1" è stato apportato un aggiornamento al titolo dell'UC1, che ora è stato modificato in "Registrazione nuovo Padeleur". Inoltre, si è scelto di includere l'attributo "e-mail" nell'entità Utente (Padeleur), in quanto è pratica comune in molti altri siti web verificare l'identità dell'utente attraverso questa credenziale e successivamente richiedere ulteriori informazioni. Rispetto alla fase di ideazione dell'UC1, lo scenario principale di successo è stato modificato.</w:t>
+        <w:t xml:space="preserve">Nel file "Modello dei casi d'uso Iterazione 1" è stato apportato un aggiornamento al titolo dell'UC1, che ora è stato modificato in "Registrazione nuovo </w:t>
+      </w:r>
+      <w:proofErr w:type="spellStart"/>
+      <w:r>
+        <w:rPr>
+          <w:rFonts w:asciiTheme="minorHAnsi" w:eastAsiaTheme="minorHAnsi" w:hAnsiTheme="minorHAnsi" w:cstheme="minorBidi"/>
+          <w:color w:val="auto"/>
+          <w:sz w:val="22"/>
+          <w:szCs w:val="22"/>
+        </w:rPr>
+        <w:t>Padeleur</w:t>
+      </w:r>
+      <w:proofErr w:type="spellEnd"/>
+      <w:r>
+        <w:rPr>
+          <w:rFonts w:asciiTheme="minorHAnsi" w:eastAsiaTheme="minorHAnsi" w:hAnsiTheme="minorHAnsi" w:cstheme="minorBidi"/>
+          <w:color w:val="auto"/>
+          <w:sz w:val="22"/>
+          <w:szCs w:val="22"/>
+        </w:rPr>
+        <w:t>". Inoltre, si è scelto di includere l'attributo "e-mail" nell'entità Utente (</w:t>
+      </w:r>
+      <w:proofErr w:type="spellStart"/>
+      <w:r>
+        <w:rPr>
+          <w:rFonts w:asciiTheme="minorHAnsi" w:eastAsiaTheme="minorHAnsi" w:hAnsiTheme="minorHAnsi" w:cstheme="minorBidi"/>
+          <w:color w:val="auto"/>
+          <w:sz w:val="22"/>
+          <w:szCs w:val="22"/>
+        </w:rPr>
+        <w:t>Padeleur</w:t>
+      </w:r>
+      <w:proofErr w:type="spellEnd"/>
+      <w:r>
+        <w:rPr>
+          <w:rFonts w:asciiTheme="minorHAnsi" w:eastAsiaTheme="minorHAnsi" w:hAnsiTheme="minorHAnsi" w:cstheme="minorBidi"/>
+          <w:color w:val="auto"/>
+          <w:sz w:val="22"/>
+          <w:szCs w:val="22"/>
+        </w:rPr>
+        <w:t>), in quanto è pratica comune in molti altri siti web verificare l'identità dell'utente attraverso questa credenziale e successivamente richiedere ulteriori informazioni. Rispetto alla fase di ideazione dell'UC1, lo scenario principale di successo è stato modificato.</w:t>
       </w:r>
     </w:p>
     <w:p>
@@ -76,6 +125,9 @@
       </w:r>
     </w:p>
     <w:p>
+      <w:pPr>
+        <w:jc w:val="both"/>
+      </w:pPr>
       <w:r>
         <w:t>L'analisi orientata agli oggetti si basa sulla creazione di una descrizione del dominio da un punto di vista ad oggetti. Vengono utilizzati diversi strumenti per fornire tale descrizione: Modello di Dominio, SSD</w:t>
       </w:r>
@@ -95,6 +147,9 @@
       </w:r>
     </w:p>
     <w:p>
+      <w:pPr>
+        <w:jc w:val="both"/>
+      </w:pPr>
       <w:r>
         <w:t>Per il caso d’uso scelto UC1 sono stati identificati le seguenti classi concettuali:</w:t>
       </w:r>
@@ -106,9 +161,15 @@
           <w:ilvl w:val="0"/>
           <w:numId w:val="1"/>
         </w:numPr>
-      </w:pPr>
-      <w:r>
-        <w:t>GiocoPadel: rappresenta il Sistema;</w:t>
+        <w:jc w:val="both"/>
+      </w:pPr>
+      <w:proofErr w:type="spellStart"/>
+      <w:r>
+        <w:t>GiocoPadel</w:t>
+      </w:r>
+      <w:proofErr w:type="spellEnd"/>
+      <w:r>
+        <w:t>: rappresenta il Sistema;</w:t>
       </w:r>
     </w:p>
     <w:p>
@@ -118,6 +179,7 @@
           <w:ilvl w:val="0"/>
           <w:numId w:val="1"/>
         </w:numPr>
+        <w:jc w:val="both"/>
       </w:pPr>
       <w:r>
         <w:t>Amministratore: rappresenta l’Amministratore di Sistema, l’attore primario di questo caso d’uso;</w:t>
@@ -130,15 +192,27 @@
           <w:ilvl w:val="0"/>
           <w:numId w:val="1"/>
         </w:numPr>
-      </w:pPr>
-      <w:r>
-        <w:t>Utente (Padeleur): rappresenta un giocatore che vuo</w:t>
+        <w:jc w:val="both"/>
+      </w:pPr>
+      <w:r>
+        <w:t>Utente (</w:t>
+      </w:r>
+      <w:proofErr w:type="spellStart"/>
+      <w:r>
+        <w:t>Padeleur</w:t>
+      </w:r>
+      <w:proofErr w:type="spellEnd"/>
+      <w:r>
+        <w:t>): rappresenta un giocatore che vuo</w:t>
       </w:r>
       <w:r>
         <w:t>le utilizzare il Sistema per prenotare una partita di Padel.</w:t>
       </w:r>
     </w:p>
     <w:p>
+      <w:pPr>
+        <w:jc w:val="both"/>
+      </w:pPr>
       <w:r>
         <w:t>È stato ricavato il seguente Modello di Dominio:</w:t>
       </w:r>
@@ -211,8 +285,8 @@
           <w:noProof/>
         </w:rPr>
         <w:drawing>
-          <wp:inline distT="0" distB="0" distL="0" distR="0" wp14:anchorId="1126A7AB" wp14:editId="2659DBF6">
-            <wp:extent cx="4865621" cy="3722370"/>
+          <wp:inline distT="0" distB="0" distL="0" distR="0" wp14:anchorId="1126A7AB" wp14:editId="22B55698">
+            <wp:extent cx="3827206" cy="2924462"/>
             <wp:effectExtent l="0" t="0" r="0" b="0"/>
             <wp:docPr id="3" name="Immagine 3"/>
             <wp:cNvGraphicFramePr>
@@ -240,7 +314,7 @@
                   <pic:spPr>
                     <a:xfrm>
                       <a:off x="0" y="0"/>
-                      <a:ext cx="4867725" cy="3723980"/>
+                      <a:ext cx="3849117" cy="2941205"/>
                     </a:xfrm>
                     <a:prstGeom prst="rect">
                       <a:avLst/>
@@ -254,6 +328,9 @@
       </w:r>
     </w:p>
     <w:p>
+      <w:pPr>
+        <w:jc w:val="both"/>
+      </w:pPr>
       <w:r>
         <w:t>In questo diagramma, l'</w:t>
       </w:r>
@@ -267,7 +344,15 @@
         <w:t xml:space="preserve">l’e-mail </w:t>
       </w:r>
       <w:r>
-        <w:t xml:space="preserve">del Padeleur al </w:t>
+        <w:t xml:space="preserve">del </w:t>
+      </w:r>
+      <w:proofErr w:type="spellStart"/>
+      <w:r>
+        <w:t>Padeleur</w:t>
+      </w:r>
+      <w:proofErr w:type="spellEnd"/>
+      <w:r>
+        <w:t xml:space="preserve"> al </w:t>
       </w:r>
       <w:r>
         <w:t>s</w:t>
@@ -276,22 +361,64 @@
         <w:t>istema</w:t>
       </w:r>
       <w:r>
-        <w:t xml:space="preserve"> GiocoPadel</w:t>
-      </w:r>
-      <w:r>
-        <w:t>, che a sua volta verifica se il Padeleur esiste già nel sistema o meno. Se il Padeleur non esiste ancora</w:t>
-      </w:r>
-      <w:r>
-        <w:t xml:space="preserve"> su GiocoPadel</w:t>
-      </w:r>
-      <w:r>
-        <w:t>, l'amministratore inserisce i dati anagrafici del Padeleur nel sistema e conferma la registrazione</w:t>
+        <w:t xml:space="preserve"> </w:t>
+      </w:r>
+      <w:proofErr w:type="spellStart"/>
+      <w:r>
+        <w:t>GiocoPadel</w:t>
+      </w:r>
+      <w:proofErr w:type="spellEnd"/>
+      <w:r>
+        <w:t xml:space="preserve">, che a sua volta verifica se il </w:t>
+      </w:r>
+      <w:proofErr w:type="spellStart"/>
+      <w:r>
+        <w:t>Padeleur</w:t>
+      </w:r>
+      <w:proofErr w:type="spellEnd"/>
+      <w:r>
+        <w:t xml:space="preserve"> esiste già nel sistema o meno. Se il </w:t>
+      </w:r>
+      <w:proofErr w:type="spellStart"/>
+      <w:r>
+        <w:t>Padeleur</w:t>
+      </w:r>
+      <w:proofErr w:type="spellEnd"/>
+      <w:r>
+        <w:t xml:space="preserve"> non esiste ancora</w:t>
+      </w:r>
+      <w:r>
+        <w:t xml:space="preserve"> su </w:t>
+      </w:r>
+      <w:proofErr w:type="spellStart"/>
+      <w:r>
+        <w:t>GiocoPadel</w:t>
+      </w:r>
+      <w:proofErr w:type="spellEnd"/>
+      <w:r>
+        <w:t xml:space="preserve">, l'amministratore inserisce i dati anagrafici del </w:t>
+      </w:r>
+      <w:proofErr w:type="spellStart"/>
+      <w:r>
+        <w:t>Padeleur</w:t>
+      </w:r>
+      <w:proofErr w:type="spellEnd"/>
+      <w:r>
+        <w:t xml:space="preserve"> nel sistema e conferma la registrazione</w:t>
       </w:r>
       <w:r>
         <w:t xml:space="preserve">. </w:t>
       </w:r>
       <w:r>
-        <w:t>In caso contrario, il sistema segnala all'amministratore che il Padeleur è già stato registrato in precedenza e il processo di registrazione si interrompe.</w:t>
+        <w:t xml:space="preserve">In caso contrario, il sistema segnala all'amministratore che il </w:t>
+      </w:r>
+      <w:proofErr w:type="spellStart"/>
+      <w:r>
+        <w:t>Padeleur</w:t>
+      </w:r>
+      <w:proofErr w:type="spellEnd"/>
+      <w:r>
+        <w:t xml:space="preserve"> è già stato registrato in precedenza e il processo di registrazione si interrompe.</w:t>
       </w:r>
     </w:p>
     <w:p>
@@ -340,18 +467,22 @@
             <w:tcW w:w="4889" w:type="dxa"/>
           </w:tcPr>
           <w:p>
+            <w:proofErr w:type="spellStart"/>
             <w:r>
               <w:t>Richiest</w:t>
             </w:r>
             <w:r>
               <w:t>aEmail</w:t>
             </w:r>
+            <w:proofErr w:type="spellEnd"/>
             <w:r>
               <w:t>(</w:t>
             </w:r>
+            <w:proofErr w:type="gramStart"/>
             <w:r>
               <w:t>email</w:t>
             </w:r>
+            <w:proofErr w:type="gramEnd"/>
             <w:r>
               <w:t>).</w:t>
             </w:r>
@@ -382,7 +513,15 @@
           </w:tcPr>
           <w:p>
             <w:r>
-              <w:t>Caso d’uso UC1: Registrazione nuovo Padeleur.</w:t>
+              <w:t xml:space="preserve">Caso d’uso UC1: Registrazione nuovo </w:t>
+            </w:r>
+            <w:proofErr w:type="spellStart"/>
+            <w:r>
+              <w:t>Padeleur</w:t>
+            </w:r>
+            <w:proofErr w:type="spellEnd"/>
+            <w:r>
+              <w:t>.</w:t>
             </w:r>
           </w:p>
         </w:tc>
@@ -477,8 +616,13 @@
             <w:tcW w:w="4889" w:type="dxa"/>
           </w:tcPr>
           <w:p>
-            <w:r>
-              <w:t>InserimentoDatiAnagrafici (</w:t>
+            <w:proofErr w:type="spellStart"/>
+            <w:r>
+              <w:t>InserimentoDatiAnagrafici</w:t>
+            </w:r>
+            <w:proofErr w:type="spellEnd"/>
+            <w:r>
+              <w:t xml:space="preserve"> (</w:t>
             </w:r>
             <w:r>
               <w:t>n</w:t>
@@ -492,17 +636,35 @@
             <w:r>
               <w:t xml:space="preserve">ognome, </w:t>
             </w:r>
+            <w:proofErr w:type="spellStart"/>
             <w:r>
               <w:t>c</w:t>
             </w:r>
             <w:r>
-              <w:t xml:space="preserve">odiceFiscale, </w:t>
-            </w:r>
+              <w:t>odiceFiscale</w:t>
+            </w:r>
+            <w:proofErr w:type="spellEnd"/>
+            <w:r>
+              <w:t xml:space="preserve">, </w:t>
+            </w:r>
+            <w:proofErr w:type="spellStart"/>
             <w:r>
               <w:t>d</w:t>
             </w:r>
             <w:r>
-              <w:t>ataDiNascita).</w:t>
+              <w:t>ataDiNascita</w:t>
+            </w:r>
+            <w:proofErr w:type="spellEnd"/>
+            <w:r>
+              <w:t xml:space="preserve">, </w:t>
+            </w:r>
+            <w:proofErr w:type="gramStart"/>
+            <w:r>
+              <w:t>email</w:t>
+            </w:r>
+            <w:proofErr w:type="gramEnd"/>
+            <w:r>
+              <w:t>).</w:t>
             </w:r>
           </w:p>
         </w:tc>
@@ -531,7 +693,15 @@
           </w:tcPr>
           <w:p>
             <w:r>
-              <w:t>Caso d’uso UC1: Registrazione nuovo Padeleur.</w:t>
+              <w:t xml:space="preserve">Caso d’uso UC1: Registrazione nuovo </w:t>
+            </w:r>
+            <w:proofErr w:type="spellStart"/>
+            <w:r>
+              <w:t>Padeleur</w:t>
+            </w:r>
+            <w:proofErr w:type="spellEnd"/>
+            <w:r>
+              <w:t>.</w:t>
             </w:r>
           </w:p>
         </w:tc>
@@ -560,7 +730,15 @@
           </w:tcPr>
           <w:p>
             <w:r>
-              <w:t xml:space="preserve">Il Messaggio di Verifica ha dato esito positivo, cioè nel Sistema non esiste nessun Utente (Padeleur) con </w:t>
+              <w:t>Il Messaggio di Verifica ha dato esito positivo, cioè nel Sistema non esiste nessun Utente (</w:t>
+            </w:r>
+            <w:proofErr w:type="spellStart"/>
+            <w:r>
+              <w:t>Padeleur</w:t>
+            </w:r>
+            <w:proofErr w:type="spellEnd"/>
+            <w:r>
+              <w:t xml:space="preserve">) con </w:t>
             </w:r>
             <w:r>
               <w:t>l’e-mail</w:t>
@@ -608,8 +786,24 @@
               <w:t>È</w:t>
             </w:r>
             <w:r>
-              <w:t xml:space="preserve"> stata creata l’istanza rp di Padeleur</w:t>
-            </w:r>
+              <w:t xml:space="preserve"> stata creata l’istanza</w:t>
+            </w:r>
+            <w:r>
+              <w:t xml:space="preserve"> </w:t>
+            </w:r>
+            <w:proofErr w:type="spellStart"/>
+            <w:r>
+              <w:t>nuovoPadelur</w:t>
+            </w:r>
+            <w:proofErr w:type="spellEnd"/>
+            <w:r>
+              <w:t xml:space="preserve"> di </w:t>
+            </w:r>
+            <w:proofErr w:type="spellStart"/>
+            <w:r>
+              <w:t>Padeleur</w:t>
+            </w:r>
+            <w:proofErr w:type="spellEnd"/>
             <w:r>
               <w:t>;</w:t>
             </w:r>
@@ -637,17 +831,74 @@
             <w:r>
               <w:t xml:space="preserve">ognome, </w:t>
             </w:r>
+            <w:proofErr w:type="spellStart"/>
             <w:r>
               <w:t>c</w:t>
             </w:r>
             <w:r>
-              <w:t xml:space="preserve">odiceFiscale, </w:t>
-            </w:r>
+              <w:t>odiceFiscale</w:t>
+            </w:r>
+            <w:proofErr w:type="spellEnd"/>
+            <w:r>
+              <w:t xml:space="preserve">, </w:t>
+            </w:r>
+            <w:proofErr w:type="spellStart"/>
             <w:r>
               <w:t>d</w:t>
             </w:r>
             <w:r>
-              <w:t>ataDiNascita di rp sono stati inizializzati correttamente.</w:t>
+              <w:t>ataDiNascita</w:t>
+            </w:r>
+            <w:proofErr w:type="spellEnd"/>
+            <w:r>
+              <w:t xml:space="preserve">, </w:t>
+            </w:r>
+            <w:proofErr w:type="gramStart"/>
+            <w:r>
+              <w:t>email</w:t>
+            </w:r>
+            <w:proofErr w:type="gramEnd"/>
+            <w:r>
+              <w:t xml:space="preserve"> </w:t>
+            </w:r>
+            <w:r>
+              <w:t xml:space="preserve">di </w:t>
+            </w:r>
+            <w:proofErr w:type="spellStart"/>
+            <w:r>
+              <w:t>nuovoPadeleur</w:t>
+            </w:r>
+            <w:proofErr w:type="spellEnd"/>
+            <w:r>
+              <w:t xml:space="preserve"> </w:t>
+            </w:r>
+            <w:r>
+              <w:t>sono stati inizializzati correttamente.</w:t>
+            </w:r>
+          </w:p>
+          <w:p>
+            <w:pPr>
+              <w:pStyle w:val="Paragrafoelenco"/>
+              <w:numPr>
+                <w:ilvl w:val="0"/>
+                <w:numId w:val="2"/>
+              </w:numPr>
+            </w:pPr>
+            <w:proofErr w:type="spellStart"/>
+            <w:r>
+              <w:t>nuovoPadeleur</w:t>
+            </w:r>
+            <w:proofErr w:type="spellEnd"/>
+            <w:r>
+              <w:t xml:space="preserve"> è stato associato a </w:t>
+            </w:r>
+            <w:proofErr w:type="spellStart"/>
+            <w:r>
+              <w:t>GiocoPadel</w:t>
+            </w:r>
+            <w:proofErr w:type="spellEnd"/>
+            <w:r>
+              <w:t xml:space="preserve"> tramite l’associazione “corrente”.</w:t>
             </w:r>
           </w:p>
         </w:tc>
@@ -691,6 +942,7 @@
                 <w:b/>
                 <w:bCs/>
               </w:rPr>
+              <w:lastRenderedPageBreak/>
               <w:t xml:space="preserve">Operazione: </w:t>
             </w:r>
           </w:p>
@@ -700,8 +952,18 @@
             <w:tcW w:w="5080" w:type="dxa"/>
           </w:tcPr>
           <w:p>
-            <w:r>
-              <w:t>ConfermaPadeleur()</w:t>
+            <w:proofErr w:type="spellStart"/>
+            <w:proofErr w:type="gramStart"/>
+            <w:r>
+              <w:t>ConfermaPadeleur</w:t>
+            </w:r>
+            <w:proofErr w:type="spellEnd"/>
+            <w:r>
+              <w:t>(</w:t>
+            </w:r>
+            <w:proofErr w:type="gramEnd"/>
+            <w:r>
+              <w:t>)</w:t>
             </w:r>
           </w:p>
         </w:tc>
@@ -736,7 +998,15 @@
           </w:tcPr>
           <w:p>
             <w:r>
-              <w:t>Caso d’uso UC1: Registrazione nuovo Padeleur.</w:t>
+              <w:t xml:space="preserve">Caso d’uso UC1: Registrazione nuovo </w:t>
+            </w:r>
+            <w:proofErr w:type="spellStart"/>
+            <w:r>
+              <w:t>Padeleur</w:t>
+            </w:r>
+            <w:proofErr w:type="spellEnd"/>
+            <w:r>
+              <w:t>.</w:t>
             </w:r>
           </w:p>
         </w:tc>
@@ -771,7 +1041,15 @@
           </w:tcPr>
           <w:p>
             <w:r>
-              <w:t>-</w:t>
+              <w:t xml:space="preserve">È in corso l’inserimento del nuovo </w:t>
+            </w:r>
+            <w:proofErr w:type="spellStart"/>
+            <w:r>
+              <w:t>Padeleur</w:t>
+            </w:r>
+            <w:proofErr w:type="spellEnd"/>
+            <w:r>
+              <w:t>.</w:t>
             </w:r>
           </w:p>
         </w:tc>
@@ -808,14 +1086,42 @@
             <w:tcW w:w="5080" w:type="dxa"/>
           </w:tcPr>
           <w:p>
-            <w:r>
-              <w:t xml:space="preserve">rp è stata associata </w:t>
+            <w:proofErr w:type="spellStart"/>
+            <w:r>
+              <w:t>nuovoPadeleur</w:t>
+            </w:r>
+            <w:proofErr w:type="spellEnd"/>
+            <w:r>
+              <w:t xml:space="preserve"> è stata </w:t>
+            </w:r>
+            <w:r>
+              <w:t>aggiunto</w:t>
+            </w:r>
+            <w:r>
+              <w:t xml:space="preserve"> </w:t>
             </w:r>
             <w:r>
               <w:t xml:space="preserve">a </w:t>
             </w:r>
-            <w:r>
-              <w:t>GiocoPadel tramite l’associazione registra;</w:t>
+            <w:proofErr w:type="spellStart"/>
+            <w:r>
+              <w:t>GiocoPadel</w:t>
+            </w:r>
+            <w:proofErr w:type="spellEnd"/>
+            <w:r>
+              <w:t xml:space="preserve"> tramite l’associazione </w:t>
+            </w:r>
+            <w:r>
+              <w:t>“</w:t>
+            </w:r>
+            <w:r>
+              <w:t>registra</w:t>
+            </w:r>
+            <w:r>
+              <w:t>”</w:t>
+            </w:r>
+            <w:r>
+              <w:t>;</w:t>
             </w:r>
           </w:p>
         </w:tc>
@@ -836,18 +1142,33 @@
       </w:r>
     </w:p>
     <w:p>
-      <w:r>
-        <w:t>RichiestaEmail(</w:t>
-      </w:r>
-      <w:r>
-        <w:t>email : String</w:t>
-      </w:r>
+      <w:proofErr w:type="spellStart"/>
+      <w:proofErr w:type="gramStart"/>
+      <w:r>
+        <w:t>RichiestaEmail</w:t>
+      </w:r>
+      <w:proofErr w:type="spellEnd"/>
+      <w:r>
+        <w:t>(</w:t>
+      </w:r>
+      <w:proofErr w:type="gramEnd"/>
+      <w:r>
+        <w:t xml:space="preserve">email : </w:t>
+      </w:r>
+      <w:proofErr w:type="spellStart"/>
+      <w:r>
+        <w:t>String</w:t>
+      </w:r>
+      <w:proofErr w:type="spellEnd"/>
       <w:r>
         <w:t>)</w:t>
       </w:r>
     </w:p>
     <w:p>
       <w:r>
+        <w:rPr>
+          <w:noProof/>
+        </w:rPr>
         <w:drawing>
           <wp:inline distT="0" distB="0" distL="0" distR="0" wp14:anchorId="7FB04D40" wp14:editId="26AB8C0A">
             <wp:extent cx="5740400" cy="2590800"/>
@@ -886,10 +1207,71 @@
       </w:r>
     </w:p>
     <w:p>
-      <w:r>
-        <w:t>InserimentoDatiAnagrafici(nome : String, cognome : String, codiceFiscale : String, dataDiNascita : Date, email : String)</w:t>
-      </w:r>
-      <w:r>
+      <w:proofErr w:type="spellStart"/>
+      <w:proofErr w:type="gramStart"/>
+      <w:r>
+        <w:t>InserimentoDatiAnagrafici</w:t>
+      </w:r>
+      <w:proofErr w:type="spellEnd"/>
+      <w:r>
+        <w:t>(</w:t>
+      </w:r>
+      <w:proofErr w:type="gramEnd"/>
+      <w:r>
+        <w:t xml:space="preserve">nome : </w:t>
+      </w:r>
+      <w:proofErr w:type="spellStart"/>
+      <w:r>
+        <w:t>String</w:t>
+      </w:r>
+      <w:proofErr w:type="spellEnd"/>
+      <w:r>
+        <w:t xml:space="preserve">, cognome : </w:t>
+      </w:r>
+      <w:proofErr w:type="spellStart"/>
+      <w:r>
+        <w:t>String</w:t>
+      </w:r>
+      <w:proofErr w:type="spellEnd"/>
+      <w:r>
+        <w:t xml:space="preserve">, </w:t>
+      </w:r>
+      <w:proofErr w:type="spellStart"/>
+      <w:r>
+        <w:t>codiceFiscale</w:t>
+      </w:r>
+      <w:proofErr w:type="spellEnd"/>
+      <w:r>
+        <w:t xml:space="preserve"> : </w:t>
+      </w:r>
+      <w:proofErr w:type="spellStart"/>
+      <w:r>
+        <w:t>String</w:t>
+      </w:r>
+      <w:proofErr w:type="spellEnd"/>
+      <w:r>
+        <w:t xml:space="preserve">, </w:t>
+      </w:r>
+      <w:proofErr w:type="spellStart"/>
+      <w:r>
+        <w:t>dataDiNascita</w:t>
+      </w:r>
+      <w:proofErr w:type="spellEnd"/>
+      <w:r>
+        <w:t xml:space="preserve"> : Date, email : </w:t>
+      </w:r>
+      <w:proofErr w:type="spellStart"/>
+      <w:r>
+        <w:t>String</w:t>
+      </w:r>
+      <w:proofErr w:type="spellEnd"/>
+      <w:r>
+        <w:t>)</w:t>
+      </w:r>
+      <w:r>
+        <w:rPr>
+          <w:noProof/>
+        </w:rPr>
         <w:drawing>
           <wp:inline distT="0" distB="0" distL="0" distR="0" wp14:anchorId="34FDB57E" wp14:editId="4AE605E3">
             <wp:extent cx="5739627" cy="2301240"/>
@@ -930,10 +1312,21 @@
     <w:p/>
     <w:p/>
     <w:p/>
-    <w:p>
+    <w:p/>
+    <w:p>
+      <w:proofErr w:type="spellStart"/>
+      <w:proofErr w:type="gramStart"/>
       <w:r>
         <w:lastRenderedPageBreak/>
-        <w:t>ConfermaPadeleur()</w:t>
+        <w:t>ConfermaPadeleur</w:t>
+      </w:r>
+      <w:proofErr w:type="spellEnd"/>
+      <w:r>
+        <w:t>(</w:t>
+      </w:r>
+      <w:proofErr w:type="gramEnd"/>
+      <w:r>
+        <w:t>)</w:t>
       </w:r>
     </w:p>
     <w:p>
@@ -941,6 +1334,9 @@
         <w:jc w:val="center"/>
       </w:pPr>
       <w:r>
+        <w:rPr>
+          <w:noProof/>
+        </w:rPr>
         <w:drawing>
           <wp:inline distT="0" distB="0" distL="0" distR="0" wp14:anchorId="7AD84854" wp14:editId="4A629D47">
             <wp:extent cx="5760720" cy="2857617"/>
@@ -983,16 +1379,7 @@
         <w:pStyle w:val="Titolo2"/>
       </w:pPr>
       <w:r>
-        <w:t>2.4</w:t>
-      </w:r>
-      <w:r>
-        <w:t>.1</w:t>
-      </w:r>
-      <w:r>
-        <w:t xml:space="preserve"> </w:t>
-      </w:r>
-      <w:r>
-        <w:t>Modello delle classi di Progetto</w:t>
+        <w:t>2.4.1 Modello delle classi di Progetto</w:t>
       </w:r>
     </w:p>
     <w:p>
@@ -1000,6 +1387,9 @@
         <w:jc w:val="center"/>
       </w:pPr>
       <w:r>
+        <w:rPr>
+          <w:noProof/>
+        </w:rPr>
         <w:drawing>
           <wp:inline distT="0" distB="0" distL="0" distR="0" wp14:anchorId="50AB0BCB" wp14:editId="174C4163">
             <wp:extent cx="5775960" cy="3204865"/>

</xml_diff>

<commit_message>
Modello Dominio Iterazione 2 completato e modifiche minori
</commit_message>
<xml_diff>
--- a/Elaborazione/Iterazione 1/Elaborazione Iterazione 1.docx
+++ b/Elaborazione/Iterazione 1/Elaborazione Iterazione 1.docx
@@ -238,8 +238,8 @@
           <w:noProof/>
         </w:rPr>
         <w:drawing>
-          <wp:inline distT="0" distB="0" distL="0" distR="0" wp14:anchorId="1989D3CA" wp14:editId="40F4D3C3">
-            <wp:extent cx="4757903" cy="3463290"/>
+          <wp:inline distT="0" distB="0" distL="0" distR="0" wp14:anchorId="1989D3CA" wp14:editId="162E5A55">
+            <wp:extent cx="4779047" cy="3471837"/>
             <wp:effectExtent l="0" t="0" r="0" b="0"/>
             <wp:docPr id="1052453637" name="Immagine 1"/>
             <wp:cNvGraphicFramePr>
@@ -249,11 +249,17 @@
               <a:graphicData uri="http://schemas.openxmlformats.org/drawingml/2006/picture">
                 <pic:pic xmlns:pic="http://schemas.openxmlformats.org/drawingml/2006/picture">
                   <pic:nvPicPr>
-                    <pic:cNvPr id="1052453637" name=""/>
+                    <pic:cNvPr id="1052453637" name="Immagine 1"/>
                     <pic:cNvPicPr/>
                   </pic:nvPicPr>
                   <pic:blipFill>
-                    <a:blip r:embed="rId6"/>
+                    <a:blip r:embed="rId6">
+                      <a:extLst>
+                        <a:ext uri="{28A0092B-C50C-407E-A947-70E740481C1C}">
+                          <a14:useLocalDpi xmlns:a14="http://schemas.microsoft.com/office/drawing/2010/main" val="0"/>
+                        </a:ext>
+                      </a:extLst>
+                    </a:blip>
                     <a:stretch>
                       <a:fillRect/>
                     </a:stretch>
@@ -261,7 +267,7 @@
                   <pic:spPr>
                     <a:xfrm>
                       <a:off x="0" y="0"/>
-                      <a:ext cx="4779047" cy="3478681"/>
+                      <a:ext cx="4779047" cy="3471837"/>
                     </a:xfrm>
                     <a:prstGeom prst="rect">
                       <a:avLst/>

</xml_diff>

<commit_message>
Contratto delle operazioni, inizio Diagrammi di Sequenza e modifiche minori
</commit_message>
<xml_diff>
--- a/Elaborazione/Iterazione 1/Elaborazione Iterazione 1.docx
+++ b/Elaborazione/Iterazione 1/Elaborazione Iterazione 1.docx
@@ -425,13 +425,25 @@
       </w:r>
       <w:proofErr w:type="spellEnd"/>
       <w:r>
-        <w:t xml:space="preserve"> nel sistema e conferma la registrazione</w:t>
+        <w:t xml:space="preserve"> nel </w:t>
+      </w:r>
+      <w:r>
+        <w:t>S</w:t>
+      </w:r>
+      <w:r>
+        <w:t>istema e conferma la registrazione</w:t>
       </w:r>
       <w:r>
         <w:t xml:space="preserve">. </w:t>
       </w:r>
       <w:r>
-        <w:t xml:space="preserve">In caso contrario, il sistema segnala all'amministratore che il </w:t>
+        <w:t xml:space="preserve">In caso contrario, il </w:t>
+      </w:r>
+      <w:r>
+        <w:t>S</w:t>
+      </w:r>
+      <w:r>
+        <w:t xml:space="preserve">istema segnala all'amministratore che il </w:t>
       </w:r>
       <w:proofErr w:type="spellStart"/>
       <w:r>
@@ -829,7 +841,7 @@
             </w:r>
             <w:proofErr w:type="spellEnd"/>
             <w:r>
-              <w:t>;</w:t>
+              <w:t>.</w:t>
             </w:r>
           </w:p>
           <w:p>
@@ -1145,7 +1157,7 @@
               <w:t>”</w:t>
             </w:r>
             <w:r>
-              <w:t>;</w:t>
+              <w:t>.</w:t>
             </w:r>
           </w:p>
         </w:tc>

</xml_diff>

<commit_message>
Continuo Iterazione 1 e 2
</commit_message>
<xml_diff>
--- a/Elaborazione/Iterazione 1/Elaborazione Iterazione 1.docx
+++ b/Elaborazione/Iterazione 1/Elaborazione Iterazione 1.docx
@@ -514,11 +514,9 @@
             <w:r>
               <w:t>(</w:t>
             </w:r>
-            <w:proofErr w:type="gramStart"/>
             <w:r>
               <w:t>email</w:t>
             </w:r>
-            <w:proofErr w:type="gramEnd"/>
             <w:r>
               <w:t>).</w:t>
             </w:r>
@@ -692,13 +690,8 @@
             </w:r>
             <w:proofErr w:type="spellEnd"/>
             <w:r>
-              <w:t xml:space="preserve">, </w:t>
-            </w:r>
-            <w:proofErr w:type="gramStart"/>
-            <w:r>
-              <w:t>email</w:t>
-            </w:r>
-            <w:proofErr w:type="gramEnd"/>
+              <w:t>, email</w:t>
+            </w:r>
             <w:r>
               <w:t>).</w:t>
             </w:r>
@@ -887,15 +880,7 @@
             </w:r>
             <w:proofErr w:type="spellEnd"/>
             <w:r>
-              <w:t xml:space="preserve">, </w:t>
-            </w:r>
-            <w:proofErr w:type="gramStart"/>
-            <w:r>
-              <w:t>email</w:t>
-            </w:r>
-            <w:proofErr w:type="gramEnd"/>
-            <w:r>
-              <w:t xml:space="preserve"> </w:t>
+              <w:t xml:space="preserve">, email </w:t>
             </w:r>
             <w:r>
               <w:t xml:space="preserve">di </w:t>
@@ -989,17 +974,12 @@
           </w:tcPr>
           <w:p>
             <w:proofErr w:type="spellStart"/>
-            <w:proofErr w:type="gramStart"/>
             <w:r>
               <w:t>ConfermaPadeleur</w:t>
             </w:r>
             <w:proofErr w:type="spellEnd"/>
             <w:r>
-              <w:t>(</w:t>
-            </w:r>
-            <w:proofErr w:type="gramEnd"/>
-            <w:r>
-              <w:t>)</w:t>
+              <w:t>()</w:t>
             </w:r>
           </w:p>
         </w:tc>
@@ -1182,7 +1162,6 @@
     </w:p>
     <w:p>
       <w:proofErr w:type="spellStart"/>
-      <w:proofErr w:type="gramStart"/>
       <w:r>
         <w:t>RichiestaEmail</w:t>
       </w:r>
@@ -1190,7 +1169,6 @@
       <w:r>
         <w:t>(</w:t>
       </w:r>
-      <w:proofErr w:type="gramEnd"/>
       <w:r>
         <w:t xml:space="preserve">email : </w:t>
       </w:r>
@@ -1247,17 +1225,12 @@
     </w:p>
     <w:p>
       <w:proofErr w:type="spellStart"/>
-      <w:proofErr w:type="gramStart"/>
       <w:r>
         <w:t>InserimentoDatiAnagrafici</w:t>
       </w:r>
       <w:proofErr w:type="spellEnd"/>
       <w:r>
-        <w:t>(</w:t>
-      </w:r>
-      <w:proofErr w:type="gramEnd"/>
-      <w:r>
-        <w:t xml:space="preserve">nome : </w:t>
+        <w:t xml:space="preserve">(nome : </w:t>
       </w:r>
       <w:proofErr w:type="spellStart"/>
       <w:r>
@@ -1354,18 +1327,13 @@
     <w:p/>
     <w:p>
       <w:proofErr w:type="spellStart"/>
-      <w:proofErr w:type="gramStart"/>
       <w:r>
         <w:lastRenderedPageBreak/>
         <w:t>ConfermaPadeleur</w:t>
       </w:r>
       <w:proofErr w:type="spellEnd"/>
       <w:r>
-        <w:t>(</w:t>
-      </w:r>
-      <w:proofErr w:type="gramEnd"/>
-      <w:r>
-        <w:t>)</w:t>
+        <w:t>()</w:t>
       </w:r>
     </w:p>
     <w:p>
@@ -1469,6 +1437,424 @@
         </w:drawing>
       </w:r>
     </w:p>
+    <w:p>
+      <w:pPr>
+        <w:pStyle w:val="Titolo2"/>
+      </w:pPr>
+      <w:r>
+        <w:t>1.5 Test</w:t>
+      </w:r>
+    </w:p>
+    <w:p>
+      <w:pPr>
+        <w:jc w:val="both"/>
+      </w:pPr>
+      <w:r>
+        <w:t>Sono stati creati dei test automatizzati per verificare che i metodi e le classi da noi implementate siano funzionanti:</w:t>
+      </w:r>
+    </w:p>
+    <w:p>
+      <w:pPr>
+        <w:pStyle w:val="Paragrafoelenco"/>
+        <w:numPr>
+          <w:ilvl w:val="0"/>
+          <w:numId w:val="3"/>
+        </w:numPr>
+        <w:jc w:val="both"/>
+      </w:pPr>
+      <w:proofErr w:type="spellStart"/>
+      <w:r>
+        <w:t>verificaElencoPadeleur</w:t>
+      </w:r>
+      <w:proofErr w:type="spellEnd"/>
+      <w:r>
+        <w:t>():</w:t>
+      </w:r>
+      <w:r>
+        <w:t xml:space="preserve"> Utilizziamo il metodo </w:t>
+      </w:r>
+      <w:proofErr w:type="spellStart"/>
+      <w:r>
+        <w:t>getElencoPadeleur</w:t>
+      </w:r>
+      <w:proofErr w:type="spellEnd"/>
+      <w:r>
+        <w:t xml:space="preserve"> per ottenere la mappa </w:t>
+      </w:r>
+      <w:proofErr w:type="spellStart"/>
+      <w:r>
+        <w:t>elencoPadeleur</w:t>
+      </w:r>
+      <w:proofErr w:type="spellEnd"/>
+      <w:r>
+        <w:t xml:space="preserve"> al di fuori della classe. </w:t>
+      </w:r>
+      <w:r>
+        <w:t xml:space="preserve"> </w:t>
+      </w:r>
+      <w:r>
+        <w:t>Se il test va a buon fine, abbiamo verificato</w:t>
+      </w:r>
+      <w:r>
+        <w:t xml:space="preserve"> che l’elenco dei </w:t>
+      </w:r>
+      <w:proofErr w:type="spellStart"/>
+      <w:r>
+        <w:t>Padeleur</w:t>
+      </w:r>
+      <w:proofErr w:type="spellEnd"/>
+      <w:r>
+        <w:t xml:space="preserve"> non sia vuoto e che si</w:t>
+      </w:r>
+      <w:r>
+        <w:t>a</w:t>
+      </w:r>
+      <w:r>
+        <w:t xml:space="preserve"> stato selezionato correttamente.</w:t>
+      </w:r>
+    </w:p>
+    <w:p>
+      <w:pPr>
+        <w:pStyle w:val="Paragrafoelenco"/>
+        <w:numPr>
+          <w:ilvl w:val="0"/>
+          <w:numId w:val="3"/>
+        </w:numPr>
+        <w:jc w:val="both"/>
+      </w:pPr>
+      <w:r>
+        <w:t>verificaDettagliPersona1(): Verifichiamo che i dati della persona di cui si vuole effettuare il controllo siano tutti presenti in modo da poterne verificare la sua presenza all’interno dell’elenco analizzato precedentemente.</w:t>
+      </w:r>
+      <w:r>
+        <w:t xml:space="preserve"> Se il test va a buon fine significa che tutto è stato inserito correttamente.</w:t>
+      </w:r>
+    </w:p>
+    <w:p>
+      <w:pPr>
+        <w:pStyle w:val="Paragrafoelenco"/>
+        <w:numPr>
+          <w:ilvl w:val="0"/>
+          <w:numId w:val="3"/>
+        </w:numPr>
+        <w:jc w:val="both"/>
+      </w:pPr>
+      <w:proofErr w:type="spellStart"/>
+      <w:r>
+        <w:lastRenderedPageBreak/>
+        <w:t>verificaEsistenzaPadeleur</w:t>
+      </w:r>
+      <w:proofErr w:type="spellEnd"/>
+      <w:r>
+        <w:t xml:space="preserve">(): </w:t>
+      </w:r>
+      <w:r>
+        <w:t xml:space="preserve">Utilizziamo il metodo </w:t>
+      </w:r>
+      <w:proofErr w:type="spellStart"/>
+      <w:r>
+        <w:t>verificaEsistenzaPadeleur</w:t>
+      </w:r>
+      <w:proofErr w:type="spellEnd"/>
+      <w:r>
+        <w:t xml:space="preserve"> di </w:t>
+      </w:r>
+      <w:proofErr w:type="spellStart"/>
+      <w:r>
+        <w:t>GiocoPadel</w:t>
+      </w:r>
+      <w:proofErr w:type="spellEnd"/>
+      <w:r>
+        <w:t xml:space="preserve"> per v</w:t>
+      </w:r>
+      <w:r>
+        <w:t>erific</w:t>
+      </w:r>
+      <w:r>
+        <w:t xml:space="preserve">are, </w:t>
+      </w:r>
+      <w:r>
+        <w:t xml:space="preserve">tramite l’indirizzo e-mail univoco del </w:t>
+      </w:r>
+      <w:proofErr w:type="spellStart"/>
+      <w:r>
+        <w:t>Padeleur</w:t>
+      </w:r>
+      <w:proofErr w:type="spellEnd"/>
+      <w:r>
+        <w:t>,</w:t>
+      </w:r>
+      <w:r>
+        <w:t xml:space="preserve"> </w:t>
+      </w:r>
+      <w:r>
+        <w:t>se</w:t>
+      </w:r>
+      <w:r>
+        <w:t xml:space="preserve"> esso sia presente all’interno dell’elenco.</w:t>
+      </w:r>
+      <w:r>
+        <w:t xml:space="preserve"> Se il test va a buon fine l’utente esiste già all’interno dell’elenco.</w:t>
+      </w:r>
+    </w:p>
+    <w:p>
+      <w:pPr>
+        <w:pStyle w:val="Paragrafoelenco"/>
+        <w:numPr>
+          <w:ilvl w:val="0"/>
+          <w:numId w:val="3"/>
+        </w:numPr>
+        <w:jc w:val="both"/>
+      </w:pPr>
+      <w:proofErr w:type="spellStart"/>
+      <w:r>
+        <w:t>verificaNonEsistenzaPadeleur</w:t>
+      </w:r>
+      <w:proofErr w:type="spellEnd"/>
+      <w:r>
+        <w:t xml:space="preserve">(): </w:t>
+      </w:r>
+      <w:r>
+        <w:t xml:space="preserve">Utilizziamo il metodo </w:t>
+      </w:r>
+      <w:proofErr w:type="spellStart"/>
+      <w:r>
+        <w:t>verificaEsistenzaPadeleur</w:t>
+      </w:r>
+      <w:proofErr w:type="spellEnd"/>
+      <w:r>
+        <w:t xml:space="preserve"> di </w:t>
+      </w:r>
+      <w:proofErr w:type="spellStart"/>
+      <w:r>
+        <w:t>GiocoPadel</w:t>
+      </w:r>
+      <w:proofErr w:type="spellEnd"/>
+      <w:r>
+        <w:t xml:space="preserve"> per verificare, tramite l’indirizzo e-mail univoco del </w:t>
+      </w:r>
+      <w:proofErr w:type="spellStart"/>
+      <w:r>
+        <w:t>Padeleur</w:t>
+      </w:r>
+      <w:proofErr w:type="spellEnd"/>
+      <w:r>
+        <w:t xml:space="preserve">, se esso </w:t>
+      </w:r>
+      <w:r>
+        <w:t xml:space="preserve">non </w:t>
+      </w:r>
+      <w:r>
+        <w:t xml:space="preserve">sia presente all’interno dell’elenco. Se il test va a buon fine l’utente </w:t>
+      </w:r>
+      <w:r>
+        <w:t xml:space="preserve">non </w:t>
+      </w:r>
+      <w:r>
+        <w:t xml:space="preserve">esiste </w:t>
+      </w:r>
+      <w:r>
+        <w:t>ancora</w:t>
+      </w:r>
+      <w:r>
+        <w:t xml:space="preserve"> all’interno dell’elenco.</w:t>
+      </w:r>
+    </w:p>
+    <w:p>
+      <w:pPr>
+        <w:pStyle w:val="Paragrafoelenco"/>
+        <w:numPr>
+          <w:ilvl w:val="0"/>
+          <w:numId w:val="3"/>
+        </w:numPr>
+        <w:jc w:val="both"/>
+      </w:pPr>
+      <w:proofErr w:type="spellStart"/>
+      <w:r>
+        <w:t>svuotaFilePadeleur</w:t>
+      </w:r>
+      <w:proofErr w:type="spellEnd"/>
+      <w:r>
+        <w:t>():</w:t>
+      </w:r>
+      <w:r>
+        <w:t xml:space="preserve"> </w:t>
+      </w:r>
+      <w:r>
+        <w:t xml:space="preserve">Utilizziamo il metodo </w:t>
+      </w:r>
+      <w:proofErr w:type="spellStart"/>
+      <w:r>
+        <w:t>svuotaFilePadeleur</w:t>
+      </w:r>
+      <w:proofErr w:type="spellEnd"/>
+      <w:r>
+        <w:t xml:space="preserve"> di </w:t>
+      </w:r>
+      <w:proofErr w:type="spellStart"/>
+      <w:r>
+        <w:t>GiocoPadel</w:t>
+      </w:r>
+      <w:proofErr w:type="spellEnd"/>
+      <w:r>
+        <w:t xml:space="preserve"> per sovrascrivere il file di testo utilizzato creando un file vuoto. Se il test va a buon fine, il file corrente viene correttamente svuotato.</w:t>
+      </w:r>
+    </w:p>
+    <w:p>
+      <w:pPr>
+        <w:pStyle w:val="Paragrafoelenco"/>
+        <w:numPr>
+          <w:ilvl w:val="0"/>
+          <w:numId w:val="3"/>
+        </w:numPr>
+        <w:jc w:val="both"/>
+      </w:pPr>
+      <w:proofErr w:type="spellStart"/>
+      <w:r>
+        <w:t>inserisciNuovoPadeleur</w:t>
+      </w:r>
+      <w:proofErr w:type="spellEnd"/>
+      <w:r>
+        <w:t>():</w:t>
+      </w:r>
+      <w:r>
+        <w:t xml:space="preserve"> Utilizziamo il metodo </w:t>
+      </w:r>
+      <w:proofErr w:type="spellStart"/>
+      <w:r>
+        <w:t>inserisciNuovoPadeleur</w:t>
+      </w:r>
+      <w:proofErr w:type="spellEnd"/>
+      <w:r>
+        <w:t xml:space="preserve"> di </w:t>
+      </w:r>
+      <w:proofErr w:type="spellStart"/>
+      <w:r>
+        <w:t>GiocoPadel</w:t>
+      </w:r>
+      <w:proofErr w:type="spellEnd"/>
+      <w:r>
+        <w:t xml:space="preserve"> per </w:t>
+      </w:r>
+      <w:r>
+        <w:t xml:space="preserve">inserire nell’elenco un </w:t>
+      </w:r>
+      <w:proofErr w:type="spellStart"/>
+      <w:r>
+        <w:t>Padeleur</w:t>
+      </w:r>
+      <w:proofErr w:type="spellEnd"/>
+      <w:r>
+        <w:t xml:space="preserve"> che non ha già fatto la registrazione in precedenza.</w:t>
+      </w:r>
+      <w:r>
+        <w:t xml:space="preserve"> Se il test va a buon fine, il nuovo </w:t>
+      </w:r>
+      <w:proofErr w:type="spellStart"/>
+      <w:r>
+        <w:t>Padeleur</w:t>
+      </w:r>
+      <w:proofErr w:type="spellEnd"/>
+      <w:r>
+        <w:t xml:space="preserve"> viene correttamente inserito nell’elenco.</w:t>
+      </w:r>
+    </w:p>
+    <w:p>
+      <w:pPr>
+        <w:pStyle w:val="Paragrafoelenco"/>
+        <w:numPr>
+          <w:ilvl w:val="0"/>
+          <w:numId w:val="3"/>
+        </w:numPr>
+        <w:jc w:val="both"/>
+      </w:pPr>
+      <w:proofErr w:type="spellStart"/>
+      <w:r>
+        <w:t>salvaPadeleurSuFile</w:t>
+      </w:r>
+      <w:proofErr w:type="spellEnd"/>
+      <w:r>
+        <w:t>():</w:t>
+      </w:r>
+      <w:r>
+        <w:t xml:space="preserve"> Utilizziamo il metodo </w:t>
+      </w:r>
+      <w:proofErr w:type="spellStart"/>
+      <w:r>
+        <w:t>salvaPadeleurSuFile</w:t>
+      </w:r>
+      <w:proofErr w:type="spellEnd"/>
+      <w:r>
+        <w:t xml:space="preserve"> di </w:t>
+      </w:r>
+      <w:proofErr w:type="spellStart"/>
+      <w:r>
+        <w:t>GiocoPadel</w:t>
+      </w:r>
+      <w:proofErr w:type="spellEnd"/>
+      <w:r>
+        <w:t xml:space="preserve"> per </w:t>
+      </w:r>
+      <w:r>
+        <w:t xml:space="preserve">scrivere all’interno del file di testo selezionato in modo da salvare i dati relativi al </w:t>
+      </w:r>
+      <w:proofErr w:type="spellStart"/>
+      <w:r>
+        <w:t>Padeleur</w:t>
+      </w:r>
+      <w:proofErr w:type="spellEnd"/>
+      <w:r>
+        <w:t>.</w:t>
+      </w:r>
+      <w:r>
+        <w:t xml:space="preserve"> </w:t>
+      </w:r>
+      <w:r>
+        <w:t xml:space="preserve">Se il test va a buon fine, il </w:t>
+      </w:r>
+      <w:proofErr w:type="spellStart"/>
+      <w:r>
+        <w:t>Padeleur</w:t>
+      </w:r>
+      <w:proofErr w:type="spellEnd"/>
+      <w:r>
+        <w:t xml:space="preserve"> viene salvato su file con successo.</w:t>
+      </w:r>
+    </w:p>
+    <w:p>
+      <w:pPr>
+        <w:pStyle w:val="Paragrafoelenco"/>
+        <w:numPr>
+          <w:ilvl w:val="0"/>
+          <w:numId w:val="3"/>
+        </w:numPr>
+        <w:jc w:val="both"/>
+      </w:pPr>
+      <w:proofErr w:type="spellStart"/>
+      <w:r>
+        <w:t>verificaPadeleurSalvatoSuFile</w:t>
+      </w:r>
+      <w:proofErr w:type="spellEnd"/>
+      <w:r>
+        <w:t>():</w:t>
+      </w:r>
+      <w:r>
+        <w:t xml:space="preserve"> Verifichiamo che il </w:t>
+      </w:r>
+      <w:proofErr w:type="spellStart"/>
+      <w:r>
+        <w:t>Padeleur</w:t>
+      </w:r>
+      <w:proofErr w:type="spellEnd"/>
+      <w:r>
+        <w:t xml:space="preserve"> e i suoi relativi dati sono stati correttamente salvati nell’apposito file.</w:t>
+      </w:r>
+      <w:r>
+        <w:t xml:space="preserve"> </w:t>
+      </w:r>
+      <w:r>
+        <w:t>Se il test va a buon fine significa che tutto è stato inserito correttamente.</w:t>
+      </w:r>
+    </w:p>
     <w:sectPr>
       <w:pgSz w:w="11906" w:h="16838"/>
       <w:pgMar w:top="1417" w:right="1134" w:bottom="1134" w:left="1134" w:header="708" w:footer="708" w:gutter="0"/>
@@ -1683,11 +2069,127 @@
       </w:pPr>
     </w:lvl>
   </w:abstractNum>
+  <w:abstractNum w:abstractNumId="2" w15:restartNumberingAfterBreak="0">
+    <w:nsid w:val="56C33871"/>
+    <w:multiLevelType w:val="hybridMultilevel"/>
+    <w:tmpl w:val="2BA81A22"/>
+    <w:lvl w:ilvl="0" w:tplc="04100001">
+      <w:start w:val="1"/>
+      <w:numFmt w:val="bullet"/>
+      <w:lvlText w:val=""/>
+      <w:lvlJc w:val="left"/>
+      <w:pPr>
+        <w:ind w:left="720" w:hanging="360"/>
+      </w:pPr>
+      <w:rPr>
+        <w:rFonts w:ascii="Symbol" w:hAnsi="Symbol" w:hint="default"/>
+      </w:rPr>
+    </w:lvl>
+    <w:lvl w:ilvl="1" w:tplc="04100003" w:tentative="1">
+      <w:start w:val="1"/>
+      <w:numFmt w:val="bullet"/>
+      <w:lvlText w:val="o"/>
+      <w:lvlJc w:val="left"/>
+      <w:pPr>
+        <w:ind w:left="1440" w:hanging="360"/>
+      </w:pPr>
+      <w:rPr>
+        <w:rFonts w:ascii="Courier New" w:hAnsi="Courier New" w:cs="Courier New" w:hint="default"/>
+      </w:rPr>
+    </w:lvl>
+    <w:lvl w:ilvl="2" w:tplc="04100005" w:tentative="1">
+      <w:start w:val="1"/>
+      <w:numFmt w:val="bullet"/>
+      <w:lvlText w:val=""/>
+      <w:lvlJc w:val="left"/>
+      <w:pPr>
+        <w:ind w:left="2160" w:hanging="360"/>
+      </w:pPr>
+      <w:rPr>
+        <w:rFonts w:ascii="Wingdings" w:hAnsi="Wingdings" w:hint="default"/>
+      </w:rPr>
+    </w:lvl>
+    <w:lvl w:ilvl="3" w:tplc="04100001" w:tentative="1">
+      <w:start w:val="1"/>
+      <w:numFmt w:val="bullet"/>
+      <w:lvlText w:val=""/>
+      <w:lvlJc w:val="left"/>
+      <w:pPr>
+        <w:ind w:left="2880" w:hanging="360"/>
+      </w:pPr>
+      <w:rPr>
+        <w:rFonts w:ascii="Symbol" w:hAnsi="Symbol" w:hint="default"/>
+      </w:rPr>
+    </w:lvl>
+    <w:lvl w:ilvl="4" w:tplc="04100003" w:tentative="1">
+      <w:start w:val="1"/>
+      <w:numFmt w:val="bullet"/>
+      <w:lvlText w:val="o"/>
+      <w:lvlJc w:val="left"/>
+      <w:pPr>
+        <w:ind w:left="3600" w:hanging="360"/>
+      </w:pPr>
+      <w:rPr>
+        <w:rFonts w:ascii="Courier New" w:hAnsi="Courier New" w:cs="Courier New" w:hint="default"/>
+      </w:rPr>
+    </w:lvl>
+    <w:lvl w:ilvl="5" w:tplc="04100005" w:tentative="1">
+      <w:start w:val="1"/>
+      <w:numFmt w:val="bullet"/>
+      <w:lvlText w:val=""/>
+      <w:lvlJc w:val="left"/>
+      <w:pPr>
+        <w:ind w:left="4320" w:hanging="360"/>
+      </w:pPr>
+      <w:rPr>
+        <w:rFonts w:ascii="Wingdings" w:hAnsi="Wingdings" w:hint="default"/>
+      </w:rPr>
+    </w:lvl>
+    <w:lvl w:ilvl="6" w:tplc="04100001" w:tentative="1">
+      <w:start w:val="1"/>
+      <w:numFmt w:val="bullet"/>
+      <w:lvlText w:val=""/>
+      <w:lvlJc w:val="left"/>
+      <w:pPr>
+        <w:ind w:left="5040" w:hanging="360"/>
+      </w:pPr>
+      <w:rPr>
+        <w:rFonts w:ascii="Symbol" w:hAnsi="Symbol" w:hint="default"/>
+      </w:rPr>
+    </w:lvl>
+    <w:lvl w:ilvl="7" w:tplc="04100003" w:tentative="1">
+      <w:start w:val="1"/>
+      <w:numFmt w:val="bullet"/>
+      <w:lvlText w:val="o"/>
+      <w:lvlJc w:val="left"/>
+      <w:pPr>
+        <w:ind w:left="5760" w:hanging="360"/>
+      </w:pPr>
+      <w:rPr>
+        <w:rFonts w:ascii="Courier New" w:hAnsi="Courier New" w:cs="Courier New" w:hint="default"/>
+      </w:rPr>
+    </w:lvl>
+    <w:lvl w:ilvl="8" w:tplc="04100005" w:tentative="1">
+      <w:start w:val="1"/>
+      <w:numFmt w:val="bullet"/>
+      <w:lvlText w:val=""/>
+      <w:lvlJc w:val="left"/>
+      <w:pPr>
+        <w:ind w:left="6480" w:hanging="360"/>
+      </w:pPr>
+      <w:rPr>
+        <w:rFonts w:ascii="Wingdings" w:hAnsi="Wingdings" w:hint="default"/>
+      </w:rPr>
+    </w:lvl>
+  </w:abstractNum>
   <w:num w:numId="1" w16cid:durableId="1971399120">
     <w:abstractNumId w:val="0"/>
   </w:num>
   <w:num w:numId="2" w16cid:durableId="441531448">
     <w:abstractNumId w:val="1"/>
+  </w:num>
+  <w:num w:numId="3" w16cid:durableId="1091122518">
+    <w:abstractNumId w:val="2"/>
   </w:num>
 </w:numbering>
 </file>

</xml_diff>

<commit_message>
Aggiustamenti Iterazione 1, continuo Iterazione 2
</commit_message>
<xml_diff>
--- a/Elaborazione/Iterazione 1/Elaborazione Iterazione 1.docx
+++ b/Elaborazione/Iterazione 1/Elaborazione Iterazione 1.docx
@@ -39,13 +39,8 @@
         <w:t>“</w:t>
       </w:r>
       <w:r>
-        <w:t xml:space="preserve">Inserimento nuovo </w:t>
-      </w:r>
-      <w:proofErr w:type="spellStart"/>
-      <w:r>
-        <w:t>Padeleur</w:t>
-      </w:r>
-      <w:proofErr w:type="spellEnd"/>
+        <w:t>Inserimento nuovo Padeleur</w:t>
+      </w:r>
       <w:r>
         <w:t>” nella fase di ideazione.</w:t>
       </w:r>
@@ -79,47 +74,7 @@
           <w:sz w:val="22"/>
           <w:szCs w:val="22"/>
         </w:rPr>
-        <w:t xml:space="preserve">Nel file "Modello dei casi d'uso Iterazione 1" è stato apportato un aggiornamento al titolo dell'UC1, che ora è stato modificato in "Registrazione nuovo </w:t>
-      </w:r>
-      <w:proofErr w:type="spellStart"/>
-      <w:r>
-        <w:rPr>
-          <w:rFonts w:asciiTheme="minorHAnsi" w:eastAsiaTheme="minorHAnsi" w:hAnsiTheme="minorHAnsi" w:cstheme="minorBidi"/>
-          <w:color w:val="auto"/>
-          <w:sz w:val="22"/>
-          <w:szCs w:val="22"/>
-        </w:rPr>
-        <w:t>Padeleur</w:t>
-      </w:r>
-      <w:proofErr w:type="spellEnd"/>
-      <w:r>
-        <w:rPr>
-          <w:rFonts w:asciiTheme="minorHAnsi" w:eastAsiaTheme="minorHAnsi" w:hAnsiTheme="minorHAnsi" w:cstheme="minorBidi"/>
-          <w:color w:val="auto"/>
-          <w:sz w:val="22"/>
-          <w:szCs w:val="22"/>
-        </w:rPr>
-        <w:t>". Inoltre, si è scelto di includere l'attributo "e-mail" nell'entità Utente (</w:t>
-      </w:r>
-      <w:proofErr w:type="spellStart"/>
-      <w:r>
-        <w:rPr>
-          <w:rFonts w:asciiTheme="minorHAnsi" w:eastAsiaTheme="minorHAnsi" w:hAnsiTheme="minorHAnsi" w:cstheme="minorBidi"/>
-          <w:color w:val="auto"/>
-          <w:sz w:val="22"/>
-          <w:szCs w:val="22"/>
-        </w:rPr>
-        <w:t>Padeleur</w:t>
-      </w:r>
-      <w:proofErr w:type="spellEnd"/>
-      <w:r>
-        <w:rPr>
-          <w:rFonts w:asciiTheme="minorHAnsi" w:eastAsiaTheme="minorHAnsi" w:hAnsiTheme="minorHAnsi" w:cstheme="minorBidi"/>
-          <w:color w:val="auto"/>
-          <w:sz w:val="22"/>
-          <w:szCs w:val="22"/>
-        </w:rPr>
-        <w:t>), in quanto è pratica comune in molti altri siti web verificare l'identità dell'utente attraverso questa credenziale e successivamente richiedere ulteriori informazioni. Rispetto alla fase di ideazione dell'UC1, lo scenario principale di successo è stato modificato.</w:t>
+        <w:t>Nel file "Modello dei casi d'uso Iterazione 1" è stato apportato un aggiornamento al titolo dell'UC1, che ora è stato modificato in "Registrazione nuovo Padeleur". Inoltre, si è scelto di includere l'attributo "e-mail" nell'entità Utente (Padeleur), in quanto è pratica comune in molti altri siti web verificare l'identità dell'utente attraverso questa credenziale e successivamente richiedere ulteriori informazioni. Rispetto alla fase di ideazione dell'UC1, lo scenario principale di successo è stato modificato.</w:t>
       </w:r>
     </w:p>
     <w:p>
@@ -175,13 +130,8 @@
         </w:numPr>
         <w:jc w:val="both"/>
       </w:pPr>
-      <w:proofErr w:type="spellStart"/>
-      <w:r>
-        <w:t>GiocoPadel</w:t>
-      </w:r>
-      <w:proofErr w:type="spellEnd"/>
-      <w:r>
-        <w:t>: rappresenta il Sistema;</w:t>
+      <w:r>
+        <w:t>GiocoPadel: rappresenta il Sistema;</w:t>
       </w:r>
     </w:p>
     <w:p>
@@ -207,15 +157,7 @@
         <w:jc w:val="both"/>
       </w:pPr>
       <w:r>
-        <w:t>Utente (</w:t>
-      </w:r>
-      <w:proofErr w:type="spellStart"/>
-      <w:r>
-        <w:t>Padeleur</w:t>
-      </w:r>
-      <w:proofErr w:type="spellEnd"/>
-      <w:r>
-        <w:t>): rappresenta un giocatore che vuo</w:t>
+        <w:t>Utente (Padeleur): rappresenta un giocatore che vuo</w:t>
       </w:r>
       <w:r>
         <w:t>le utilizzare il Sistema per prenotare una partita di Padel.</w:t>
@@ -365,15 +307,7 @@
         <w:t xml:space="preserve">l’e-mail </w:t>
       </w:r>
       <w:r>
-        <w:t xml:space="preserve">del </w:t>
-      </w:r>
-      <w:proofErr w:type="spellStart"/>
-      <w:r>
-        <w:t>Padeleur</w:t>
-      </w:r>
-      <w:proofErr w:type="spellEnd"/>
-      <w:r>
-        <w:t xml:space="preserve"> al </w:t>
+        <w:t xml:space="preserve">del Padeleur al </w:t>
       </w:r>
       <w:r>
         <w:t>s</w:t>
@@ -382,50 +316,16 @@
         <w:t>istema</w:t>
       </w:r>
       <w:r>
-        <w:t xml:space="preserve"> </w:t>
-      </w:r>
-      <w:proofErr w:type="spellStart"/>
-      <w:r>
-        <w:t>GiocoPadel</w:t>
-      </w:r>
-      <w:proofErr w:type="spellEnd"/>
-      <w:r>
-        <w:t xml:space="preserve">, che a sua volta verifica se il </w:t>
-      </w:r>
-      <w:proofErr w:type="spellStart"/>
-      <w:r>
-        <w:t>Padeleur</w:t>
-      </w:r>
-      <w:proofErr w:type="spellEnd"/>
-      <w:r>
-        <w:t xml:space="preserve"> esiste già nel sistema o meno. Se il </w:t>
-      </w:r>
-      <w:proofErr w:type="spellStart"/>
-      <w:r>
-        <w:t>Padeleur</w:t>
-      </w:r>
-      <w:proofErr w:type="spellEnd"/>
-      <w:r>
-        <w:t xml:space="preserve"> non esiste ancora</w:t>
-      </w:r>
-      <w:r>
-        <w:t xml:space="preserve"> su </w:t>
-      </w:r>
-      <w:proofErr w:type="spellStart"/>
-      <w:r>
-        <w:t>GiocoPadel</w:t>
-      </w:r>
-      <w:proofErr w:type="spellEnd"/>
-      <w:r>
-        <w:t xml:space="preserve">, l'amministratore inserisce i dati anagrafici del </w:t>
-      </w:r>
-      <w:proofErr w:type="spellStart"/>
-      <w:r>
-        <w:t>Padeleur</w:t>
-      </w:r>
-      <w:proofErr w:type="spellEnd"/>
-      <w:r>
-        <w:t xml:space="preserve"> nel </w:t>
+        <w:t xml:space="preserve"> GiocoPadel</w:t>
+      </w:r>
+      <w:r>
+        <w:t>, che a sua volta verifica se il Padeleur esiste già nel sistema o meno. Se il Padeleur non esiste ancora</w:t>
+      </w:r>
+      <w:r>
+        <w:t xml:space="preserve"> su GiocoPadel</w:t>
+      </w:r>
+      <w:r>
+        <w:t xml:space="preserve">, l'amministratore inserisce i dati anagrafici del Padeleur nel </w:t>
       </w:r>
       <w:r>
         <w:t>S</w:t>
@@ -443,15 +343,7 @@
         <w:t>S</w:t>
       </w:r>
       <w:r>
-        <w:t xml:space="preserve">istema segnala all'amministratore che il </w:t>
-      </w:r>
-      <w:proofErr w:type="spellStart"/>
-      <w:r>
-        <w:t>Padeleur</w:t>
-      </w:r>
-      <w:proofErr w:type="spellEnd"/>
-      <w:r>
-        <w:t xml:space="preserve"> è già stato registrato in precedenza e il processo di registrazione si interrompe.</w:t>
+        <w:t>istema segnala all'amministratore che il Padeleur è già stato registrato in precedenza e il processo di registrazione si interrompe.</w:t>
       </w:r>
     </w:p>
     <w:p>
@@ -503,14 +395,12 @@
             <w:tcW w:w="4889" w:type="dxa"/>
           </w:tcPr>
           <w:p>
-            <w:proofErr w:type="spellStart"/>
             <w:r>
               <w:t>Richiest</w:t>
             </w:r>
             <w:r>
               <w:t>aEmail</w:t>
             </w:r>
-            <w:proofErr w:type="spellEnd"/>
             <w:r>
               <w:t>(</w:t>
             </w:r>
@@ -547,15 +437,7 @@
           </w:tcPr>
           <w:p>
             <w:r>
-              <w:t xml:space="preserve">Caso d’uso UC1: Registrazione nuovo </w:t>
-            </w:r>
-            <w:proofErr w:type="spellStart"/>
-            <w:r>
-              <w:t>Padeleur</w:t>
-            </w:r>
-            <w:proofErr w:type="spellEnd"/>
-            <w:r>
-              <w:t>.</w:t>
+              <w:t>Caso d’uso UC1: Registrazione nuovo Padeleur.</w:t>
             </w:r>
           </w:p>
         </w:tc>
@@ -650,13 +532,8 @@
             <w:tcW w:w="4889" w:type="dxa"/>
           </w:tcPr>
           <w:p>
-            <w:proofErr w:type="spellStart"/>
-            <w:r>
-              <w:t>InserimentoDatiAnagrafici</w:t>
-            </w:r>
-            <w:proofErr w:type="spellEnd"/>
-            <w:r>
-              <w:t xml:space="preserve"> (</w:t>
+            <w:r>
+              <w:t>InserimentoDatiAnagrafici (</w:t>
             </w:r>
             <w:r>
               <w:t>n</w:t>
@@ -670,25 +547,18 @@
             <w:r>
               <w:t xml:space="preserve">ognome, </w:t>
             </w:r>
-            <w:proofErr w:type="spellStart"/>
             <w:r>
               <w:t>c</w:t>
             </w:r>
             <w:r>
-              <w:t>odiceFiscale</w:t>
-            </w:r>
-            <w:proofErr w:type="spellEnd"/>
-            <w:r>
-              <w:t xml:space="preserve">, </w:t>
-            </w:r>
-            <w:proofErr w:type="spellStart"/>
+              <w:t xml:space="preserve">odiceFiscale, </w:t>
+            </w:r>
             <w:r>
               <w:t>d</w:t>
             </w:r>
             <w:r>
               <w:t>ataDiNascita</w:t>
             </w:r>
-            <w:proofErr w:type="spellEnd"/>
             <w:r>
               <w:t>, email</w:t>
             </w:r>
@@ -722,15 +592,7 @@
           </w:tcPr>
           <w:p>
             <w:r>
-              <w:t xml:space="preserve">Caso d’uso UC1: Registrazione nuovo </w:t>
-            </w:r>
-            <w:proofErr w:type="spellStart"/>
-            <w:r>
-              <w:t>Padeleur</w:t>
-            </w:r>
-            <w:proofErr w:type="spellEnd"/>
-            <w:r>
-              <w:t>.</w:t>
+              <w:t>Caso d’uso UC1: Registrazione nuovo Padeleur.</w:t>
             </w:r>
           </w:p>
         </w:tc>
@@ -759,15 +621,7 @@
           </w:tcPr>
           <w:p>
             <w:r>
-              <w:t>Il Messaggio di Verifica ha dato esito positivo, cioè nel Sistema non esiste nessun Utente (</w:t>
-            </w:r>
-            <w:proofErr w:type="spellStart"/>
-            <w:r>
-              <w:t>Padeleur</w:t>
-            </w:r>
-            <w:proofErr w:type="spellEnd"/>
-            <w:r>
-              <w:t xml:space="preserve">) con </w:t>
+              <w:t xml:space="preserve">Il Messaggio di Verifica ha dato esito positivo, cioè nel Sistema non esiste nessun Utente (Padeleur) con </w:t>
             </w:r>
             <w:r>
               <w:t>l’e-mail</w:t>
@@ -818,21 +672,11 @@
               <w:t xml:space="preserve"> stata creata l’istanza</w:t>
             </w:r>
             <w:r>
-              <w:t xml:space="preserve"> </w:t>
-            </w:r>
-            <w:proofErr w:type="spellStart"/>
-            <w:r>
-              <w:t>nuovoPadelur</w:t>
-            </w:r>
-            <w:proofErr w:type="spellEnd"/>
-            <w:r>
-              <w:t xml:space="preserve"> di </w:t>
-            </w:r>
-            <w:proofErr w:type="spellStart"/>
-            <w:r>
-              <w:t>Padeleur</w:t>
-            </w:r>
-            <w:proofErr w:type="spellEnd"/>
+              <w:t xml:space="preserve"> nuovoPadelur</w:t>
+            </w:r>
+            <w:r>
+              <w:t xml:space="preserve"> di Padeleur</w:t>
+            </w:r>
             <w:r>
               <w:t>.</w:t>
             </w:r>
@@ -860,38 +704,26 @@
             <w:r>
               <w:t xml:space="preserve">ognome, </w:t>
             </w:r>
-            <w:proofErr w:type="spellStart"/>
             <w:r>
               <w:t>c</w:t>
             </w:r>
             <w:r>
-              <w:t>odiceFiscale</w:t>
-            </w:r>
-            <w:proofErr w:type="spellEnd"/>
-            <w:r>
-              <w:t xml:space="preserve">, </w:t>
-            </w:r>
-            <w:proofErr w:type="spellStart"/>
+              <w:t xml:space="preserve">odiceFiscale, </w:t>
+            </w:r>
             <w:r>
               <w:t>d</w:t>
             </w:r>
             <w:r>
               <w:t>ataDiNascita</w:t>
             </w:r>
-            <w:proofErr w:type="spellEnd"/>
             <w:r>
               <w:t xml:space="preserve">, email </w:t>
             </w:r>
             <w:r>
               <w:t xml:space="preserve">di </w:t>
             </w:r>
-            <w:proofErr w:type="spellStart"/>
-            <w:r>
-              <w:t>nuovoPadeleur</w:t>
-            </w:r>
-            <w:proofErr w:type="spellEnd"/>
-            <w:r>
-              <w:t xml:space="preserve"> </w:t>
+            <w:r>
+              <w:t xml:space="preserve">nuovoPadeleur </w:t>
             </w:r>
             <w:r>
               <w:t>sono stati inizializzati correttamente.</w:t>
@@ -905,21 +737,8 @@
                 <w:numId w:val="2"/>
               </w:numPr>
             </w:pPr>
-            <w:proofErr w:type="spellStart"/>
-            <w:r>
-              <w:t>nuovoPadeleur</w:t>
-            </w:r>
-            <w:proofErr w:type="spellEnd"/>
-            <w:r>
-              <w:t xml:space="preserve"> è stato associato a </w:t>
-            </w:r>
-            <w:proofErr w:type="spellStart"/>
-            <w:r>
-              <w:t>GiocoPadel</w:t>
-            </w:r>
-            <w:proofErr w:type="spellEnd"/>
-            <w:r>
-              <w:t xml:space="preserve"> tramite l’associazione “corrente”.</w:t>
+            <w:r>
+              <w:t>nuovoPadeleur è stato associato a GiocoPadel tramite l’associazione “corrente”.</w:t>
             </w:r>
           </w:p>
         </w:tc>
@@ -973,13 +792,8 @@
             <w:tcW w:w="5080" w:type="dxa"/>
           </w:tcPr>
           <w:p>
-            <w:proofErr w:type="spellStart"/>
-            <w:r>
-              <w:t>ConfermaPadeleur</w:t>
-            </w:r>
-            <w:proofErr w:type="spellEnd"/>
-            <w:r>
-              <w:t>()</w:t>
+            <w:r>
+              <w:t>ConfermaPadeleur()</w:t>
             </w:r>
           </w:p>
         </w:tc>
@@ -1014,15 +828,7 @@
           </w:tcPr>
           <w:p>
             <w:r>
-              <w:t xml:space="preserve">Caso d’uso UC1: Registrazione nuovo </w:t>
-            </w:r>
-            <w:proofErr w:type="spellStart"/>
-            <w:r>
-              <w:t>Padeleur</w:t>
-            </w:r>
-            <w:proofErr w:type="spellEnd"/>
-            <w:r>
-              <w:t>.</w:t>
+              <w:t>Caso d’uso UC1: Registrazione nuovo Padeleur.</w:t>
             </w:r>
           </w:p>
         </w:tc>
@@ -1057,15 +863,7 @@
           </w:tcPr>
           <w:p>
             <w:r>
-              <w:t xml:space="preserve">È in corso l’inserimento del nuovo </w:t>
-            </w:r>
-            <w:proofErr w:type="spellStart"/>
-            <w:r>
-              <w:t>Padeleur</w:t>
-            </w:r>
-            <w:proofErr w:type="spellEnd"/>
-            <w:r>
-              <w:t>.</w:t>
+              <w:t>È in corso l’inserimento del nuovo Padeleur.</w:t>
             </w:r>
           </w:p>
         </w:tc>
@@ -1102,11 +900,9 @@
             <w:tcW w:w="5080" w:type="dxa"/>
           </w:tcPr>
           <w:p>
-            <w:proofErr w:type="spellStart"/>
             <w:r>
               <w:t>nuovoPadeleur</w:t>
             </w:r>
-            <w:proofErr w:type="spellEnd"/>
             <w:r>
               <w:t xml:space="preserve"> è stata </w:t>
             </w:r>
@@ -1119,13 +915,8 @@
             <w:r>
               <w:t xml:space="preserve">a </w:t>
             </w:r>
-            <w:proofErr w:type="spellStart"/>
-            <w:r>
-              <w:t>GiocoPadel</w:t>
-            </w:r>
-            <w:proofErr w:type="spellEnd"/>
-            <w:r>
-              <w:t xml:space="preserve"> tramite l’associazione </w:t>
+            <w:r>
+              <w:t xml:space="preserve">GiocoPadel tramite l’associazione </w:t>
             </w:r>
             <w:r>
               <w:t>“</w:t>
@@ -1161,22 +952,12 @@
       </w:r>
     </w:p>
     <w:p>
-      <w:proofErr w:type="spellStart"/>
-      <w:r>
-        <w:t>RichiestaEmail</w:t>
-      </w:r>
-      <w:proofErr w:type="spellEnd"/>
-      <w:r>
-        <w:t>(</w:t>
-      </w:r>
-      <w:r>
-        <w:t xml:space="preserve">email : </w:t>
-      </w:r>
-      <w:proofErr w:type="spellStart"/>
-      <w:r>
-        <w:t>String</w:t>
-      </w:r>
-      <w:proofErr w:type="spellEnd"/>
+      <w:r>
+        <w:t>RichiestaEmail(</w:t>
+      </w:r>
+      <w:r>
+        <w:t>email : String</w:t>
+      </w:r>
       <w:r>
         <w:t>)</w:t>
       </w:r>
@@ -1187,10 +968,10 @@
           <w:noProof/>
         </w:rPr>
         <w:drawing>
-          <wp:inline distT="0" distB="0" distL="0" distR="0" wp14:anchorId="7FB04D40" wp14:editId="26AB8C0A">
-            <wp:extent cx="5740400" cy="2590800"/>
+          <wp:inline distT="0" distB="0" distL="0" distR="0" wp14:anchorId="7BCDCEA4" wp14:editId="2FD91F9E">
+            <wp:extent cx="6134100" cy="2764434"/>
             <wp:effectExtent l="0" t="0" r="0" b="0"/>
-            <wp:docPr id="944746251" name="Immagine 1" descr="Immagine che contiene testo, schermata, diagramma, linea&#10;&#10;Descrizione generata automaticamente"/>
+            <wp:docPr id="1544110466" name="Immagine 1" descr="Immagine che contiene testo, schermata, linea, diagramma&#10;&#10;Descrizione generata automaticamente"/>
             <wp:cNvGraphicFramePr>
               <a:graphicFrameLocks xmlns:a="http://schemas.openxmlformats.org/drawingml/2006/main" noChangeAspect="1"/>
             </wp:cNvGraphicFramePr>
@@ -1198,7 +979,7 @@
               <a:graphicData uri="http://schemas.openxmlformats.org/drawingml/2006/picture">
                 <pic:pic xmlns:pic="http://schemas.openxmlformats.org/drawingml/2006/picture">
                   <pic:nvPicPr>
-                    <pic:cNvPr id="944746251" name="Immagine 1" descr="Immagine che contiene testo, schermata, diagramma, linea&#10;&#10;Descrizione generata automaticamente"/>
+                    <pic:cNvPr id="1544110466" name="Immagine 1" descr="Immagine che contiene testo, schermata, linea, diagramma&#10;&#10;Descrizione generata automaticamente"/>
                     <pic:cNvPicPr/>
                   </pic:nvPicPr>
                   <pic:blipFill>
@@ -1210,7 +991,7 @@
                   <pic:spPr>
                     <a:xfrm>
                       <a:off x="0" y="0"/>
-                      <a:ext cx="5748246" cy="2594341"/>
+                      <a:ext cx="6169953" cy="2780592"/>
                     </a:xfrm>
                     <a:prstGeom prst="rect">
                       <a:avLst/>
@@ -1224,71 +1005,20 @@
       </w:r>
     </w:p>
     <w:p>
-      <w:proofErr w:type="spellStart"/>
-      <w:r>
-        <w:t>InserimentoDatiAnagrafici</w:t>
-      </w:r>
-      <w:proofErr w:type="spellEnd"/>
-      <w:r>
-        <w:t xml:space="preserve">(nome : </w:t>
-      </w:r>
-      <w:proofErr w:type="spellStart"/>
-      <w:r>
-        <w:t>String</w:t>
-      </w:r>
-      <w:proofErr w:type="spellEnd"/>
-      <w:r>
-        <w:t xml:space="preserve">, cognome : </w:t>
-      </w:r>
-      <w:proofErr w:type="spellStart"/>
-      <w:r>
-        <w:t>String</w:t>
-      </w:r>
-      <w:proofErr w:type="spellEnd"/>
-      <w:r>
-        <w:t xml:space="preserve">, </w:t>
-      </w:r>
-      <w:proofErr w:type="spellStart"/>
-      <w:r>
-        <w:t>codiceFiscale</w:t>
-      </w:r>
-      <w:proofErr w:type="spellEnd"/>
-      <w:r>
-        <w:t xml:space="preserve"> : </w:t>
-      </w:r>
-      <w:proofErr w:type="spellStart"/>
-      <w:r>
-        <w:t>String</w:t>
-      </w:r>
-      <w:proofErr w:type="spellEnd"/>
-      <w:r>
-        <w:t xml:space="preserve">, </w:t>
-      </w:r>
-      <w:proofErr w:type="spellStart"/>
-      <w:r>
-        <w:t>dataDiNascita</w:t>
-      </w:r>
-      <w:proofErr w:type="spellEnd"/>
-      <w:r>
-        <w:t xml:space="preserve"> : Date, email : </w:t>
-      </w:r>
-      <w:proofErr w:type="spellStart"/>
-      <w:r>
-        <w:t>String</w:t>
-      </w:r>
-      <w:proofErr w:type="spellEnd"/>
-      <w:r>
-        <w:t>)</w:t>
-      </w:r>
+      <w:r>
+        <w:t>InserimentoDatiAnagrafici(nome : String, cognome : String, codiceFiscale : String, dataDiNascita : Date, email : String)</w:t>
+      </w:r>
+    </w:p>
+    <w:p>
       <w:r>
         <w:rPr>
           <w:noProof/>
         </w:rPr>
         <w:drawing>
-          <wp:inline distT="0" distB="0" distL="0" distR="0" wp14:anchorId="34FDB57E" wp14:editId="4AE605E3">
-            <wp:extent cx="5739627" cy="2301240"/>
+          <wp:inline distT="0" distB="0" distL="0" distR="0" wp14:anchorId="0ECE9D4A" wp14:editId="23A0E9A4">
+            <wp:extent cx="6107430" cy="2444122"/>
             <wp:effectExtent l="0" t="0" r="0" b="0"/>
-            <wp:docPr id="1602221878" name="Immagine 1" descr="Immagine che contiene testo, schermata, linea, diagramma&#10;&#10;Descrizione generata automaticamente"/>
+            <wp:docPr id="417792447" name="Immagine 1" descr="Immagine che contiene testo, linea, Diagramma, schermata&#10;&#10;Descrizione generata automaticamente"/>
             <wp:cNvGraphicFramePr>
               <a:graphicFrameLocks xmlns:a="http://schemas.openxmlformats.org/drawingml/2006/main" noChangeAspect="1"/>
             </wp:cNvGraphicFramePr>
@@ -1296,7 +1026,7 @@
               <a:graphicData uri="http://schemas.openxmlformats.org/drawingml/2006/picture">
                 <pic:pic xmlns:pic="http://schemas.openxmlformats.org/drawingml/2006/picture">
                   <pic:nvPicPr>
-                    <pic:cNvPr id="1602221878" name="Immagine 1" descr="Immagine che contiene testo, schermata, linea, diagramma&#10;&#10;Descrizione generata automaticamente"/>
+                    <pic:cNvPr id="417792447" name="Immagine 1" descr="Immagine che contiene testo, linea, Diagramma, schermata&#10;&#10;Descrizione generata automaticamente"/>
                     <pic:cNvPicPr/>
                   </pic:nvPicPr>
                   <pic:blipFill>
@@ -1308,7 +1038,7 @@
                   <pic:spPr>
                     <a:xfrm>
                       <a:off x="0" y="0"/>
-                      <a:ext cx="5750647" cy="2305658"/>
+                      <a:ext cx="6114574" cy="2446981"/>
                     </a:xfrm>
                     <a:prstGeom prst="rect">
                       <a:avLst/>
@@ -1324,16 +1054,10 @@
     <w:p/>
     <w:p/>
     <w:p/>
-    <w:p/>
-    <w:p>
-      <w:proofErr w:type="spellStart"/>
+    <w:p>
       <w:r>
         <w:lastRenderedPageBreak/>
-        <w:t>ConfermaPadeleur</w:t>
-      </w:r>
-      <w:proofErr w:type="spellEnd"/>
-      <w:r>
-        <w:t>()</w:t>
+        <w:t>ConfermaPadeleur()</w:t>
       </w:r>
     </w:p>
     <w:p>
@@ -1345,10 +1069,10 @@
           <w:noProof/>
         </w:rPr>
         <w:drawing>
-          <wp:inline distT="0" distB="0" distL="0" distR="0" wp14:anchorId="7AD84854" wp14:editId="4A629D47">
-            <wp:extent cx="5760720" cy="2857617"/>
+          <wp:inline distT="0" distB="0" distL="0" distR="0" wp14:anchorId="61C83D6A" wp14:editId="51E376C4">
+            <wp:extent cx="5729021" cy="2819400"/>
             <wp:effectExtent l="0" t="0" r="0" b="0"/>
-            <wp:docPr id="1966312314" name="Immagine 1" descr="Immagine che contiene testo, schermata, diagramma, linea&#10;&#10;Descrizione generata automaticamente"/>
+            <wp:docPr id="1458640673" name="Immagine 1" descr="Immagine che contiene testo, schermata, linea, diagramma&#10;&#10;Descrizione generata automaticamente"/>
             <wp:cNvGraphicFramePr>
               <a:graphicFrameLocks xmlns:a="http://schemas.openxmlformats.org/drawingml/2006/main" noChangeAspect="1"/>
             </wp:cNvGraphicFramePr>
@@ -1356,7 +1080,7 @@
               <a:graphicData uri="http://schemas.openxmlformats.org/drawingml/2006/picture">
                 <pic:pic xmlns:pic="http://schemas.openxmlformats.org/drawingml/2006/picture">
                   <pic:nvPicPr>
-                    <pic:cNvPr id="1966312314" name="Immagine 1" descr="Immagine che contiene testo, schermata, diagramma, linea&#10;&#10;Descrizione generata automaticamente"/>
+                    <pic:cNvPr id="1458640673" name="Immagine 1" descr="Immagine che contiene testo, schermata, linea, diagramma&#10;&#10;Descrizione generata automaticamente"/>
                     <pic:cNvPicPr/>
                   </pic:nvPicPr>
                   <pic:blipFill>
@@ -1368,7 +1092,7 @@
                   <pic:spPr>
                     <a:xfrm>
                       <a:off x="0" y="0"/>
-                      <a:ext cx="5792748" cy="2873505"/>
+                      <a:ext cx="5769111" cy="2839130"/>
                     </a:xfrm>
                     <a:prstGeom prst="rect">
                       <a:avLst/>
@@ -1397,14 +1121,11 @@
         <w:jc w:val="center"/>
       </w:pPr>
       <w:r>
-        <w:rPr>
-          <w:noProof/>
-        </w:rPr>
         <w:drawing>
-          <wp:inline distT="0" distB="0" distL="0" distR="0" wp14:anchorId="50AB0BCB" wp14:editId="174C4163">
-            <wp:extent cx="5775960" cy="3204865"/>
+          <wp:inline distT="0" distB="0" distL="0" distR="0" wp14:anchorId="32AA8081" wp14:editId="5EA96C9D">
+            <wp:extent cx="5722620" cy="3116625"/>
             <wp:effectExtent l="0" t="0" r="0" b="0"/>
-            <wp:docPr id="502532990" name="Immagine 1" descr="Immagine che contiene testo, schermata, linea, Carattere&#10;&#10;Descrizione generata automaticamente"/>
+            <wp:docPr id="694827805" name="Immagine 1" descr="Immagine che contiene testo, schermata, Carattere, linea&#10;&#10;Descrizione generata automaticamente"/>
             <wp:cNvGraphicFramePr>
               <a:graphicFrameLocks xmlns:a="http://schemas.openxmlformats.org/drawingml/2006/main" noChangeAspect="1"/>
             </wp:cNvGraphicFramePr>
@@ -1412,7 +1133,7 @@
               <a:graphicData uri="http://schemas.openxmlformats.org/drawingml/2006/picture">
                 <pic:pic xmlns:pic="http://schemas.openxmlformats.org/drawingml/2006/picture">
                   <pic:nvPicPr>
-                    <pic:cNvPr id="502532990" name="Immagine 1" descr="Immagine che contiene testo, schermata, linea, Carattere&#10;&#10;Descrizione generata automaticamente"/>
+                    <pic:cNvPr id="694827805" name="Immagine 1" descr="Immagine che contiene testo, schermata, Carattere, linea&#10;&#10;Descrizione generata automaticamente"/>
                     <pic:cNvPicPr/>
                   </pic:nvPicPr>
                   <pic:blipFill>
@@ -1424,7 +1145,7 @@
                   <pic:spPr>
                     <a:xfrm>
                       <a:off x="0" y="0"/>
-                      <a:ext cx="5791486" cy="3213480"/>
+                      <a:ext cx="5732961" cy="3122257"/>
                     </a:xfrm>
                     <a:prstGeom prst="rect">
                       <a:avLst/>
@@ -1462,32 +1183,11 @@
         </w:numPr>
         <w:jc w:val="both"/>
       </w:pPr>
-      <w:proofErr w:type="spellStart"/>
-      <w:r>
-        <w:t>verificaElencoPadeleur</w:t>
-      </w:r>
-      <w:proofErr w:type="spellEnd"/>
-      <w:r>
-        <w:t>():</w:t>
-      </w:r>
-      <w:r>
-        <w:t xml:space="preserve"> Utilizziamo il metodo </w:t>
-      </w:r>
-      <w:proofErr w:type="spellStart"/>
-      <w:r>
-        <w:t>getElencoPadeleur</w:t>
-      </w:r>
-      <w:proofErr w:type="spellEnd"/>
-      <w:r>
-        <w:t xml:space="preserve"> per ottenere la mappa </w:t>
-      </w:r>
-      <w:proofErr w:type="spellStart"/>
-      <w:r>
-        <w:t>elencoPadeleur</w:t>
-      </w:r>
-      <w:proofErr w:type="spellEnd"/>
-      <w:r>
-        <w:t xml:space="preserve"> al di fuori della classe. </w:t>
+      <w:r>
+        <w:t>verificaElencoPadeleur():</w:t>
+      </w:r>
+      <w:r>
+        <w:t xml:space="preserve"> Utilizziamo il metodo getElencoPadeleur per ottenere la mappa elencoPadeleur al di fuori della classe. </w:t>
       </w:r>
       <w:r>
         <w:t xml:space="preserve"> </w:t>
@@ -1496,15 +1196,7 @@
         <w:t>Se il test va a buon fine, abbiamo verificato</w:t>
       </w:r>
       <w:r>
-        <w:t xml:space="preserve"> che l’elenco dei </w:t>
-      </w:r>
-      <w:proofErr w:type="spellStart"/>
-      <w:r>
-        <w:t>Padeleur</w:t>
-      </w:r>
-      <w:proofErr w:type="spellEnd"/>
-      <w:r>
-        <w:t xml:space="preserve"> non sia vuoto e che si</w:t>
+        <w:t xml:space="preserve"> che l’elenco dei Padeleur non sia vuoto e che si</w:t>
       </w:r>
       <w:r>
         <w:t>a</w:t>
@@ -1538,33 +1230,11 @@
         </w:numPr>
         <w:jc w:val="both"/>
       </w:pPr>
-      <w:proofErr w:type="spellStart"/>
-      <w:r>
-        <w:lastRenderedPageBreak/>
-        <w:t>verificaEsistenzaPadeleur</w:t>
-      </w:r>
-      <w:proofErr w:type="spellEnd"/>
-      <w:r>
-        <w:t xml:space="preserve">(): </w:t>
-      </w:r>
-      <w:r>
-        <w:t xml:space="preserve">Utilizziamo il metodo </w:t>
-      </w:r>
-      <w:proofErr w:type="spellStart"/>
-      <w:r>
-        <w:t>verificaEsistenzaPadeleur</w:t>
-      </w:r>
-      <w:proofErr w:type="spellEnd"/>
-      <w:r>
-        <w:t xml:space="preserve"> di </w:t>
-      </w:r>
-      <w:proofErr w:type="spellStart"/>
-      <w:r>
-        <w:t>GiocoPadel</w:t>
-      </w:r>
-      <w:proofErr w:type="spellEnd"/>
-      <w:r>
-        <w:t xml:space="preserve"> per v</w:t>
+      <w:r>
+        <w:t xml:space="preserve">verificaEsistenzaPadeleur(): </w:t>
+      </w:r>
+      <w:r>
+        <w:t>Utilizziamo il metodo verificaEsistenzaPadeleur di GiocoPadel per v</w:t>
       </w:r>
       <w:r>
         <w:t>erific</w:t>
@@ -1573,13 +1243,8 @@
         <w:t xml:space="preserve">are, </w:t>
       </w:r>
       <w:r>
-        <w:t xml:space="preserve">tramite l’indirizzo e-mail univoco del </w:t>
-      </w:r>
-      <w:proofErr w:type="spellStart"/>
-      <w:r>
-        <w:t>Padeleur</w:t>
-      </w:r>
-      <w:proofErr w:type="spellEnd"/>
+        <w:t>tramite l’indirizzo e-mail univoco del Padeleur</w:t>
+      </w:r>
       <w:r>
         <w:t>,</w:t>
       </w:r>
@@ -1605,58 +1270,12 @@
         </w:numPr>
         <w:jc w:val="both"/>
       </w:pPr>
-      <w:proofErr w:type="spellStart"/>
-      <w:r>
-        <w:t>verificaNonEsistenzaPadeleur</w:t>
-      </w:r>
-      <w:proofErr w:type="spellEnd"/>
-      <w:r>
-        <w:t xml:space="preserve">(): </w:t>
-      </w:r>
-      <w:r>
-        <w:t xml:space="preserve">Utilizziamo il metodo </w:t>
-      </w:r>
-      <w:proofErr w:type="spellStart"/>
-      <w:r>
-        <w:t>verificaEsistenzaPadeleur</w:t>
-      </w:r>
-      <w:proofErr w:type="spellEnd"/>
-      <w:r>
-        <w:t xml:space="preserve"> di </w:t>
-      </w:r>
-      <w:proofErr w:type="spellStart"/>
-      <w:r>
-        <w:t>GiocoPadel</w:t>
-      </w:r>
-      <w:proofErr w:type="spellEnd"/>
-      <w:r>
-        <w:t xml:space="preserve"> per verificare, tramite l’indirizzo e-mail univoco del </w:t>
-      </w:r>
-      <w:proofErr w:type="spellStart"/>
-      <w:r>
-        <w:t>Padeleur</w:t>
-      </w:r>
-      <w:proofErr w:type="spellEnd"/>
-      <w:r>
-        <w:t xml:space="preserve">, se esso </w:t>
-      </w:r>
-      <w:r>
-        <w:t xml:space="preserve">non </w:t>
-      </w:r>
-      <w:r>
-        <w:t xml:space="preserve">sia presente all’interno dell’elenco. Se il test va a buon fine l’utente </w:t>
-      </w:r>
-      <w:r>
-        <w:t xml:space="preserve">non </w:t>
-      </w:r>
-      <w:r>
-        <w:t xml:space="preserve">esiste </w:t>
-      </w:r>
-      <w:r>
-        <w:t>ancora</w:t>
-      </w:r>
-      <w:r>
-        <w:t xml:space="preserve"> all’interno dell’elenco.</w:t>
+      <w:r>
+        <w:lastRenderedPageBreak/>
+        <w:t xml:space="preserve">verificaNonEsistenzaPadeleur(): </w:t>
+      </w:r>
+      <w:r>
+        <w:t>Utilizziamo il metodo verificaEsistenzaPadeleur di GiocoPadel per verificare, tramite l’indirizzo e-mail univoco del Padeleur, se esso non sia presente all’interno dell’elenco. Se il test va a buon fine l’utente non esiste ancora all’interno dell’elenco.</w:t>
       </w:r>
     </w:p>
     <w:p>
@@ -1668,35 +1287,17 @@
         </w:numPr>
         <w:jc w:val="both"/>
       </w:pPr>
-      <w:proofErr w:type="spellStart"/>
-      <w:r>
-        <w:t>svuotaFilePadeleur</w:t>
-      </w:r>
-      <w:proofErr w:type="spellEnd"/>
-      <w:r>
-        <w:t>():</w:t>
-      </w:r>
-      <w:r>
-        <w:t xml:space="preserve"> </w:t>
-      </w:r>
-      <w:r>
-        <w:t xml:space="preserve">Utilizziamo il metodo </w:t>
-      </w:r>
-      <w:proofErr w:type="spellStart"/>
-      <w:r>
-        <w:t>svuotaFilePadeleur</w:t>
-      </w:r>
-      <w:proofErr w:type="spellEnd"/>
-      <w:r>
-        <w:t xml:space="preserve"> di </w:t>
-      </w:r>
-      <w:proofErr w:type="spellStart"/>
-      <w:r>
-        <w:t>GiocoPadel</w:t>
-      </w:r>
-      <w:proofErr w:type="spellEnd"/>
-      <w:r>
-        <w:t xml:space="preserve"> per sovrascrivere il file di testo utilizzato creando un file vuoto. Se il test va a buon fine, il file corrente viene correttamente svuotato.</w:t>
+      <w:r>
+        <w:t>inserisciNuovoPadeleur():</w:t>
+      </w:r>
+      <w:r>
+        <w:t xml:space="preserve"> Utilizziamo il metodo inserisciNuovoPadeleur di GiocoPadel per </w:t>
+      </w:r>
+      <w:r>
+        <w:t>inserire nell’elenco un Padeleur che non ha già fatto la registrazione in precedenza.</w:t>
+      </w:r>
+      <w:r>
+        <w:t xml:space="preserve"> Se il test va a buon fine, il nuovo Padeleur viene correttamente inserito nell’elenco.</w:t>
       </w:r>
     </w:p>
     <w:p>
@@ -1708,151 +1309,20 @@
         </w:numPr>
         <w:jc w:val="both"/>
       </w:pPr>
-      <w:proofErr w:type="spellStart"/>
-      <w:r>
-        <w:t>inserisciNuovoPadeleur</w:t>
-      </w:r>
-      <w:proofErr w:type="spellEnd"/>
-      <w:r>
-        <w:t>():</w:t>
-      </w:r>
-      <w:r>
-        <w:t xml:space="preserve"> Utilizziamo il metodo </w:t>
-      </w:r>
-      <w:proofErr w:type="spellStart"/>
-      <w:r>
-        <w:t>inserisciNuovoPadeleur</w:t>
-      </w:r>
-      <w:proofErr w:type="spellEnd"/>
-      <w:r>
-        <w:t xml:space="preserve"> di </w:t>
-      </w:r>
-      <w:proofErr w:type="spellStart"/>
-      <w:r>
-        <w:t>GiocoPadel</w:t>
-      </w:r>
-      <w:proofErr w:type="spellEnd"/>
-      <w:r>
-        <w:t xml:space="preserve"> per </w:t>
-      </w:r>
-      <w:r>
-        <w:t xml:space="preserve">inserire nell’elenco un </w:t>
-      </w:r>
-      <w:proofErr w:type="spellStart"/>
-      <w:r>
-        <w:t>Padeleur</w:t>
-      </w:r>
-      <w:proofErr w:type="spellEnd"/>
-      <w:r>
-        <w:t xml:space="preserve"> che non ha già fatto la registrazione in precedenza.</w:t>
-      </w:r>
-      <w:r>
-        <w:t xml:space="preserve"> Se il test va a buon fine, il nuovo </w:t>
-      </w:r>
-      <w:proofErr w:type="spellStart"/>
-      <w:r>
-        <w:t>Padeleur</w:t>
-      </w:r>
-      <w:proofErr w:type="spellEnd"/>
-      <w:r>
-        <w:t xml:space="preserve"> viene correttamente inserito nell’elenco.</w:t>
-      </w:r>
-    </w:p>
-    <w:p>
-      <w:pPr>
-        <w:pStyle w:val="Paragrafoelenco"/>
-        <w:numPr>
-          <w:ilvl w:val="0"/>
-          <w:numId w:val="3"/>
-        </w:numPr>
-        <w:jc w:val="both"/>
-      </w:pPr>
-      <w:proofErr w:type="spellStart"/>
-      <w:r>
-        <w:t>salvaPadeleurSuFile</w:t>
-      </w:r>
-      <w:proofErr w:type="spellEnd"/>
-      <w:r>
-        <w:t>():</w:t>
-      </w:r>
-      <w:r>
-        <w:t xml:space="preserve"> Utilizziamo il metodo </w:t>
-      </w:r>
-      <w:proofErr w:type="spellStart"/>
-      <w:r>
-        <w:t>salvaPadeleurSuFile</w:t>
-      </w:r>
-      <w:proofErr w:type="spellEnd"/>
-      <w:r>
-        <w:t xml:space="preserve"> di </w:t>
-      </w:r>
-      <w:proofErr w:type="spellStart"/>
-      <w:r>
-        <w:t>GiocoPadel</w:t>
-      </w:r>
-      <w:proofErr w:type="spellEnd"/>
-      <w:r>
-        <w:t xml:space="preserve"> per </w:t>
-      </w:r>
-      <w:r>
-        <w:t xml:space="preserve">scrivere all’interno del file di testo selezionato in modo da salvare i dati relativi al </w:t>
-      </w:r>
-      <w:proofErr w:type="spellStart"/>
-      <w:r>
-        <w:t>Padeleur</w:t>
-      </w:r>
-      <w:proofErr w:type="spellEnd"/>
-      <w:r>
-        <w:t>.</w:t>
+      <w:r>
+        <w:t>salvaPadeleurSuFile():</w:t>
+      </w:r>
+      <w:r>
+        <w:t xml:space="preserve"> Utilizziamo il metodo salvaPadeleurSuFile di GiocoPadel per </w:t>
+      </w:r>
+      <w:r>
+        <w:t>scrivere all’interno del file di testo selezionato in modo da salvare i dati relativi al Padeleur.</w:t>
       </w:r>
       <w:r>
         <w:t xml:space="preserve"> </w:t>
       </w:r>
       <w:r>
-        <w:t xml:space="preserve">Se il test va a buon fine, il </w:t>
-      </w:r>
-      <w:proofErr w:type="spellStart"/>
-      <w:r>
-        <w:t>Padeleur</w:t>
-      </w:r>
-      <w:proofErr w:type="spellEnd"/>
-      <w:r>
-        <w:t xml:space="preserve"> viene salvato su file con successo.</w:t>
-      </w:r>
-    </w:p>
-    <w:p>
-      <w:pPr>
-        <w:pStyle w:val="Paragrafoelenco"/>
-        <w:numPr>
-          <w:ilvl w:val="0"/>
-          <w:numId w:val="3"/>
-        </w:numPr>
-        <w:jc w:val="both"/>
-      </w:pPr>
-      <w:proofErr w:type="spellStart"/>
-      <w:r>
-        <w:t>verificaPadeleurSalvatoSuFile</w:t>
-      </w:r>
-      <w:proofErr w:type="spellEnd"/>
-      <w:r>
-        <w:t>():</w:t>
-      </w:r>
-      <w:r>
-        <w:t xml:space="preserve"> Verifichiamo che il </w:t>
-      </w:r>
-      <w:proofErr w:type="spellStart"/>
-      <w:r>
-        <w:t>Padeleur</w:t>
-      </w:r>
-      <w:proofErr w:type="spellEnd"/>
-      <w:r>
-        <w:t xml:space="preserve"> e i suoi relativi dati sono stati correttamente salvati nell’apposito file.</w:t>
-      </w:r>
-      <w:r>
-        <w:t xml:space="preserve"> </w:t>
-      </w:r>
-      <w:r>
-        <w:t>Se il test va a buon fine significa che tutto è stato inserito correttamente.</w:t>
+        <w:t>Se il test va a buon fine, il Padeleur viene salvato su file con successo.</w:t>
       </w:r>
     </w:p>
     <w:sectPr>

</xml_diff>

<commit_message>
Completamento Iterazione 2. Modifiche importatni all'Iterazione 1. Modifiche minori da effettuare
</commit_message>
<xml_diff>
--- a/Elaborazione/Iterazione 1/Elaborazione Iterazione 1.docx
+++ b/Elaborazione/Iterazione 1/Elaborazione Iterazione 1.docx
@@ -39,8 +39,13 @@
         <w:t>“</w:t>
       </w:r>
       <w:r>
-        <w:t>Inserimento nuovo Padeleur</w:t>
-      </w:r>
+        <w:t xml:space="preserve">Inserimento nuovo </w:t>
+      </w:r>
+      <w:proofErr w:type="spellStart"/>
+      <w:r>
+        <w:t>Padeleur</w:t>
+      </w:r>
+      <w:proofErr w:type="spellEnd"/>
       <w:r>
         <w:t>” nella fase di ideazione.</w:t>
       </w:r>
@@ -74,7 +79,47 @@
           <w:sz w:val="22"/>
           <w:szCs w:val="22"/>
         </w:rPr>
-        <w:t>Nel file "Modello dei casi d'uso Iterazione 1" è stato apportato un aggiornamento al titolo dell'UC1, che ora è stato modificato in "Registrazione nuovo Padeleur". Inoltre, si è scelto di includere l'attributo "e-mail" nell'entità Utente (Padeleur), in quanto è pratica comune in molti altri siti web verificare l'identità dell'utente attraverso questa credenziale e successivamente richiedere ulteriori informazioni. Rispetto alla fase di ideazione dell'UC1, lo scenario principale di successo è stato modificato.</w:t>
+        <w:t xml:space="preserve">Nel file "Modello dei casi d'uso Iterazione 1" è stato apportato un aggiornamento al titolo dell'UC1, che ora è stato modificato in "Registrazione nuovo </w:t>
+      </w:r>
+      <w:proofErr w:type="spellStart"/>
+      <w:r>
+        <w:rPr>
+          <w:rFonts w:asciiTheme="minorHAnsi" w:eastAsiaTheme="minorHAnsi" w:hAnsiTheme="minorHAnsi" w:cstheme="minorBidi"/>
+          <w:color w:val="auto"/>
+          <w:sz w:val="22"/>
+          <w:szCs w:val="22"/>
+        </w:rPr>
+        <w:t>Padeleur</w:t>
+      </w:r>
+      <w:proofErr w:type="spellEnd"/>
+      <w:r>
+        <w:rPr>
+          <w:rFonts w:asciiTheme="minorHAnsi" w:eastAsiaTheme="minorHAnsi" w:hAnsiTheme="minorHAnsi" w:cstheme="minorBidi"/>
+          <w:color w:val="auto"/>
+          <w:sz w:val="22"/>
+          <w:szCs w:val="22"/>
+        </w:rPr>
+        <w:t>". Inoltre, si è scelto di includere l'attributo "e-mail" nell'entità Utente (</w:t>
+      </w:r>
+      <w:proofErr w:type="spellStart"/>
+      <w:r>
+        <w:rPr>
+          <w:rFonts w:asciiTheme="minorHAnsi" w:eastAsiaTheme="minorHAnsi" w:hAnsiTheme="minorHAnsi" w:cstheme="minorBidi"/>
+          <w:color w:val="auto"/>
+          <w:sz w:val="22"/>
+          <w:szCs w:val="22"/>
+        </w:rPr>
+        <w:t>Padeleur</w:t>
+      </w:r>
+      <w:proofErr w:type="spellEnd"/>
+      <w:r>
+        <w:rPr>
+          <w:rFonts w:asciiTheme="minorHAnsi" w:eastAsiaTheme="minorHAnsi" w:hAnsiTheme="minorHAnsi" w:cstheme="minorBidi"/>
+          <w:color w:val="auto"/>
+          <w:sz w:val="22"/>
+          <w:szCs w:val="22"/>
+        </w:rPr>
+        <w:t>), in quanto è pratica comune in molti altri siti web verificare l'identità dell'utente attraverso questa credenziale e successivamente richiedere ulteriori informazioni. Rispetto alla fase di ideazione dell'UC1, lo scenario principale di successo è stato modificato.</w:t>
       </w:r>
     </w:p>
     <w:p>
@@ -130,8 +175,13 @@
         </w:numPr>
         <w:jc w:val="both"/>
       </w:pPr>
-      <w:r>
-        <w:t>GiocoPadel: rappresenta il Sistema;</w:t>
+      <w:proofErr w:type="spellStart"/>
+      <w:r>
+        <w:t>GiocoPadel</w:t>
+      </w:r>
+      <w:proofErr w:type="spellEnd"/>
+      <w:r>
+        <w:t>: rappresenta il Sistema;</w:t>
       </w:r>
     </w:p>
     <w:p>
@@ -157,7 +207,15 @@
         <w:jc w:val="both"/>
       </w:pPr>
       <w:r>
-        <w:t>Utente (Padeleur): rappresenta un giocatore che vuo</w:t>
+        <w:t>Utente (</w:t>
+      </w:r>
+      <w:proofErr w:type="spellStart"/>
+      <w:r>
+        <w:t>Padeleur</w:t>
+      </w:r>
+      <w:proofErr w:type="spellEnd"/>
+      <w:r>
+        <w:t>): rappresenta un giocatore che vuo</w:t>
       </w:r>
       <w:r>
         <w:t>le utilizzare il Sistema per prenotare una partita di Padel.</w:t>
@@ -307,7 +365,15 @@
         <w:t xml:space="preserve">l’e-mail </w:t>
       </w:r>
       <w:r>
-        <w:t xml:space="preserve">del Padeleur al </w:t>
+        <w:t xml:space="preserve">del </w:t>
+      </w:r>
+      <w:proofErr w:type="spellStart"/>
+      <w:r>
+        <w:t>Padeleur</w:t>
+      </w:r>
+      <w:proofErr w:type="spellEnd"/>
+      <w:r>
+        <w:t xml:space="preserve"> al </w:t>
       </w:r>
       <w:r>
         <w:t>s</w:t>
@@ -316,16 +382,50 @@
         <w:t>istema</w:t>
       </w:r>
       <w:r>
-        <w:t xml:space="preserve"> GiocoPadel</w:t>
-      </w:r>
-      <w:r>
-        <w:t>, che a sua volta verifica se il Padeleur esiste già nel sistema o meno. Se il Padeleur non esiste ancora</w:t>
-      </w:r>
-      <w:r>
-        <w:t xml:space="preserve"> su GiocoPadel</w:t>
-      </w:r>
-      <w:r>
-        <w:t xml:space="preserve">, l'amministratore inserisce i dati anagrafici del Padeleur nel </w:t>
+        <w:t xml:space="preserve"> </w:t>
+      </w:r>
+      <w:proofErr w:type="spellStart"/>
+      <w:r>
+        <w:t>GiocoPadel</w:t>
+      </w:r>
+      <w:proofErr w:type="spellEnd"/>
+      <w:r>
+        <w:t xml:space="preserve">, che a sua volta verifica se il </w:t>
+      </w:r>
+      <w:proofErr w:type="spellStart"/>
+      <w:r>
+        <w:t>Padeleur</w:t>
+      </w:r>
+      <w:proofErr w:type="spellEnd"/>
+      <w:r>
+        <w:t xml:space="preserve"> esiste già nel sistema o meno. Se il </w:t>
+      </w:r>
+      <w:proofErr w:type="spellStart"/>
+      <w:r>
+        <w:t>Padeleur</w:t>
+      </w:r>
+      <w:proofErr w:type="spellEnd"/>
+      <w:r>
+        <w:t xml:space="preserve"> non esiste ancora</w:t>
+      </w:r>
+      <w:r>
+        <w:t xml:space="preserve"> su </w:t>
+      </w:r>
+      <w:proofErr w:type="spellStart"/>
+      <w:r>
+        <w:t>GiocoPadel</w:t>
+      </w:r>
+      <w:proofErr w:type="spellEnd"/>
+      <w:r>
+        <w:t xml:space="preserve">, l'amministratore inserisce i dati anagrafici del </w:t>
+      </w:r>
+      <w:proofErr w:type="spellStart"/>
+      <w:r>
+        <w:t>Padeleur</w:t>
+      </w:r>
+      <w:proofErr w:type="spellEnd"/>
+      <w:r>
+        <w:t xml:space="preserve"> nel </w:t>
       </w:r>
       <w:r>
         <w:t>S</w:t>
@@ -343,7 +443,15 @@
         <w:t>S</w:t>
       </w:r>
       <w:r>
-        <w:t>istema segnala all'amministratore che il Padeleur è già stato registrato in precedenza e il processo di registrazione si interrompe.</w:t>
+        <w:t xml:space="preserve">istema segnala all'amministratore che il </w:t>
+      </w:r>
+      <w:proofErr w:type="spellStart"/>
+      <w:r>
+        <w:t>Padeleur</w:t>
+      </w:r>
+      <w:proofErr w:type="spellEnd"/>
+      <w:r>
+        <w:t xml:space="preserve"> è già stato registrato in precedenza e il processo di registrazione si interrompe.</w:t>
       </w:r>
     </w:p>
     <w:p>
@@ -395,18 +503,19 @@
             <w:tcW w:w="4889" w:type="dxa"/>
           </w:tcPr>
           <w:p>
-            <w:r>
-              <w:t>Richiest</w:t>
-            </w:r>
-            <w:r>
-              <w:t>aEmail</w:t>
-            </w:r>
+            <w:proofErr w:type="spellStart"/>
+            <w:r>
+              <w:t>VerificaEsistenzaPadeleur</w:t>
+            </w:r>
+            <w:proofErr w:type="spellEnd"/>
             <w:r>
               <w:t>(</w:t>
             </w:r>
+            <w:proofErr w:type="gramStart"/>
             <w:r>
               <w:t>email</w:t>
             </w:r>
+            <w:proofErr w:type="gramEnd"/>
             <w:r>
               <w:t>).</w:t>
             </w:r>
@@ -437,7 +546,15 @@
           </w:tcPr>
           <w:p>
             <w:r>
-              <w:t>Caso d’uso UC1: Registrazione nuovo Padeleur.</w:t>
+              <w:t xml:space="preserve">Caso d’uso UC1: Registrazione nuovo </w:t>
+            </w:r>
+            <w:proofErr w:type="spellStart"/>
+            <w:r>
+              <w:t>Padeleur</w:t>
+            </w:r>
+            <w:proofErr w:type="spellEnd"/>
+            <w:r>
+              <w:t>.</w:t>
             </w:r>
           </w:p>
         </w:tc>
@@ -532,8 +649,16 @@
             <w:tcW w:w="4889" w:type="dxa"/>
           </w:tcPr>
           <w:p>
-            <w:r>
-              <w:t>InserimentoDatiAnagrafici (</w:t>
+            <w:proofErr w:type="spellStart"/>
+            <w:r>
+              <w:t>Inseri</w:t>
+            </w:r>
+            <w:r>
+              <w:t>sciNuovoPadeleur</w:t>
+            </w:r>
+            <w:proofErr w:type="spellEnd"/>
+            <w:r>
+              <w:t xml:space="preserve"> (</w:t>
             </w:r>
             <w:r>
               <w:t>n</w:t>
@@ -547,21 +672,33 @@
             <w:r>
               <w:t xml:space="preserve">ognome, </w:t>
             </w:r>
+            <w:proofErr w:type="spellStart"/>
             <w:r>
               <w:t>c</w:t>
             </w:r>
             <w:r>
-              <w:t xml:space="preserve">odiceFiscale, </w:t>
-            </w:r>
+              <w:t>odiceFiscale</w:t>
+            </w:r>
+            <w:proofErr w:type="spellEnd"/>
+            <w:r>
+              <w:t xml:space="preserve">, </w:t>
+            </w:r>
+            <w:proofErr w:type="spellStart"/>
             <w:r>
               <w:t>d</w:t>
             </w:r>
             <w:r>
               <w:t>ataDiNascita</w:t>
             </w:r>
-            <w:r>
-              <w:t>, email</w:t>
-            </w:r>
+            <w:proofErr w:type="spellEnd"/>
+            <w:r>
+              <w:t xml:space="preserve">, </w:t>
+            </w:r>
+            <w:proofErr w:type="gramStart"/>
+            <w:r>
+              <w:t>email</w:t>
+            </w:r>
+            <w:proofErr w:type="gramEnd"/>
             <w:r>
               <w:t>).</w:t>
             </w:r>
@@ -592,7 +729,15 @@
           </w:tcPr>
           <w:p>
             <w:r>
-              <w:t>Caso d’uso UC1: Registrazione nuovo Padeleur.</w:t>
+              <w:t xml:space="preserve">Caso d’uso UC1: Registrazione nuovo </w:t>
+            </w:r>
+            <w:proofErr w:type="spellStart"/>
+            <w:r>
+              <w:t>Padeleur</w:t>
+            </w:r>
+            <w:proofErr w:type="spellEnd"/>
+            <w:r>
+              <w:t>.</w:t>
             </w:r>
           </w:p>
         </w:tc>
@@ -621,7 +766,15 @@
           </w:tcPr>
           <w:p>
             <w:r>
-              <w:t xml:space="preserve">Il Messaggio di Verifica ha dato esito positivo, cioè nel Sistema non esiste nessun Utente (Padeleur) con </w:t>
+              <w:t>Il Messaggio di Verifica ha dato esito positivo, cioè nel Sistema non esiste nessun Utente (</w:t>
+            </w:r>
+            <w:proofErr w:type="spellStart"/>
+            <w:r>
+              <w:t>Padeleur</w:t>
+            </w:r>
+            <w:proofErr w:type="spellEnd"/>
+            <w:r>
+              <w:t xml:space="preserve">) con </w:t>
             </w:r>
             <w:r>
               <w:t>l’e-mail</w:t>
@@ -672,11 +825,21 @@
               <w:t xml:space="preserve"> stata creata l’istanza</w:t>
             </w:r>
             <w:r>
-              <w:t xml:space="preserve"> nuovoPadelur</w:t>
-            </w:r>
-            <w:r>
-              <w:t xml:space="preserve"> di Padeleur</w:t>
-            </w:r>
+              <w:t xml:space="preserve"> </w:t>
+            </w:r>
+            <w:proofErr w:type="spellStart"/>
+            <w:r>
+              <w:t>nuovoPadelur</w:t>
+            </w:r>
+            <w:proofErr w:type="spellEnd"/>
+            <w:r>
+              <w:t xml:space="preserve"> di </w:t>
+            </w:r>
+            <w:proofErr w:type="spellStart"/>
+            <w:r>
+              <w:t>Padeleur</w:t>
+            </w:r>
+            <w:proofErr w:type="spellEnd"/>
             <w:r>
               <w:t>.</w:t>
             </w:r>
@@ -704,26 +867,46 @@
             <w:r>
               <w:t xml:space="preserve">ognome, </w:t>
             </w:r>
+            <w:proofErr w:type="spellStart"/>
             <w:r>
               <w:t>c</w:t>
             </w:r>
             <w:r>
-              <w:t xml:space="preserve">odiceFiscale, </w:t>
-            </w:r>
+              <w:t>odiceFiscale</w:t>
+            </w:r>
+            <w:proofErr w:type="spellEnd"/>
+            <w:r>
+              <w:t xml:space="preserve">, </w:t>
+            </w:r>
+            <w:proofErr w:type="spellStart"/>
             <w:r>
               <w:t>d</w:t>
             </w:r>
             <w:r>
               <w:t>ataDiNascita</w:t>
             </w:r>
-            <w:r>
-              <w:t xml:space="preserve">, email </w:t>
+            <w:proofErr w:type="spellEnd"/>
+            <w:r>
+              <w:t xml:space="preserve">, </w:t>
+            </w:r>
+            <w:proofErr w:type="gramStart"/>
+            <w:r>
+              <w:t>email</w:t>
+            </w:r>
+            <w:proofErr w:type="gramEnd"/>
+            <w:r>
+              <w:t xml:space="preserve"> </w:t>
             </w:r>
             <w:r>
               <w:t xml:space="preserve">di </w:t>
             </w:r>
-            <w:r>
-              <w:t xml:space="preserve">nuovoPadeleur </w:t>
+            <w:proofErr w:type="spellStart"/>
+            <w:r>
+              <w:t>nuovoPadeleur</w:t>
+            </w:r>
+            <w:proofErr w:type="spellEnd"/>
+            <w:r>
+              <w:t xml:space="preserve"> </w:t>
             </w:r>
             <w:r>
               <w:t>sono stati inizializzati correttamente.</w:t>
@@ -737,8 +920,21 @@
                 <w:numId w:val="2"/>
               </w:numPr>
             </w:pPr>
-            <w:r>
-              <w:t>nuovoPadeleur è stato associato a GiocoPadel tramite l’associazione “corrente”.</w:t>
+            <w:proofErr w:type="spellStart"/>
+            <w:r>
+              <w:t>nuovoPadeleur</w:t>
+            </w:r>
+            <w:proofErr w:type="spellEnd"/>
+            <w:r>
+              <w:t xml:space="preserve"> è stato associato a </w:t>
+            </w:r>
+            <w:proofErr w:type="spellStart"/>
+            <w:r>
+              <w:t>GiocoPadel</w:t>
+            </w:r>
+            <w:proofErr w:type="spellEnd"/>
+            <w:r>
+              <w:t xml:space="preserve"> tramite l’associazione “corrente”.</w:t>
             </w:r>
           </w:p>
         </w:tc>
@@ -792,8 +988,24 @@
             <w:tcW w:w="5080" w:type="dxa"/>
           </w:tcPr>
           <w:p>
-            <w:r>
-              <w:t>ConfermaPadeleur()</w:t>
+            <w:proofErr w:type="spellStart"/>
+            <w:proofErr w:type="gramStart"/>
+            <w:r>
+              <w:t>Conferma</w:t>
+            </w:r>
+            <w:r>
+              <w:t>Nuovo</w:t>
+            </w:r>
+            <w:r>
+              <w:t>Padeleur</w:t>
+            </w:r>
+            <w:proofErr w:type="spellEnd"/>
+            <w:r>
+              <w:t>(</w:t>
+            </w:r>
+            <w:proofErr w:type="gramEnd"/>
+            <w:r>
+              <w:t>)</w:t>
             </w:r>
           </w:p>
         </w:tc>
@@ -828,7 +1040,15 @@
           </w:tcPr>
           <w:p>
             <w:r>
-              <w:t>Caso d’uso UC1: Registrazione nuovo Padeleur.</w:t>
+              <w:t xml:space="preserve">Caso d’uso UC1: Registrazione nuovo </w:t>
+            </w:r>
+            <w:proofErr w:type="spellStart"/>
+            <w:r>
+              <w:t>Padeleur</w:t>
+            </w:r>
+            <w:proofErr w:type="spellEnd"/>
+            <w:r>
+              <w:t>.</w:t>
             </w:r>
           </w:p>
         </w:tc>
@@ -863,7 +1083,15 @@
           </w:tcPr>
           <w:p>
             <w:r>
-              <w:t>È in corso l’inserimento del nuovo Padeleur.</w:t>
+              <w:t xml:space="preserve">È in corso l’inserimento del nuovo </w:t>
+            </w:r>
+            <w:proofErr w:type="spellStart"/>
+            <w:r>
+              <w:t>Padeleur</w:t>
+            </w:r>
+            <w:proofErr w:type="spellEnd"/>
+            <w:r>
+              <w:t>.</w:t>
             </w:r>
           </w:p>
         </w:tc>
@@ -900,9 +1128,11 @@
             <w:tcW w:w="5080" w:type="dxa"/>
           </w:tcPr>
           <w:p>
+            <w:proofErr w:type="spellStart"/>
             <w:r>
               <w:t>nuovoPadeleur</w:t>
             </w:r>
+            <w:proofErr w:type="spellEnd"/>
             <w:r>
               <w:t xml:space="preserve"> è stata </w:t>
             </w:r>
@@ -915,8 +1145,13 @@
             <w:r>
               <w:t xml:space="preserve">a </w:t>
             </w:r>
-            <w:r>
-              <w:t xml:space="preserve">GiocoPadel tramite l’associazione </w:t>
+            <w:proofErr w:type="spellStart"/>
+            <w:r>
+              <w:t>GiocoPadel</w:t>
+            </w:r>
+            <w:proofErr w:type="spellEnd"/>
+            <w:r>
+              <w:t xml:space="preserve"> tramite l’associazione </w:t>
             </w:r>
             <w:r>
               <w:t>“</w:t>
@@ -952,12 +1187,24 @@
       </w:r>
     </w:p>
     <w:p>
-      <w:r>
-        <w:t>RichiestaEmail(</w:t>
-      </w:r>
-      <w:r>
-        <w:t>email : String</w:t>
-      </w:r>
+      <w:proofErr w:type="spellStart"/>
+      <w:proofErr w:type="gramStart"/>
+      <w:r>
+        <w:t>RichiestaEmail</w:t>
+      </w:r>
+      <w:proofErr w:type="spellEnd"/>
+      <w:r>
+        <w:t>(</w:t>
+      </w:r>
+      <w:proofErr w:type="gramEnd"/>
+      <w:r>
+        <w:t xml:space="preserve">email : </w:t>
+      </w:r>
+      <w:proofErr w:type="spellStart"/>
+      <w:r>
+        <w:t>String</w:t>
+      </w:r>
+      <w:proofErr w:type="spellEnd"/>
       <w:r>
         <w:t>)</w:t>
       </w:r>
@@ -1005,8 +1252,66 @@
       </w:r>
     </w:p>
     <w:p>
-      <w:r>
-        <w:t>InserimentoDatiAnagrafici(nome : String, cognome : String, codiceFiscale : String, dataDiNascita : Date, email : String)</w:t>
+      <w:proofErr w:type="spellStart"/>
+      <w:proofErr w:type="gramStart"/>
+      <w:r>
+        <w:t>InserimentoDatiAnagrafici</w:t>
+      </w:r>
+      <w:proofErr w:type="spellEnd"/>
+      <w:r>
+        <w:t>(</w:t>
+      </w:r>
+      <w:proofErr w:type="gramEnd"/>
+      <w:r>
+        <w:t xml:space="preserve">nome : </w:t>
+      </w:r>
+      <w:proofErr w:type="spellStart"/>
+      <w:r>
+        <w:t>String</w:t>
+      </w:r>
+      <w:proofErr w:type="spellEnd"/>
+      <w:r>
+        <w:t xml:space="preserve">, cognome : </w:t>
+      </w:r>
+      <w:proofErr w:type="spellStart"/>
+      <w:r>
+        <w:t>String</w:t>
+      </w:r>
+      <w:proofErr w:type="spellEnd"/>
+      <w:r>
+        <w:t xml:space="preserve">, </w:t>
+      </w:r>
+      <w:proofErr w:type="spellStart"/>
+      <w:r>
+        <w:t>codiceFiscale</w:t>
+      </w:r>
+      <w:proofErr w:type="spellEnd"/>
+      <w:r>
+        <w:t xml:space="preserve"> : </w:t>
+      </w:r>
+      <w:proofErr w:type="spellStart"/>
+      <w:r>
+        <w:t>String</w:t>
+      </w:r>
+      <w:proofErr w:type="spellEnd"/>
+      <w:r>
+        <w:t xml:space="preserve">, </w:t>
+      </w:r>
+      <w:proofErr w:type="spellStart"/>
+      <w:r>
+        <w:t>dataDiNascita</w:t>
+      </w:r>
+      <w:proofErr w:type="spellEnd"/>
+      <w:r>
+        <w:t xml:space="preserve"> : Date, email : </w:t>
+      </w:r>
+      <w:proofErr w:type="spellStart"/>
+      <w:r>
+        <w:t>String</w:t>
+      </w:r>
+      <w:proofErr w:type="spellEnd"/>
+      <w:r>
+        <w:t>)</w:t>
       </w:r>
     </w:p>
     <w:p>
@@ -1055,9 +1360,19 @@
     <w:p/>
     <w:p/>
     <w:p>
+      <w:proofErr w:type="spellStart"/>
+      <w:proofErr w:type="gramStart"/>
       <w:r>
         <w:lastRenderedPageBreak/>
-        <w:t>ConfermaPadeleur()</w:t>
+        <w:t>ConfermaPadeleur</w:t>
+      </w:r>
+      <w:proofErr w:type="spellEnd"/>
+      <w:r>
+        <w:t>(</w:t>
+      </w:r>
+      <w:proofErr w:type="gramEnd"/>
+      <w:r>
+        <w:t>)</w:t>
       </w:r>
     </w:p>
     <w:p>
@@ -1121,6 +1436,9 @@
         <w:jc w:val="center"/>
       </w:pPr>
       <w:r>
+        <w:rPr>
+          <w:noProof/>
+        </w:rPr>
         <w:drawing>
           <wp:inline distT="0" distB="0" distL="0" distR="0" wp14:anchorId="32AA8081" wp14:editId="5EA96C9D">
             <wp:extent cx="5722620" cy="3116625"/>
@@ -1183,11 +1501,37 @@
         </w:numPr>
         <w:jc w:val="both"/>
       </w:pPr>
-      <w:r>
-        <w:t>verificaElencoPadeleur():</w:t>
-      </w:r>
-      <w:r>
-        <w:t xml:space="preserve"> Utilizziamo il metodo getElencoPadeleur per ottenere la mappa elencoPadeleur al di fuori della classe. </w:t>
+      <w:proofErr w:type="spellStart"/>
+      <w:proofErr w:type="gramStart"/>
+      <w:r>
+        <w:t>verificaElencoPadeleur</w:t>
+      </w:r>
+      <w:proofErr w:type="spellEnd"/>
+      <w:r>
+        <w:t>(</w:t>
+      </w:r>
+      <w:proofErr w:type="gramEnd"/>
+      <w:r>
+        <w:t>):</w:t>
+      </w:r>
+      <w:r>
+        <w:t xml:space="preserve"> Utilizziamo il metodo </w:t>
+      </w:r>
+      <w:proofErr w:type="spellStart"/>
+      <w:r>
+        <w:t>getElencoPadeleur</w:t>
+      </w:r>
+      <w:proofErr w:type="spellEnd"/>
+      <w:r>
+        <w:t xml:space="preserve"> per ottenere la mappa </w:t>
+      </w:r>
+      <w:proofErr w:type="spellStart"/>
+      <w:r>
+        <w:t>elencoPadeleur</w:t>
+      </w:r>
+      <w:proofErr w:type="spellEnd"/>
+      <w:r>
+        <w:t xml:space="preserve"> al di fuori della classe. </w:t>
       </w:r>
       <w:r>
         <w:t xml:space="preserve"> </w:t>
@@ -1196,7 +1540,15 @@
         <w:t>Se il test va a buon fine, abbiamo verificato</w:t>
       </w:r>
       <w:r>
-        <w:t xml:space="preserve"> che l’elenco dei Padeleur non sia vuoto e che si</w:t>
+        <w:t xml:space="preserve"> che l’elenco dei </w:t>
+      </w:r>
+      <w:proofErr w:type="spellStart"/>
+      <w:r>
+        <w:t>Padeleur</w:t>
+      </w:r>
+      <w:proofErr w:type="spellEnd"/>
+      <w:r>
+        <w:t xml:space="preserve"> non sia vuoto e che si</w:t>
       </w:r>
       <w:r>
         <w:t>a</w:t>
@@ -1230,11 +1582,37 @@
         </w:numPr>
         <w:jc w:val="both"/>
       </w:pPr>
-      <w:r>
-        <w:t xml:space="preserve">verificaEsistenzaPadeleur(): </w:t>
-      </w:r>
-      <w:r>
-        <w:t>Utilizziamo il metodo verificaEsistenzaPadeleur di GiocoPadel per v</w:t>
+      <w:proofErr w:type="spellStart"/>
+      <w:proofErr w:type="gramStart"/>
+      <w:r>
+        <w:t>verificaEsistenzaPadeleur</w:t>
+      </w:r>
+      <w:proofErr w:type="spellEnd"/>
+      <w:r>
+        <w:t>(</w:t>
+      </w:r>
+      <w:proofErr w:type="gramEnd"/>
+      <w:r>
+        <w:t xml:space="preserve">): </w:t>
+      </w:r>
+      <w:r>
+        <w:t xml:space="preserve">Utilizziamo il metodo </w:t>
+      </w:r>
+      <w:proofErr w:type="spellStart"/>
+      <w:r>
+        <w:t>verificaEsistenzaPadeleur</w:t>
+      </w:r>
+      <w:proofErr w:type="spellEnd"/>
+      <w:r>
+        <w:t xml:space="preserve"> di </w:t>
+      </w:r>
+      <w:proofErr w:type="spellStart"/>
+      <w:r>
+        <w:t>GiocoPadel</w:t>
+      </w:r>
+      <w:proofErr w:type="spellEnd"/>
+      <w:r>
+        <w:t xml:space="preserve"> per v</w:t>
       </w:r>
       <w:r>
         <w:t>erific</w:t>
@@ -1243,8 +1621,13 @@
         <w:t xml:space="preserve">are, </w:t>
       </w:r>
       <w:r>
-        <w:t>tramite l’indirizzo e-mail univoco del Padeleur</w:t>
-      </w:r>
+        <w:t xml:space="preserve">tramite l’indirizzo e-mail univoco del </w:t>
+      </w:r>
+      <w:proofErr w:type="spellStart"/>
+      <w:r>
+        <w:t>Padeleur</w:t>
+      </w:r>
+      <w:proofErr w:type="spellEnd"/>
       <w:r>
         <w:t>,</w:t>
       </w:r>
@@ -1270,12 +1653,46 @@
         </w:numPr>
         <w:jc w:val="both"/>
       </w:pPr>
+      <w:proofErr w:type="spellStart"/>
+      <w:proofErr w:type="gramStart"/>
       <w:r>
         <w:lastRenderedPageBreak/>
-        <w:t xml:space="preserve">verificaNonEsistenzaPadeleur(): </w:t>
-      </w:r>
-      <w:r>
-        <w:t>Utilizziamo il metodo verificaEsistenzaPadeleur di GiocoPadel per verificare, tramite l’indirizzo e-mail univoco del Padeleur, se esso non sia presente all’interno dell’elenco. Se il test va a buon fine l’utente non esiste ancora all’interno dell’elenco.</w:t>
+        <w:t>verificaNonEsistenzaPadeleur</w:t>
+      </w:r>
+      <w:proofErr w:type="spellEnd"/>
+      <w:r>
+        <w:t>(</w:t>
+      </w:r>
+      <w:proofErr w:type="gramEnd"/>
+      <w:r>
+        <w:t xml:space="preserve">): </w:t>
+      </w:r>
+      <w:r>
+        <w:t xml:space="preserve">Utilizziamo il metodo </w:t>
+      </w:r>
+      <w:proofErr w:type="spellStart"/>
+      <w:r>
+        <w:t>verificaEsistenzaPadeleur</w:t>
+      </w:r>
+      <w:proofErr w:type="spellEnd"/>
+      <w:r>
+        <w:t xml:space="preserve"> di </w:t>
+      </w:r>
+      <w:proofErr w:type="spellStart"/>
+      <w:r>
+        <w:t>GiocoPadel</w:t>
+      </w:r>
+      <w:proofErr w:type="spellEnd"/>
+      <w:r>
+        <w:t xml:space="preserve"> per verificare, tramite l’indirizzo e-mail univoco del </w:t>
+      </w:r>
+      <w:proofErr w:type="spellStart"/>
+      <w:r>
+        <w:t>Padeleur</w:t>
+      </w:r>
+      <w:proofErr w:type="spellEnd"/>
+      <w:r>
+        <w:t>, se esso non sia presente all’interno dell’elenco. Se il test va a buon fine l’utente non esiste ancora all’interno dell’elenco.</w:t>
       </w:r>
     </w:p>
     <w:p>
@@ -1287,17 +1704,59 @@
         </w:numPr>
         <w:jc w:val="both"/>
       </w:pPr>
-      <w:r>
-        <w:t>inserisciNuovoPadeleur():</w:t>
-      </w:r>
-      <w:r>
-        <w:t xml:space="preserve"> Utilizziamo il metodo inserisciNuovoPadeleur di GiocoPadel per </w:t>
-      </w:r>
-      <w:r>
-        <w:t>inserire nell’elenco un Padeleur che non ha già fatto la registrazione in precedenza.</w:t>
-      </w:r>
-      <w:r>
-        <w:t xml:space="preserve"> Se il test va a buon fine, il nuovo Padeleur viene correttamente inserito nell’elenco.</w:t>
+      <w:proofErr w:type="spellStart"/>
+      <w:proofErr w:type="gramStart"/>
+      <w:r>
+        <w:t>inserisciNuovoPadeleur</w:t>
+      </w:r>
+      <w:proofErr w:type="spellEnd"/>
+      <w:r>
+        <w:t>(</w:t>
+      </w:r>
+      <w:proofErr w:type="gramEnd"/>
+      <w:r>
+        <w:t>):</w:t>
+      </w:r>
+      <w:r>
+        <w:t xml:space="preserve"> Utilizziamo il metodo </w:t>
+      </w:r>
+      <w:proofErr w:type="spellStart"/>
+      <w:r>
+        <w:t>inserisciNuovoPadeleur</w:t>
+      </w:r>
+      <w:proofErr w:type="spellEnd"/>
+      <w:r>
+        <w:t xml:space="preserve"> di </w:t>
+      </w:r>
+      <w:proofErr w:type="spellStart"/>
+      <w:r>
+        <w:t>GiocoPadel</w:t>
+      </w:r>
+      <w:proofErr w:type="spellEnd"/>
+      <w:r>
+        <w:t xml:space="preserve"> per </w:t>
+      </w:r>
+      <w:r>
+        <w:t xml:space="preserve">inserire nell’elenco un </w:t>
+      </w:r>
+      <w:proofErr w:type="spellStart"/>
+      <w:r>
+        <w:t>Padeleur</w:t>
+      </w:r>
+      <w:proofErr w:type="spellEnd"/>
+      <w:r>
+        <w:t xml:space="preserve"> che non ha già fatto la registrazione in precedenza.</w:t>
+      </w:r>
+      <w:r>
+        <w:t xml:space="preserve"> Se il test va a buon fine, il nuovo </w:t>
+      </w:r>
+      <w:proofErr w:type="spellStart"/>
+      <w:r>
+        <w:t>Padeleur</w:t>
+      </w:r>
+      <w:proofErr w:type="spellEnd"/>
+      <w:r>
+        <w:t xml:space="preserve"> viene correttamente inserito nell’elenco.</w:t>
       </w:r>
     </w:p>
     <w:p>
@@ -1309,20 +1768,62 @@
         </w:numPr>
         <w:jc w:val="both"/>
       </w:pPr>
-      <w:r>
-        <w:t>salvaPadeleurSuFile():</w:t>
-      </w:r>
-      <w:r>
-        <w:t xml:space="preserve"> Utilizziamo il metodo salvaPadeleurSuFile di GiocoPadel per </w:t>
-      </w:r>
-      <w:r>
-        <w:t>scrivere all’interno del file di testo selezionato in modo da salvare i dati relativi al Padeleur.</w:t>
+      <w:proofErr w:type="spellStart"/>
+      <w:proofErr w:type="gramStart"/>
+      <w:r>
+        <w:t>salvaPadeleurSuFile</w:t>
+      </w:r>
+      <w:proofErr w:type="spellEnd"/>
+      <w:r>
+        <w:t>(</w:t>
+      </w:r>
+      <w:proofErr w:type="gramEnd"/>
+      <w:r>
+        <w:t>):</w:t>
+      </w:r>
+      <w:r>
+        <w:t xml:space="preserve"> Utilizziamo il metodo </w:t>
+      </w:r>
+      <w:proofErr w:type="spellStart"/>
+      <w:r>
+        <w:t>salvaPadeleurSuFile</w:t>
+      </w:r>
+      <w:proofErr w:type="spellEnd"/>
+      <w:r>
+        <w:t xml:space="preserve"> di </w:t>
+      </w:r>
+      <w:proofErr w:type="spellStart"/>
+      <w:r>
+        <w:t>GiocoPadel</w:t>
+      </w:r>
+      <w:proofErr w:type="spellEnd"/>
+      <w:r>
+        <w:t xml:space="preserve"> per </w:t>
+      </w:r>
+      <w:r>
+        <w:t xml:space="preserve">scrivere all’interno del file di testo selezionato in modo da salvare i dati relativi al </w:t>
+      </w:r>
+      <w:proofErr w:type="spellStart"/>
+      <w:r>
+        <w:t>Padeleur</w:t>
+      </w:r>
+      <w:proofErr w:type="spellEnd"/>
+      <w:r>
+        <w:t>.</w:t>
       </w:r>
       <w:r>
         <w:t xml:space="preserve"> </w:t>
       </w:r>
       <w:r>
-        <w:t>Se il test va a buon fine, il Padeleur viene salvato su file con successo.</w:t>
+        <w:t xml:space="preserve">Se il test va a buon fine, il </w:t>
+      </w:r>
+      <w:proofErr w:type="spellStart"/>
+      <w:r>
+        <w:t>Padeleur</w:t>
+      </w:r>
+      <w:proofErr w:type="spellEnd"/>
+      <w:r>
+        <w:t xml:space="preserve"> viene salvato su file con successo.</w:t>
       </w:r>
     </w:p>
     <w:sectPr>

</xml_diff>

<commit_message>
Settaggio per ultime correzioni
</commit_message>
<xml_diff>
--- a/Elaborazione/Iterazione 1/Elaborazione Iterazione 1.docx
+++ b/Elaborazione/Iterazione 1/Elaborazione Iterazione 1.docx
@@ -306,8 +306,8 @@
           <w:noProof/>
         </w:rPr>
         <w:drawing>
-          <wp:inline distT="0" distB="0" distL="0" distR="0" wp14:anchorId="1126A7AB" wp14:editId="22B55698">
-            <wp:extent cx="3827206" cy="2924462"/>
+          <wp:inline distT="0" distB="0" distL="0" distR="0" wp14:anchorId="1126A7AB" wp14:editId="1A663409">
+            <wp:extent cx="3785317" cy="2941205"/>
             <wp:effectExtent l="0" t="0" r="0" b="0"/>
             <wp:docPr id="3" name="Immagine 3"/>
             <wp:cNvGraphicFramePr>
@@ -335,7 +335,7 @@
                   <pic:spPr>
                     <a:xfrm>
                       <a:off x="0" y="0"/>
-                      <a:ext cx="3849117" cy="2941205"/>
+                      <a:ext cx="3785317" cy="2941205"/>
                     </a:xfrm>
                     <a:prstGeom prst="rect">
                       <a:avLst/>
@@ -511,11 +511,9 @@
             <w:r>
               <w:t>(</w:t>
             </w:r>
-            <w:proofErr w:type="gramStart"/>
             <w:r>
               <w:t>email</w:t>
             </w:r>
-            <w:proofErr w:type="gramEnd"/>
             <w:r>
               <w:t>).</w:t>
             </w:r>
@@ -692,13 +690,8 @@
             </w:r>
             <w:proofErr w:type="spellEnd"/>
             <w:r>
-              <w:t xml:space="preserve">, </w:t>
-            </w:r>
-            <w:proofErr w:type="gramStart"/>
-            <w:r>
-              <w:t>email</w:t>
-            </w:r>
-            <w:proofErr w:type="gramEnd"/>
+              <w:t>, email</w:t>
+            </w:r>
             <w:r>
               <w:t>).</w:t>
             </w:r>
@@ -887,15 +880,7 @@
             </w:r>
             <w:proofErr w:type="spellEnd"/>
             <w:r>
-              <w:t xml:space="preserve">, </w:t>
-            </w:r>
-            <w:proofErr w:type="gramStart"/>
-            <w:r>
-              <w:t>email</w:t>
-            </w:r>
-            <w:proofErr w:type="gramEnd"/>
-            <w:r>
-              <w:t xml:space="preserve"> </w:t>
+              <w:t xml:space="preserve">, email </w:t>
             </w:r>
             <w:r>
               <w:t xml:space="preserve">di </w:t>
@@ -989,7 +974,6 @@
           </w:tcPr>
           <w:p>
             <w:proofErr w:type="spellStart"/>
-            <w:proofErr w:type="gramStart"/>
             <w:r>
               <w:t>Conferma</w:t>
             </w:r>
@@ -1001,11 +985,7 @@
             </w:r>
             <w:proofErr w:type="spellEnd"/>
             <w:r>
-              <w:t>(</w:t>
-            </w:r>
-            <w:proofErr w:type="gramEnd"/>
-            <w:r>
-              <w:t>)</w:t>
+              <w:t>()</w:t>
             </w:r>
           </w:p>
         </w:tc>
@@ -1188,15 +1168,13 @@
     </w:p>
     <w:p>
       <w:proofErr w:type="spellStart"/>
-      <w:proofErr w:type="gramStart"/>
-      <w:r>
-        <w:t>RichiestaEmail</w:t>
+      <w:r>
+        <w:t>VerificaEsistenzaPadeleur</w:t>
       </w:r>
       <w:proofErr w:type="spellEnd"/>
       <w:r>
         <w:t>(</w:t>
       </w:r>
-      <w:proofErr w:type="gramEnd"/>
       <w:r>
         <w:t xml:space="preserve">email : </w:t>
       </w:r>
@@ -1253,17 +1231,18 @@
     </w:p>
     <w:p>
       <w:proofErr w:type="spellStart"/>
-      <w:proofErr w:type="gramStart"/>
-      <w:r>
-        <w:t>InserimentoDatiAnagrafici</w:t>
-      </w:r>
-      <w:proofErr w:type="spellEnd"/>
-      <w:r>
-        <w:t>(</w:t>
-      </w:r>
-      <w:proofErr w:type="gramEnd"/>
-      <w:r>
-        <w:t xml:space="preserve">nome : </w:t>
+      <w:r>
+        <w:t>Inseri</w:t>
+      </w:r>
+      <w:r>
+        <w:t>sciNuovoPadeleur</w:t>
+      </w:r>
+      <w:proofErr w:type="spellEnd"/>
+      <w:r>
+        <w:t xml:space="preserve"> </w:t>
+      </w:r>
+      <w:r>
+        <w:t xml:space="preserve">(nome : </w:t>
       </w:r>
       <w:proofErr w:type="spellStart"/>
       <w:r>
@@ -1361,18 +1340,13 @@
     <w:p/>
     <w:p>
       <w:proofErr w:type="spellStart"/>
-      <w:proofErr w:type="gramStart"/>
       <w:r>
         <w:lastRenderedPageBreak/>
         <w:t>ConfermaPadeleur</w:t>
       </w:r>
       <w:proofErr w:type="spellEnd"/>
       <w:r>
-        <w:t>(</w:t>
-      </w:r>
-      <w:proofErr w:type="gramEnd"/>
-      <w:r>
-        <w:t>)</w:t>
+        <w:t>()</w:t>
       </w:r>
     </w:p>
     <w:p>
@@ -1502,17 +1476,12 @@
         <w:jc w:val="both"/>
       </w:pPr>
       <w:proofErr w:type="spellStart"/>
-      <w:proofErr w:type="gramStart"/>
       <w:r>
         <w:t>verificaElencoPadeleur</w:t>
       </w:r>
       <w:proofErr w:type="spellEnd"/>
       <w:r>
-        <w:t>(</w:t>
-      </w:r>
-      <w:proofErr w:type="gramEnd"/>
-      <w:r>
-        <w:t>):</w:t>
+        <w:t>():</w:t>
       </w:r>
       <w:r>
         <w:t xml:space="preserve"> Utilizziamo il metodo </w:t>
@@ -1583,17 +1552,12 @@
         <w:jc w:val="both"/>
       </w:pPr>
       <w:proofErr w:type="spellStart"/>
-      <w:proofErr w:type="gramStart"/>
       <w:r>
         <w:t>verificaEsistenzaPadeleur</w:t>
       </w:r>
       <w:proofErr w:type="spellEnd"/>
       <w:r>
-        <w:t>(</w:t>
-      </w:r>
-      <w:proofErr w:type="gramEnd"/>
-      <w:r>
-        <w:t xml:space="preserve">): </w:t>
+        <w:t xml:space="preserve">(): </w:t>
       </w:r>
       <w:r>
         <w:t xml:space="preserve">Utilizziamo il metodo </w:t>
@@ -1654,18 +1618,13 @@
         <w:jc w:val="both"/>
       </w:pPr>
       <w:proofErr w:type="spellStart"/>
-      <w:proofErr w:type="gramStart"/>
       <w:r>
         <w:lastRenderedPageBreak/>
         <w:t>verificaNonEsistenzaPadeleur</w:t>
       </w:r>
       <w:proofErr w:type="spellEnd"/>
       <w:r>
-        <w:t>(</w:t>
-      </w:r>
-      <w:proofErr w:type="gramEnd"/>
-      <w:r>
-        <w:t xml:space="preserve">): </w:t>
+        <w:t xml:space="preserve">(): </w:t>
       </w:r>
       <w:r>
         <w:t xml:space="preserve">Utilizziamo il metodo </w:t>
@@ -1705,17 +1664,12 @@
         <w:jc w:val="both"/>
       </w:pPr>
       <w:proofErr w:type="spellStart"/>
-      <w:proofErr w:type="gramStart"/>
       <w:r>
         <w:t>inserisciNuovoPadeleur</w:t>
       </w:r>
       <w:proofErr w:type="spellEnd"/>
       <w:r>
-        <w:t>(</w:t>
-      </w:r>
-      <w:proofErr w:type="gramEnd"/>
-      <w:r>
-        <w:t>):</w:t>
+        <w:t>():</w:t>
       </w:r>
       <w:r>
         <w:t xml:space="preserve"> Utilizziamo il metodo </w:t>
@@ -1769,17 +1723,12 @@
         <w:jc w:val="both"/>
       </w:pPr>
       <w:proofErr w:type="spellStart"/>
-      <w:proofErr w:type="gramStart"/>
       <w:r>
         <w:t>salvaPadeleurSuFile</w:t>
       </w:r>
       <w:proofErr w:type="spellEnd"/>
       <w:r>
-        <w:t>(</w:t>
-      </w:r>
-      <w:proofErr w:type="gramEnd"/>
-      <w:r>
-        <w:t>):</w:t>
+        <w:t>():</w:t>
       </w:r>
       <w:r>
         <w:t xml:space="preserve"> Utilizziamo il metodo </w:t>

</xml_diff>

<commit_message>
Modello classi di progetto e testing Iterazione 2
</commit_message>
<xml_diff>
--- a/Elaborazione/Iterazione 1/Elaborazione Iterazione 1.docx
+++ b/Elaborazione/Iterazione 1/Elaborazione Iterazione 1.docx
@@ -39,13 +39,8 @@
         <w:t>“</w:t>
       </w:r>
       <w:r>
-        <w:t xml:space="preserve">Inserimento nuovo </w:t>
-      </w:r>
-      <w:proofErr w:type="spellStart"/>
-      <w:r>
-        <w:t>Padeleur</w:t>
-      </w:r>
-      <w:proofErr w:type="spellEnd"/>
+        <w:t>Inserimento nuovo Padeleur</w:t>
+      </w:r>
       <w:r>
         <w:t>” nella fase di ideazione.</w:t>
       </w:r>
@@ -79,47 +74,7 @@
           <w:sz w:val="22"/>
           <w:szCs w:val="22"/>
         </w:rPr>
-        <w:t xml:space="preserve">Nel file "Modello dei casi d'uso Iterazione 1" è stato apportato un aggiornamento al titolo dell'UC1, che ora è stato modificato in "Registrazione nuovo </w:t>
-      </w:r>
-      <w:proofErr w:type="spellStart"/>
-      <w:r>
-        <w:rPr>
-          <w:rFonts w:asciiTheme="minorHAnsi" w:eastAsiaTheme="minorHAnsi" w:hAnsiTheme="minorHAnsi" w:cstheme="minorBidi"/>
-          <w:color w:val="auto"/>
-          <w:sz w:val="22"/>
-          <w:szCs w:val="22"/>
-        </w:rPr>
-        <w:t>Padeleur</w:t>
-      </w:r>
-      <w:proofErr w:type="spellEnd"/>
-      <w:r>
-        <w:rPr>
-          <w:rFonts w:asciiTheme="minorHAnsi" w:eastAsiaTheme="minorHAnsi" w:hAnsiTheme="minorHAnsi" w:cstheme="minorBidi"/>
-          <w:color w:val="auto"/>
-          <w:sz w:val="22"/>
-          <w:szCs w:val="22"/>
-        </w:rPr>
-        <w:t>". Inoltre, si è scelto di includere l'attributo "e-mail" nell'entità Utente (</w:t>
-      </w:r>
-      <w:proofErr w:type="spellStart"/>
-      <w:r>
-        <w:rPr>
-          <w:rFonts w:asciiTheme="minorHAnsi" w:eastAsiaTheme="minorHAnsi" w:hAnsiTheme="minorHAnsi" w:cstheme="minorBidi"/>
-          <w:color w:val="auto"/>
-          <w:sz w:val="22"/>
-          <w:szCs w:val="22"/>
-        </w:rPr>
-        <w:t>Padeleur</w:t>
-      </w:r>
-      <w:proofErr w:type="spellEnd"/>
-      <w:r>
-        <w:rPr>
-          <w:rFonts w:asciiTheme="minorHAnsi" w:eastAsiaTheme="minorHAnsi" w:hAnsiTheme="minorHAnsi" w:cstheme="minorBidi"/>
-          <w:color w:val="auto"/>
-          <w:sz w:val="22"/>
-          <w:szCs w:val="22"/>
-        </w:rPr>
-        <w:t>), in quanto è pratica comune in molti altri siti web verificare l'identità dell'utente attraverso questa credenziale e successivamente richiedere ulteriori informazioni. Rispetto alla fase di ideazione dell'UC1, lo scenario principale di successo è stato modificato.</w:t>
+        <w:t>Nel file "Modello dei casi d'uso Iterazione 1" è stato apportato un aggiornamento al titolo dell'UC1, che ora è stato modificato in "Registrazione nuovo Padeleur". Inoltre, si è scelto di includere l'attributo "e-mail" nell'entità Utente (Padeleur), in quanto è pratica comune in molti altri siti web verificare l'identità dell'utente attraverso questa credenziale e successivamente richiedere ulteriori informazioni. Rispetto alla fase di ideazione dell'UC1, lo scenario principale di successo è stato modificato.</w:t>
       </w:r>
     </w:p>
     <w:p>
@@ -175,13 +130,8 @@
         </w:numPr>
         <w:jc w:val="both"/>
       </w:pPr>
-      <w:proofErr w:type="spellStart"/>
-      <w:r>
-        <w:t>GiocoPadel</w:t>
-      </w:r>
-      <w:proofErr w:type="spellEnd"/>
-      <w:r>
-        <w:t>: rappresenta il Sistema;</w:t>
+      <w:r>
+        <w:t>GiocoPadel: rappresenta il Sistema;</w:t>
       </w:r>
     </w:p>
     <w:p>
@@ -207,15 +157,7 @@
         <w:jc w:val="both"/>
       </w:pPr>
       <w:r>
-        <w:t>Utente (</w:t>
-      </w:r>
-      <w:proofErr w:type="spellStart"/>
-      <w:r>
-        <w:t>Padeleur</w:t>
-      </w:r>
-      <w:proofErr w:type="spellEnd"/>
-      <w:r>
-        <w:t>): rappresenta un giocatore che vuo</w:t>
+        <w:t>Utente (Padeleur): rappresenta un giocatore che vuo</w:t>
       </w:r>
       <w:r>
         <w:t>le utilizzare il Sistema per prenotare una partita di Padel.</w:t>
@@ -365,15 +307,7 @@
         <w:t xml:space="preserve">l’e-mail </w:t>
       </w:r>
       <w:r>
-        <w:t xml:space="preserve">del </w:t>
-      </w:r>
-      <w:proofErr w:type="spellStart"/>
-      <w:r>
-        <w:t>Padeleur</w:t>
-      </w:r>
-      <w:proofErr w:type="spellEnd"/>
-      <w:r>
-        <w:t xml:space="preserve"> al </w:t>
+        <w:t xml:space="preserve">del Padeleur al </w:t>
       </w:r>
       <w:r>
         <w:t>s</w:t>
@@ -382,50 +316,16 @@
         <w:t>istema</w:t>
       </w:r>
       <w:r>
-        <w:t xml:space="preserve"> </w:t>
-      </w:r>
-      <w:proofErr w:type="spellStart"/>
-      <w:r>
-        <w:t>GiocoPadel</w:t>
-      </w:r>
-      <w:proofErr w:type="spellEnd"/>
-      <w:r>
-        <w:t xml:space="preserve">, che a sua volta verifica se il </w:t>
-      </w:r>
-      <w:proofErr w:type="spellStart"/>
-      <w:r>
-        <w:t>Padeleur</w:t>
-      </w:r>
-      <w:proofErr w:type="spellEnd"/>
-      <w:r>
-        <w:t xml:space="preserve"> esiste già nel sistema o meno. Se il </w:t>
-      </w:r>
-      <w:proofErr w:type="spellStart"/>
-      <w:r>
-        <w:t>Padeleur</w:t>
-      </w:r>
-      <w:proofErr w:type="spellEnd"/>
-      <w:r>
-        <w:t xml:space="preserve"> non esiste ancora</w:t>
-      </w:r>
-      <w:r>
-        <w:t xml:space="preserve"> su </w:t>
-      </w:r>
-      <w:proofErr w:type="spellStart"/>
-      <w:r>
-        <w:t>GiocoPadel</w:t>
-      </w:r>
-      <w:proofErr w:type="spellEnd"/>
-      <w:r>
-        <w:t xml:space="preserve">, l'amministratore inserisce i dati anagrafici del </w:t>
-      </w:r>
-      <w:proofErr w:type="spellStart"/>
-      <w:r>
-        <w:t>Padeleur</w:t>
-      </w:r>
-      <w:proofErr w:type="spellEnd"/>
-      <w:r>
-        <w:t xml:space="preserve"> nel </w:t>
+        <w:t xml:space="preserve"> GiocoPadel</w:t>
+      </w:r>
+      <w:r>
+        <w:t>, che a sua volta verifica se il Padeleur esiste già nel sistema o meno. Se il Padeleur non esiste ancora</w:t>
+      </w:r>
+      <w:r>
+        <w:t xml:space="preserve"> su GiocoPadel</w:t>
+      </w:r>
+      <w:r>
+        <w:t xml:space="preserve">, l'amministratore inserisce i dati anagrafici del Padeleur nel </w:t>
       </w:r>
       <w:r>
         <w:t>S</w:t>
@@ -443,15 +343,7 @@
         <w:t>S</w:t>
       </w:r>
       <w:r>
-        <w:t xml:space="preserve">istema segnala all'amministratore che il </w:t>
-      </w:r>
-      <w:proofErr w:type="spellStart"/>
-      <w:r>
-        <w:t>Padeleur</w:t>
-      </w:r>
-      <w:proofErr w:type="spellEnd"/>
-      <w:r>
-        <w:t xml:space="preserve"> è già stato registrato in precedenza e il processo di registrazione si interrompe.</w:t>
+        <w:t>istema segnala all'amministratore che il Padeleur è già stato registrato in precedenza e il processo di registrazione si interrompe.</w:t>
       </w:r>
     </w:p>
     <w:p>
@@ -503,11 +395,9 @@
             <w:tcW w:w="4889" w:type="dxa"/>
           </w:tcPr>
           <w:p>
-            <w:proofErr w:type="spellStart"/>
             <w:r>
               <w:t>VerificaEsistenzaPadeleur</w:t>
             </w:r>
-            <w:proofErr w:type="spellEnd"/>
             <w:r>
               <w:t>(</w:t>
             </w:r>
@@ -544,15 +434,7 @@
           </w:tcPr>
           <w:p>
             <w:r>
-              <w:t xml:space="preserve">Caso d’uso UC1: Registrazione nuovo </w:t>
-            </w:r>
-            <w:proofErr w:type="spellStart"/>
-            <w:r>
-              <w:t>Padeleur</w:t>
-            </w:r>
-            <w:proofErr w:type="spellEnd"/>
-            <w:r>
-              <w:t>.</w:t>
+              <w:t>Caso d’uso UC1: Registrazione nuovo Padeleur.</w:t>
             </w:r>
           </w:p>
         </w:tc>
@@ -647,14 +529,12 @@
             <w:tcW w:w="4889" w:type="dxa"/>
           </w:tcPr>
           <w:p>
-            <w:proofErr w:type="spellStart"/>
             <w:r>
               <w:t>Inseri</w:t>
             </w:r>
             <w:r>
               <w:t>sciNuovoPadeleur</w:t>
             </w:r>
-            <w:proofErr w:type="spellEnd"/>
             <w:r>
               <w:t xml:space="preserve"> (</w:t>
             </w:r>
@@ -670,25 +550,18 @@
             <w:r>
               <w:t xml:space="preserve">ognome, </w:t>
             </w:r>
-            <w:proofErr w:type="spellStart"/>
             <w:r>
               <w:t>c</w:t>
             </w:r>
             <w:r>
-              <w:t>odiceFiscale</w:t>
-            </w:r>
-            <w:proofErr w:type="spellEnd"/>
-            <w:r>
-              <w:t xml:space="preserve">, </w:t>
-            </w:r>
-            <w:proofErr w:type="spellStart"/>
+              <w:t xml:space="preserve">odiceFiscale, </w:t>
+            </w:r>
             <w:r>
               <w:t>d</w:t>
             </w:r>
             <w:r>
               <w:t>ataDiNascita</w:t>
             </w:r>
-            <w:proofErr w:type="spellEnd"/>
             <w:r>
               <w:t>, email</w:t>
             </w:r>
@@ -722,15 +595,7 @@
           </w:tcPr>
           <w:p>
             <w:r>
-              <w:t xml:space="preserve">Caso d’uso UC1: Registrazione nuovo </w:t>
-            </w:r>
-            <w:proofErr w:type="spellStart"/>
-            <w:r>
-              <w:t>Padeleur</w:t>
-            </w:r>
-            <w:proofErr w:type="spellEnd"/>
-            <w:r>
-              <w:t>.</w:t>
+              <w:t>Caso d’uso UC1: Registrazione nuovo Padeleur.</w:t>
             </w:r>
           </w:p>
         </w:tc>
@@ -759,15 +624,7 @@
           </w:tcPr>
           <w:p>
             <w:r>
-              <w:t>Il Messaggio di Verifica ha dato esito positivo, cioè nel Sistema non esiste nessun Utente (</w:t>
-            </w:r>
-            <w:proofErr w:type="spellStart"/>
-            <w:r>
-              <w:t>Padeleur</w:t>
-            </w:r>
-            <w:proofErr w:type="spellEnd"/>
-            <w:r>
-              <w:t xml:space="preserve">) con </w:t>
+              <w:t xml:space="preserve">Il Messaggio di Verifica ha dato esito positivo, cioè nel Sistema non esiste nessun Utente (Padeleur) con </w:t>
             </w:r>
             <w:r>
               <w:t>l’e-mail</w:t>
@@ -818,21 +675,11 @@
               <w:t xml:space="preserve"> stata creata l’istanza</w:t>
             </w:r>
             <w:r>
-              <w:t xml:space="preserve"> </w:t>
-            </w:r>
-            <w:proofErr w:type="spellStart"/>
-            <w:r>
-              <w:t>nuovoPadelur</w:t>
-            </w:r>
-            <w:proofErr w:type="spellEnd"/>
-            <w:r>
-              <w:t xml:space="preserve"> di </w:t>
-            </w:r>
-            <w:proofErr w:type="spellStart"/>
-            <w:r>
-              <w:t>Padeleur</w:t>
-            </w:r>
-            <w:proofErr w:type="spellEnd"/>
+              <w:t xml:space="preserve"> nuovoPadelur</w:t>
+            </w:r>
+            <w:r>
+              <w:t xml:space="preserve"> di Padeleur</w:t>
+            </w:r>
             <w:r>
               <w:t>.</w:t>
             </w:r>
@@ -860,38 +707,26 @@
             <w:r>
               <w:t xml:space="preserve">ognome, </w:t>
             </w:r>
-            <w:proofErr w:type="spellStart"/>
             <w:r>
               <w:t>c</w:t>
             </w:r>
             <w:r>
-              <w:t>odiceFiscale</w:t>
-            </w:r>
-            <w:proofErr w:type="spellEnd"/>
-            <w:r>
-              <w:t xml:space="preserve">, </w:t>
-            </w:r>
-            <w:proofErr w:type="spellStart"/>
+              <w:t xml:space="preserve">odiceFiscale, </w:t>
+            </w:r>
             <w:r>
               <w:t>d</w:t>
             </w:r>
             <w:r>
               <w:t>ataDiNascita</w:t>
             </w:r>
-            <w:proofErr w:type="spellEnd"/>
             <w:r>
               <w:t xml:space="preserve">, email </w:t>
             </w:r>
             <w:r>
               <w:t xml:space="preserve">di </w:t>
             </w:r>
-            <w:proofErr w:type="spellStart"/>
-            <w:r>
-              <w:t>nuovoPadeleur</w:t>
-            </w:r>
-            <w:proofErr w:type="spellEnd"/>
-            <w:r>
-              <w:t xml:space="preserve"> </w:t>
+            <w:r>
+              <w:t xml:space="preserve">nuovoPadeleur </w:t>
             </w:r>
             <w:r>
               <w:t>sono stati inizializzati correttamente.</w:t>
@@ -905,21 +740,8 @@
                 <w:numId w:val="2"/>
               </w:numPr>
             </w:pPr>
-            <w:proofErr w:type="spellStart"/>
-            <w:r>
-              <w:t>nuovoPadeleur</w:t>
-            </w:r>
-            <w:proofErr w:type="spellEnd"/>
-            <w:r>
-              <w:t xml:space="preserve"> è stato associato a </w:t>
-            </w:r>
-            <w:proofErr w:type="spellStart"/>
-            <w:r>
-              <w:t>GiocoPadel</w:t>
-            </w:r>
-            <w:proofErr w:type="spellEnd"/>
-            <w:r>
-              <w:t xml:space="preserve"> tramite l’associazione “corrente”.</w:t>
+            <w:r>
+              <w:t>nuovoPadeleur è stato associato a GiocoPadel tramite l’associazione “corrente”.</w:t>
             </w:r>
           </w:p>
         </w:tc>
@@ -973,7 +795,6 @@
             <w:tcW w:w="5080" w:type="dxa"/>
           </w:tcPr>
           <w:p>
-            <w:proofErr w:type="spellStart"/>
             <w:r>
               <w:t>Conferma</w:t>
             </w:r>
@@ -981,11 +802,7 @@
               <w:t>Nuovo</w:t>
             </w:r>
             <w:r>
-              <w:t>Padeleur</w:t>
-            </w:r>
-            <w:proofErr w:type="spellEnd"/>
-            <w:r>
-              <w:t>()</w:t>
+              <w:t>Padeleur()</w:t>
             </w:r>
           </w:p>
         </w:tc>
@@ -1020,15 +837,7 @@
           </w:tcPr>
           <w:p>
             <w:r>
-              <w:t xml:space="preserve">Caso d’uso UC1: Registrazione nuovo </w:t>
-            </w:r>
-            <w:proofErr w:type="spellStart"/>
-            <w:r>
-              <w:t>Padeleur</w:t>
-            </w:r>
-            <w:proofErr w:type="spellEnd"/>
-            <w:r>
-              <w:t>.</w:t>
+              <w:t>Caso d’uso UC1: Registrazione nuovo Padeleur.</w:t>
             </w:r>
           </w:p>
         </w:tc>
@@ -1063,15 +872,7 @@
           </w:tcPr>
           <w:p>
             <w:r>
-              <w:t xml:space="preserve">È in corso l’inserimento del nuovo </w:t>
-            </w:r>
-            <w:proofErr w:type="spellStart"/>
-            <w:r>
-              <w:t>Padeleur</w:t>
-            </w:r>
-            <w:proofErr w:type="spellEnd"/>
-            <w:r>
-              <w:t>.</w:t>
+              <w:t>È in corso l’inserimento del nuovo Padeleur.</w:t>
             </w:r>
           </w:p>
         </w:tc>
@@ -1108,11 +909,9 @@
             <w:tcW w:w="5080" w:type="dxa"/>
           </w:tcPr>
           <w:p>
-            <w:proofErr w:type="spellStart"/>
             <w:r>
               <w:t>nuovoPadeleur</w:t>
             </w:r>
-            <w:proofErr w:type="spellEnd"/>
             <w:r>
               <w:t xml:space="preserve"> è stata </w:t>
             </w:r>
@@ -1125,13 +924,8 @@
             <w:r>
               <w:t xml:space="preserve">a </w:t>
             </w:r>
-            <w:proofErr w:type="spellStart"/>
-            <w:r>
-              <w:t>GiocoPadel</w:t>
-            </w:r>
-            <w:proofErr w:type="spellEnd"/>
-            <w:r>
-              <w:t xml:space="preserve"> tramite l’associazione </w:t>
+            <w:r>
+              <w:t xml:space="preserve">GiocoPadel tramite l’associazione </w:t>
             </w:r>
             <w:r>
               <w:t>“</w:t>
@@ -1167,36 +961,32 @@
       </w:r>
     </w:p>
     <w:p>
-      <w:proofErr w:type="spellStart"/>
       <w:r>
         <w:t>VerificaEsistenzaPadeleur</w:t>
       </w:r>
-      <w:proofErr w:type="spellEnd"/>
       <w:r>
         <w:t>(</w:t>
       </w:r>
       <w:r>
-        <w:t xml:space="preserve">email : </w:t>
-      </w:r>
-      <w:proofErr w:type="spellStart"/>
-      <w:r>
-        <w:t>String</w:t>
-      </w:r>
-      <w:proofErr w:type="spellEnd"/>
+        <w:t>email : String</w:t>
+      </w:r>
       <w:r>
         <w:t>)</w:t>
       </w:r>
     </w:p>
     <w:p>
+      <w:pPr>
+        <w:jc w:val="center"/>
+      </w:pPr>
       <w:r>
         <w:rPr>
           <w:noProof/>
         </w:rPr>
         <w:drawing>
-          <wp:inline distT="0" distB="0" distL="0" distR="0" wp14:anchorId="7BCDCEA4" wp14:editId="2FD91F9E">
-            <wp:extent cx="6134100" cy="2764434"/>
+          <wp:inline distT="0" distB="0" distL="0" distR="0" wp14:anchorId="63500DB1" wp14:editId="0BCF4AB6">
+            <wp:extent cx="6079298" cy="2739737"/>
             <wp:effectExtent l="0" t="0" r="0" b="0"/>
-            <wp:docPr id="1544110466" name="Immagine 1" descr="Immagine che contiene testo, schermata, linea, diagramma&#10;&#10;Descrizione generata automaticamente"/>
+            <wp:docPr id="1403999272" name="Immagine 1" descr="Immagine che contiene testo, diagramma, schermata, linea&#10;&#10;Descrizione generata automaticamente"/>
             <wp:cNvGraphicFramePr>
               <a:graphicFrameLocks xmlns:a="http://schemas.openxmlformats.org/drawingml/2006/main" noChangeAspect="1"/>
             </wp:cNvGraphicFramePr>
@@ -1204,7 +994,7 @@
               <a:graphicData uri="http://schemas.openxmlformats.org/drawingml/2006/picture">
                 <pic:pic xmlns:pic="http://schemas.openxmlformats.org/drawingml/2006/picture">
                   <pic:nvPicPr>
-                    <pic:cNvPr id="1544110466" name="Immagine 1" descr="Immagine che contiene testo, schermata, linea, diagramma&#10;&#10;Descrizione generata automaticamente"/>
+                    <pic:cNvPr id="1403999272" name="Immagine 1" descr="Immagine che contiene testo, diagramma, schermata, linea&#10;&#10;Descrizione generata automaticamente"/>
                     <pic:cNvPicPr/>
                   </pic:nvPicPr>
                   <pic:blipFill>
@@ -1216,7 +1006,7 @@
                   <pic:spPr>
                     <a:xfrm>
                       <a:off x="0" y="0"/>
-                      <a:ext cx="6169953" cy="2780592"/>
+                      <a:ext cx="6114501" cy="2755602"/>
                     </a:xfrm>
                     <a:prstGeom prst="rect">
                       <a:avLst/>
@@ -1230,67 +1020,17 @@
       </w:r>
     </w:p>
     <w:p>
-      <w:proofErr w:type="spellStart"/>
       <w:r>
         <w:t>Inseri</w:t>
       </w:r>
       <w:r>
         <w:t>sciNuovoPadeleur</w:t>
       </w:r>
-      <w:proofErr w:type="spellEnd"/>
       <w:r>
         <w:t xml:space="preserve"> </w:t>
       </w:r>
       <w:r>
-        <w:t xml:space="preserve">(nome : </w:t>
-      </w:r>
-      <w:proofErr w:type="spellStart"/>
-      <w:r>
-        <w:t>String</w:t>
-      </w:r>
-      <w:proofErr w:type="spellEnd"/>
-      <w:r>
-        <w:t xml:space="preserve">, cognome : </w:t>
-      </w:r>
-      <w:proofErr w:type="spellStart"/>
-      <w:r>
-        <w:t>String</w:t>
-      </w:r>
-      <w:proofErr w:type="spellEnd"/>
-      <w:r>
-        <w:t xml:space="preserve">, </w:t>
-      </w:r>
-      <w:proofErr w:type="spellStart"/>
-      <w:r>
-        <w:t>codiceFiscale</w:t>
-      </w:r>
-      <w:proofErr w:type="spellEnd"/>
-      <w:r>
-        <w:t xml:space="preserve"> : </w:t>
-      </w:r>
-      <w:proofErr w:type="spellStart"/>
-      <w:r>
-        <w:t>String</w:t>
-      </w:r>
-      <w:proofErr w:type="spellEnd"/>
-      <w:r>
-        <w:t xml:space="preserve">, </w:t>
-      </w:r>
-      <w:proofErr w:type="spellStart"/>
-      <w:r>
-        <w:t>dataDiNascita</w:t>
-      </w:r>
-      <w:proofErr w:type="spellEnd"/>
-      <w:r>
-        <w:t xml:space="preserve"> : Date, email : </w:t>
-      </w:r>
-      <w:proofErr w:type="spellStart"/>
-      <w:r>
-        <w:t>String</w:t>
-      </w:r>
-      <w:proofErr w:type="spellEnd"/>
-      <w:r>
-        <w:t>)</w:t>
+        <w:t>(nome : String, cognome : String, codiceFiscale : String, dataDiNascita : Date, email : String)</w:t>
       </w:r>
     </w:p>
     <w:p>
@@ -1339,14 +1079,9 @@
     <w:p/>
     <w:p/>
     <w:p>
-      <w:proofErr w:type="spellStart"/>
       <w:r>
         <w:lastRenderedPageBreak/>
-        <w:t>ConfermaPadeleur</w:t>
-      </w:r>
-      <w:proofErr w:type="spellEnd"/>
-      <w:r>
-        <w:t>()</w:t>
+        <w:t>ConfermaPadeleur()</w:t>
       </w:r>
     </w:p>
     <w:p>
@@ -1410,14 +1145,11 @@
         <w:jc w:val="center"/>
       </w:pPr>
       <w:r>
-        <w:rPr>
-          <w:noProof/>
-        </w:rPr>
         <w:drawing>
-          <wp:inline distT="0" distB="0" distL="0" distR="0" wp14:anchorId="32AA8081" wp14:editId="5EA96C9D">
-            <wp:extent cx="5722620" cy="3116625"/>
+          <wp:inline distT="0" distB="0" distL="0" distR="0" wp14:anchorId="7ED42AC4" wp14:editId="22274373">
+            <wp:extent cx="5712279" cy="3096243"/>
             <wp:effectExtent l="0" t="0" r="0" b="0"/>
-            <wp:docPr id="694827805" name="Immagine 1" descr="Immagine che contiene testo, schermata, Carattere, linea&#10;&#10;Descrizione generata automaticamente"/>
+            <wp:docPr id="1232596145" name="Immagine 1" descr="Immagine che contiene testo, schermata, Carattere, linea&#10;&#10;Descrizione generata automaticamente"/>
             <wp:cNvGraphicFramePr>
               <a:graphicFrameLocks xmlns:a="http://schemas.openxmlformats.org/drawingml/2006/main" noChangeAspect="1"/>
             </wp:cNvGraphicFramePr>
@@ -1425,7 +1157,7 @@
               <a:graphicData uri="http://schemas.openxmlformats.org/drawingml/2006/picture">
                 <pic:pic xmlns:pic="http://schemas.openxmlformats.org/drawingml/2006/picture">
                   <pic:nvPicPr>
-                    <pic:cNvPr id="694827805" name="Immagine 1" descr="Immagine che contiene testo, schermata, Carattere, linea&#10;&#10;Descrizione generata automaticamente"/>
+                    <pic:cNvPr id="1232596145" name="Immagine 1" descr="Immagine che contiene testo, schermata, Carattere, linea&#10;&#10;Descrizione generata automaticamente"/>
                     <pic:cNvPicPr/>
                   </pic:nvPicPr>
                   <pic:blipFill>
@@ -1437,7 +1169,7 @@
                   <pic:spPr>
                     <a:xfrm>
                       <a:off x="0" y="0"/>
-                      <a:ext cx="5732961" cy="3122257"/>
+                      <a:ext cx="5753141" cy="3118391"/>
                     </a:xfrm>
                     <a:prstGeom prst="rect">
                       <a:avLst/>
@@ -1475,32 +1207,11 @@
         </w:numPr>
         <w:jc w:val="both"/>
       </w:pPr>
-      <w:proofErr w:type="spellStart"/>
-      <w:r>
-        <w:t>verificaElencoPadeleur</w:t>
-      </w:r>
-      <w:proofErr w:type="spellEnd"/>
-      <w:r>
-        <w:t>():</w:t>
-      </w:r>
-      <w:r>
-        <w:t xml:space="preserve"> Utilizziamo il metodo </w:t>
-      </w:r>
-      <w:proofErr w:type="spellStart"/>
-      <w:r>
-        <w:t>getElencoPadeleur</w:t>
-      </w:r>
-      <w:proofErr w:type="spellEnd"/>
-      <w:r>
-        <w:t xml:space="preserve"> per ottenere la mappa </w:t>
-      </w:r>
-      <w:proofErr w:type="spellStart"/>
-      <w:r>
-        <w:t>elencoPadeleur</w:t>
-      </w:r>
-      <w:proofErr w:type="spellEnd"/>
-      <w:r>
-        <w:t xml:space="preserve"> al di fuori della classe. </w:t>
+      <w:r>
+        <w:t>verificaElencoPadeleur():</w:t>
+      </w:r>
+      <w:r>
+        <w:t xml:space="preserve"> Utilizziamo il metodo getElencoPadeleur per ottenere la mappa elencoPadeleur al di fuori della classe. </w:t>
       </w:r>
       <w:r>
         <w:t xml:space="preserve"> </w:t>
@@ -1509,15 +1220,7 @@
         <w:t>Se il test va a buon fine, abbiamo verificato</w:t>
       </w:r>
       <w:r>
-        <w:t xml:space="preserve"> che l’elenco dei </w:t>
-      </w:r>
-      <w:proofErr w:type="spellStart"/>
-      <w:r>
-        <w:t>Padeleur</w:t>
-      </w:r>
-      <w:proofErr w:type="spellEnd"/>
-      <w:r>
-        <w:t xml:space="preserve"> non sia vuoto e che si</w:t>
+        <w:t xml:space="preserve"> che l’elenco dei Padeleur non sia vuoto e che si</w:t>
       </w:r>
       <w:r>
         <w:t>a</w:t>
@@ -1551,32 +1254,11 @@
         </w:numPr>
         <w:jc w:val="both"/>
       </w:pPr>
-      <w:proofErr w:type="spellStart"/>
-      <w:r>
-        <w:t>verificaEsistenzaPadeleur</w:t>
-      </w:r>
-      <w:proofErr w:type="spellEnd"/>
-      <w:r>
-        <w:t xml:space="preserve">(): </w:t>
-      </w:r>
-      <w:r>
-        <w:t xml:space="preserve">Utilizziamo il metodo </w:t>
-      </w:r>
-      <w:proofErr w:type="spellStart"/>
-      <w:r>
-        <w:t>verificaEsistenzaPadeleur</w:t>
-      </w:r>
-      <w:proofErr w:type="spellEnd"/>
-      <w:r>
-        <w:t xml:space="preserve"> di </w:t>
-      </w:r>
-      <w:proofErr w:type="spellStart"/>
-      <w:r>
-        <w:t>GiocoPadel</w:t>
-      </w:r>
-      <w:proofErr w:type="spellEnd"/>
-      <w:r>
-        <w:t xml:space="preserve"> per v</w:t>
+      <w:r>
+        <w:t xml:space="preserve">verificaEsistenzaPadeleur(): </w:t>
+      </w:r>
+      <w:r>
+        <w:t>Utilizziamo il metodo verificaEsistenzaPadeleur di GiocoPadel per v</w:t>
       </w:r>
       <w:r>
         <w:t>erific</w:t>
@@ -1585,13 +1267,8 @@
         <w:t xml:space="preserve">are, </w:t>
       </w:r>
       <w:r>
-        <w:t xml:space="preserve">tramite l’indirizzo e-mail univoco del </w:t>
-      </w:r>
-      <w:proofErr w:type="spellStart"/>
-      <w:r>
-        <w:t>Padeleur</w:t>
-      </w:r>
-      <w:proofErr w:type="spellEnd"/>
+        <w:t>tramite l’indirizzo e-mail univoco del Padeleur</w:t>
+      </w:r>
       <w:r>
         <w:t>,</w:t>
       </w:r>
@@ -1617,41 +1294,12 @@
         </w:numPr>
         <w:jc w:val="both"/>
       </w:pPr>
-      <w:proofErr w:type="spellStart"/>
       <w:r>
         <w:lastRenderedPageBreak/>
-        <w:t>verificaNonEsistenzaPadeleur</w:t>
-      </w:r>
-      <w:proofErr w:type="spellEnd"/>
-      <w:r>
-        <w:t xml:space="preserve">(): </w:t>
-      </w:r>
-      <w:r>
-        <w:t xml:space="preserve">Utilizziamo il metodo </w:t>
-      </w:r>
-      <w:proofErr w:type="spellStart"/>
-      <w:r>
-        <w:t>verificaEsistenzaPadeleur</w:t>
-      </w:r>
-      <w:proofErr w:type="spellEnd"/>
-      <w:r>
-        <w:t xml:space="preserve"> di </w:t>
-      </w:r>
-      <w:proofErr w:type="spellStart"/>
-      <w:r>
-        <w:t>GiocoPadel</w:t>
-      </w:r>
-      <w:proofErr w:type="spellEnd"/>
-      <w:r>
-        <w:t xml:space="preserve"> per verificare, tramite l’indirizzo e-mail univoco del </w:t>
-      </w:r>
-      <w:proofErr w:type="spellStart"/>
-      <w:r>
-        <w:t>Padeleur</w:t>
-      </w:r>
-      <w:proofErr w:type="spellEnd"/>
-      <w:r>
-        <w:t>, se esso non sia presente all’interno dell’elenco. Se il test va a buon fine l’utente non esiste ancora all’interno dell’elenco.</w:t>
+        <w:t xml:space="preserve">verificaNonEsistenzaPadeleur(): </w:t>
+      </w:r>
+      <w:r>
+        <w:t>Utilizziamo il metodo verificaEsistenzaPadeleur di GiocoPadel per verificare, tramite l’indirizzo e-mail univoco del Padeleur, se esso non sia presente all’interno dell’elenco. Se il test va a buon fine l’utente non esiste ancora all’interno dell’elenco.</w:t>
       </w:r>
     </w:p>
     <w:p>
@@ -1663,54 +1311,17 @@
         </w:numPr>
         <w:jc w:val="both"/>
       </w:pPr>
-      <w:proofErr w:type="spellStart"/>
-      <w:r>
-        <w:t>inserisciNuovoPadeleur</w:t>
-      </w:r>
-      <w:proofErr w:type="spellEnd"/>
-      <w:r>
-        <w:t>():</w:t>
-      </w:r>
-      <w:r>
-        <w:t xml:space="preserve"> Utilizziamo il metodo </w:t>
-      </w:r>
-      <w:proofErr w:type="spellStart"/>
-      <w:r>
-        <w:t>inserisciNuovoPadeleur</w:t>
-      </w:r>
-      <w:proofErr w:type="spellEnd"/>
-      <w:r>
-        <w:t xml:space="preserve"> di </w:t>
-      </w:r>
-      <w:proofErr w:type="spellStart"/>
-      <w:r>
-        <w:t>GiocoPadel</w:t>
-      </w:r>
-      <w:proofErr w:type="spellEnd"/>
-      <w:r>
-        <w:t xml:space="preserve"> per </w:t>
-      </w:r>
-      <w:r>
-        <w:t xml:space="preserve">inserire nell’elenco un </w:t>
-      </w:r>
-      <w:proofErr w:type="spellStart"/>
-      <w:r>
-        <w:t>Padeleur</w:t>
-      </w:r>
-      <w:proofErr w:type="spellEnd"/>
-      <w:r>
-        <w:t xml:space="preserve"> che non ha già fatto la registrazione in precedenza.</w:t>
-      </w:r>
-      <w:r>
-        <w:t xml:space="preserve"> Se il test va a buon fine, il nuovo </w:t>
-      </w:r>
-      <w:proofErr w:type="spellStart"/>
-      <w:r>
-        <w:t>Padeleur</w:t>
-      </w:r>
-      <w:proofErr w:type="spellEnd"/>
-      <w:r>
-        <w:t xml:space="preserve"> viene correttamente inserito nell’elenco.</w:t>
+      <w:r>
+        <w:t>inserisciNuovoPadeleur():</w:t>
+      </w:r>
+      <w:r>
+        <w:t xml:space="preserve"> Utilizziamo il metodo inserisciNuovoPadeleur di GiocoPadel per </w:t>
+      </w:r>
+      <w:r>
+        <w:t>inserire nell’elenco un Padeleur che non ha già fatto la registrazione in precedenza.</w:t>
+      </w:r>
+      <w:r>
+        <w:t xml:space="preserve"> Se il test va a buon fine, il nuovo Padeleur viene correttamente inserito nell’elenco.</w:t>
       </w:r>
     </w:p>
     <w:p>
@@ -1722,57 +1333,20 @@
         </w:numPr>
         <w:jc w:val="both"/>
       </w:pPr>
-      <w:proofErr w:type="spellStart"/>
-      <w:r>
-        <w:t>salvaPadeleurSuFile</w:t>
-      </w:r>
-      <w:proofErr w:type="spellEnd"/>
-      <w:r>
-        <w:t>():</w:t>
-      </w:r>
-      <w:r>
-        <w:t xml:space="preserve"> Utilizziamo il metodo </w:t>
-      </w:r>
-      <w:proofErr w:type="spellStart"/>
-      <w:r>
-        <w:t>salvaPadeleurSuFile</w:t>
-      </w:r>
-      <w:proofErr w:type="spellEnd"/>
-      <w:r>
-        <w:t xml:space="preserve"> di </w:t>
-      </w:r>
-      <w:proofErr w:type="spellStart"/>
-      <w:r>
-        <w:t>GiocoPadel</w:t>
-      </w:r>
-      <w:proofErr w:type="spellEnd"/>
-      <w:r>
-        <w:t xml:space="preserve"> per </w:t>
-      </w:r>
-      <w:r>
-        <w:t xml:space="preserve">scrivere all’interno del file di testo selezionato in modo da salvare i dati relativi al </w:t>
-      </w:r>
-      <w:proofErr w:type="spellStart"/>
-      <w:r>
-        <w:t>Padeleur</w:t>
-      </w:r>
-      <w:proofErr w:type="spellEnd"/>
-      <w:r>
-        <w:t>.</w:t>
+      <w:r>
+        <w:t>salvaPadeleurSuFile():</w:t>
+      </w:r>
+      <w:r>
+        <w:t xml:space="preserve"> Utilizziamo il metodo salvaPadeleurSuFile di GiocoPadel per </w:t>
+      </w:r>
+      <w:r>
+        <w:t>scrivere all’interno del file di testo selezionato in modo da salvare i dati relativi al Padeleur.</w:t>
       </w:r>
       <w:r>
         <w:t xml:space="preserve"> </w:t>
       </w:r>
       <w:r>
-        <w:t xml:space="preserve">Se il test va a buon fine, il </w:t>
-      </w:r>
-      <w:proofErr w:type="spellStart"/>
-      <w:r>
-        <w:t>Padeleur</w:t>
-      </w:r>
-      <w:proofErr w:type="spellEnd"/>
-      <w:r>
-        <w:t xml:space="preserve"> viene salvato su file con successo.</w:t>
+        <w:t>Se il test va a buon fine, il Padeleur viene salvato su file con successo.</w:t>
       </w:r>
     </w:p>
     <w:sectPr>

</xml_diff>

<commit_message>
Completamento codice UC3, UC4, UC5 e UC6. Modifiche layout dei word e modifiche minori
</commit_message>
<xml_diff>
--- a/Elaborazione/Iterazione 1/Elaborazione Iterazione 1.docx
+++ b/Elaborazione/Iterazione 1/Elaborazione Iterazione 1.docx
@@ -39,8 +39,13 @@
         <w:t>“</w:t>
       </w:r>
       <w:r>
-        <w:t>Inserimento nuovo Padeleur</w:t>
-      </w:r>
+        <w:t xml:space="preserve">Inserimento nuovo </w:t>
+      </w:r>
+      <w:proofErr w:type="spellStart"/>
+      <w:r>
+        <w:t>Padeleur</w:t>
+      </w:r>
+      <w:proofErr w:type="spellEnd"/>
       <w:r>
         <w:t>” nella fase di ideazione.</w:t>
       </w:r>
@@ -74,7 +79,47 @@
           <w:sz w:val="22"/>
           <w:szCs w:val="22"/>
         </w:rPr>
-        <w:t>Nel file "Modello dei casi d'uso Iterazione 1" è stato apportato un aggiornamento al titolo dell'UC1, che ora è stato modificato in "Registrazione nuovo Padeleur". Inoltre, si è scelto di includere l'attributo "e-mail" nell'entità Utente (Padeleur), in quanto è pratica comune in molti altri siti web verificare l'identità dell'utente attraverso questa credenziale e successivamente richiedere ulteriori informazioni. Rispetto alla fase di ideazione dell'UC1, lo scenario principale di successo è stato modificato.</w:t>
+        <w:t xml:space="preserve">Nel file "Modello dei casi d'uso Iterazione 1" è stato apportato un aggiornamento al titolo dell'UC1, che ora è stato modificato in "Registrazione nuovo </w:t>
+      </w:r>
+      <w:proofErr w:type="spellStart"/>
+      <w:r>
+        <w:rPr>
+          <w:rFonts w:asciiTheme="minorHAnsi" w:eastAsiaTheme="minorHAnsi" w:hAnsiTheme="minorHAnsi" w:cstheme="minorBidi"/>
+          <w:color w:val="auto"/>
+          <w:sz w:val="22"/>
+          <w:szCs w:val="22"/>
+        </w:rPr>
+        <w:t>Padeleur</w:t>
+      </w:r>
+      <w:proofErr w:type="spellEnd"/>
+      <w:r>
+        <w:rPr>
+          <w:rFonts w:asciiTheme="minorHAnsi" w:eastAsiaTheme="minorHAnsi" w:hAnsiTheme="minorHAnsi" w:cstheme="minorBidi"/>
+          <w:color w:val="auto"/>
+          <w:sz w:val="22"/>
+          <w:szCs w:val="22"/>
+        </w:rPr>
+        <w:t>". Inoltre, si è scelto di includere l'attributo "e-mail" nell'entità Utente (</w:t>
+      </w:r>
+      <w:proofErr w:type="spellStart"/>
+      <w:r>
+        <w:rPr>
+          <w:rFonts w:asciiTheme="minorHAnsi" w:eastAsiaTheme="minorHAnsi" w:hAnsiTheme="minorHAnsi" w:cstheme="minorBidi"/>
+          <w:color w:val="auto"/>
+          <w:sz w:val="22"/>
+          <w:szCs w:val="22"/>
+        </w:rPr>
+        <w:t>Padeleur</w:t>
+      </w:r>
+      <w:proofErr w:type="spellEnd"/>
+      <w:r>
+        <w:rPr>
+          <w:rFonts w:asciiTheme="minorHAnsi" w:eastAsiaTheme="minorHAnsi" w:hAnsiTheme="minorHAnsi" w:cstheme="minorBidi"/>
+          <w:color w:val="auto"/>
+          <w:sz w:val="22"/>
+          <w:szCs w:val="22"/>
+        </w:rPr>
+        <w:t>), in quanto è pratica comune in molti altri siti web verificare l'identità dell'utente attraverso questa credenziale e successivamente richiedere ulteriori informazioni. Rispetto alla fase di ideazione dell'UC1, lo scenario principale di successo è stato modificato.</w:t>
       </w:r>
     </w:p>
     <w:p>
@@ -130,8 +175,13 @@
         </w:numPr>
         <w:jc w:val="both"/>
       </w:pPr>
-      <w:r>
-        <w:t>GiocoPadel: rappresenta il Sistema;</w:t>
+      <w:proofErr w:type="spellStart"/>
+      <w:r>
+        <w:t>GiocoPadel</w:t>
+      </w:r>
+      <w:proofErr w:type="spellEnd"/>
+      <w:r>
+        <w:t>: rappresenta il Sistema;</w:t>
       </w:r>
     </w:p>
     <w:p>
@@ -157,7 +207,15 @@
         <w:jc w:val="both"/>
       </w:pPr>
       <w:r>
-        <w:t>Utente (Padeleur): rappresenta un giocatore che vuo</w:t>
+        <w:t>Utente (</w:t>
+      </w:r>
+      <w:proofErr w:type="spellStart"/>
+      <w:r>
+        <w:t>Padeleur</w:t>
+      </w:r>
+      <w:proofErr w:type="spellEnd"/>
+      <w:r>
+        <w:t>): rappresenta un giocatore che vuo</w:t>
       </w:r>
       <w:r>
         <w:t>le utilizzare il Sistema per prenotare una partita di Padel.</w:t>
@@ -307,7 +365,15 @@
         <w:t xml:space="preserve">l’e-mail </w:t>
       </w:r>
       <w:r>
-        <w:t xml:space="preserve">del Padeleur al </w:t>
+        <w:t xml:space="preserve">del </w:t>
+      </w:r>
+      <w:proofErr w:type="spellStart"/>
+      <w:r>
+        <w:t>Padeleur</w:t>
+      </w:r>
+      <w:proofErr w:type="spellEnd"/>
+      <w:r>
+        <w:t xml:space="preserve"> al </w:t>
       </w:r>
       <w:r>
         <w:t>s</w:t>
@@ -316,16 +382,50 @@
         <w:t>istema</w:t>
       </w:r>
       <w:r>
-        <w:t xml:space="preserve"> GiocoPadel</w:t>
-      </w:r>
-      <w:r>
-        <w:t>, che a sua volta verifica se il Padeleur esiste già nel sistema o meno. Se il Padeleur non esiste ancora</w:t>
-      </w:r>
-      <w:r>
-        <w:t xml:space="preserve"> su GiocoPadel</w:t>
-      </w:r>
-      <w:r>
-        <w:t xml:space="preserve">, l'amministratore inserisce i dati anagrafici del Padeleur nel </w:t>
+        <w:t xml:space="preserve"> </w:t>
+      </w:r>
+      <w:proofErr w:type="spellStart"/>
+      <w:r>
+        <w:t>GiocoPadel</w:t>
+      </w:r>
+      <w:proofErr w:type="spellEnd"/>
+      <w:r>
+        <w:t xml:space="preserve">, che a sua volta verifica se il </w:t>
+      </w:r>
+      <w:proofErr w:type="spellStart"/>
+      <w:r>
+        <w:t>Padeleur</w:t>
+      </w:r>
+      <w:proofErr w:type="spellEnd"/>
+      <w:r>
+        <w:t xml:space="preserve"> esiste già nel sistema o meno. Se il </w:t>
+      </w:r>
+      <w:proofErr w:type="spellStart"/>
+      <w:r>
+        <w:t>Padeleur</w:t>
+      </w:r>
+      <w:proofErr w:type="spellEnd"/>
+      <w:r>
+        <w:t xml:space="preserve"> non esiste ancora</w:t>
+      </w:r>
+      <w:r>
+        <w:t xml:space="preserve"> su </w:t>
+      </w:r>
+      <w:proofErr w:type="spellStart"/>
+      <w:r>
+        <w:t>GiocoPadel</w:t>
+      </w:r>
+      <w:proofErr w:type="spellEnd"/>
+      <w:r>
+        <w:t xml:space="preserve">, l'amministratore inserisce i dati anagrafici del </w:t>
+      </w:r>
+      <w:proofErr w:type="spellStart"/>
+      <w:r>
+        <w:t>Padeleur</w:t>
+      </w:r>
+      <w:proofErr w:type="spellEnd"/>
+      <w:r>
+        <w:t xml:space="preserve"> nel </w:t>
       </w:r>
       <w:r>
         <w:t>S</w:t>
@@ -343,7 +443,15 @@
         <w:t>S</w:t>
       </w:r>
       <w:r>
-        <w:t>istema segnala all'amministratore che il Padeleur è già stato registrato in precedenza e il processo di registrazione si interrompe.</w:t>
+        <w:t xml:space="preserve">istema segnala all'amministratore che il </w:t>
+      </w:r>
+      <w:proofErr w:type="spellStart"/>
+      <w:r>
+        <w:t>Padeleur</w:t>
+      </w:r>
+      <w:proofErr w:type="spellEnd"/>
+      <w:r>
+        <w:t xml:space="preserve"> è già stato registrato in precedenza e il processo di registrazione si interrompe.</w:t>
       </w:r>
     </w:p>
     <w:p>
@@ -395,15 +503,19 @@
             <w:tcW w:w="4889" w:type="dxa"/>
           </w:tcPr>
           <w:p>
+            <w:proofErr w:type="spellStart"/>
             <w:r>
               <w:t>VerificaEsistenzaPadeleur</w:t>
             </w:r>
+            <w:proofErr w:type="spellEnd"/>
             <w:r>
               <w:t>(</w:t>
             </w:r>
+            <w:proofErr w:type="gramStart"/>
             <w:r>
               <w:t>email</w:t>
             </w:r>
+            <w:proofErr w:type="gramEnd"/>
             <w:r>
               <w:t>).</w:t>
             </w:r>
@@ -434,7 +546,15 @@
           </w:tcPr>
           <w:p>
             <w:r>
-              <w:t>Caso d’uso UC1: Registrazione nuovo Padeleur.</w:t>
+              <w:t xml:space="preserve">Caso d’uso UC1: Registrazione nuovo </w:t>
+            </w:r>
+            <w:proofErr w:type="spellStart"/>
+            <w:r>
+              <w:t>Padeleur</w:t>
+            </w:r>
+            <w:proofErr w:type="spellEnd"/>
+            <w:r>
+              <w:t>.</w:t>
             </w:r>
           </w:p>
         </w:tc>
@@ -529,12 +649,14 @@
             <w:tcW w:w="4889" w:type="dxa"/>
           </w:tcPr>
           <w:p>
+            <w:proofErr w:type="spellStart"/>
             <w:r>
               <w:t>Inseri</w:t>
             </w:r>
             <w:r>
               <w:t>sciNuovoPadeleur</w:t>
             </w:r>
+            <w:proofErr w:type="spellEnd"/>
             <w:r>
               <w:t xml:space="preserve"> (</w:t>
             </w:r>
@@ -550,21 +672,33 @@
             <w:r>
               <w:t xml:space="preserve">ognome, </w:t>
             </w:r>
+            <w:proofErr w:type="spellStart"/>
             <w:r>
               <w:t>c</w:t>
             </w:r>
             <w:r>
-              <w:t xml:space="preserve">odiceFiscale, </w:t>
-            </w:r>
+              <w:t>odiceFiscale</w:t>
+            </w:r>
+            <w:proofErr w:type="spellEnd"/>
+            <w:r>
+              <w:t xml:space="preserve">, </w:t>
+            </w:r>
+            <w:proofErr w:type="spellStart"/>
             <w:r>
               <w:t>d</w:t>
             </w:r>
             <w:r>
               <w:t>ataDiNascita</w:t>
             </w:r>
-            <w:r>
-              <w:t>, email</w:t>
-            </w:r>
+            <w:proofErr w:type="spellEnd"/>
+            <w:r>
+              <w:t xml:space="preserve">, </w:t>
+            </w:r>
+            <w:proofErr w:type="gramStart"/>
+            <w:r>
+              <w:t>email</w:t>
+            </w:r>
+            <w:proofErr w:type="gramEnd"/>
             <w:r>
               <w:t>).</w:t>
             </w:r>
@@ -595,7 +729,15 @@
           </w:tcPr>
           <w:p>
             <w:r>
-              <w:t>Caso d’uso UC1: Registrazione nuovo Padeleur.</w:t>
+              <w:t xml:space="preserve">Caso d’uso UC1: Registrazione nuovo </w:t>
+            </w:r>
+            <w:proofErr w:type="spellStart"/>
+            <w:r>
+              <w:t>Padeleur</w:t>
+            </w:r>
+            <w:proofErr w:type="spellEnd"/>
+            <w:r>
+              <w:t>.</w:t>
             </w:r>
           </w:p>
         </w:tc>
@@ -624,7 +766,15 @@
           </w:tcPr>
           <w:p>
             <w:r>
-              <w:t xml:space="preserve">Il Messaggio di Verifica ha dato esito positivo, cioè nel Sistema non esiste nessun Utente (Padeleur) con </w:t>
+              <w:t>Il Messaggio di Verifica ha dato esito positivo, cioè nel Sistema non esiste nessun Utente (</w:t>
+            </w:r>
+            <w:proofErr w:type="spellStart"/>
+            <w:r>
+              <w:t>Padeleur</w:t>
+            </w:r>
+            <w:proofErr w:type="spellEnd"/>
+            <w:r>
+              <w:t xml:space="preserve">) con </w:t>
             </w:r>
             <w:r>
               <w:t>l’e-mail</w:t>
@@ -675,11 +825,21 @@
               <w:t xml:space="preserve"> stata creata l’istanza</w:t>
             </w:r>
             <w:r>
-              <w:t xml:space="preserve"> nuovoPadelur</w:t>
-            </w:r>
-            <w:r>
-              <w:t xml:space="preserve"> di Padeleur</w:t>
-            </w:r>
+              <w:t xml:space="preserve"> </w:t>
+            </w:r>
+            <w:proofErr w:type="spellStart"/>
+            <w:r>
+              <w:t>nuovoPadelur</w:t>
+            </w:r>
+            <w:proofErr w:type="spellEnd"/>
+            <w:r>
+              <w:t xml:space="preserve"> di </w:t>
+            </w:r>
+            <w:proofErr w:type="spellStart"/>
+            <w:r>
+              <w:t>Padeleur</w:t>
+            </w:r>
+            <w:proofErr w:type="spellEnd"/>
             <w:r>
               <w:t>.</w:t>
             </w:r>
@@ -707,26 +867,46 @@
             <w:r>
               <w:t xml:space="preserve">ognome, </w:t>
             </w:r>
+            <w:proofErr w:type="spellStart"/>
             <w:r>
               <w:t>c</w:t>
             </w:r>
             <w:r>
-              <w:t xml:space="preserve">odiceFiscale, </w:t>
-            </w:r>
+              <w:t>odiceFiscale</w:t>
+            </w:r>
+            <w:proofErr w:type="spellEnd"/>
+            <w:r>
+              <w:t xml:space="preserve">, </w:t>
+            </w:r>
+            <w:proofErr w:type="spellStart"/>
             <w:r>
               <w:t>d</w:t>
             </w:r>
             <w:r>
               <w:t>ataDiNascita</w:t>
             </w:r>
-            <w:r>
-              <w:t xml:space="preserve">, email </w:t>
+            <w:proofErr w:type="spellEnd"/>
+            <w:r>
+              <w:t xml:space="preserve">, </w:t>
+            </w:r>
+            <w:proofErr w:type="gramStart"/>
+            <w:r>
+              <w:t>email</w:t>
+            </w:r>
+            <w:proofErr w:type="gramEnd"/>
+            <w:r>
+              <w:t xml:space="preserve"> </w:t>
             </w:r>
             <w:r>
               <w:t xml:space="preserve">di </w:t>
             </w:r>
-            <w:r>
-              <w:t xml:space="preserve">nuovoPadeleur </w:t>
+            <w:proofErr w:type="spellStart"/>
+            <w:r>
+              <w:t>nuovoPadeleur</w:t>
+            </w:r>
+            <w:proofErr w:type="spellEnd"/>
+            <w:r>
+              <w:t xml:space="preserve"> </w:t>
             </w:r>
             <w:r>
               <w:t>sono stati inizializzati correttamente.</w:t>
@@ -740,8 +920,21 @@
                 <w:numId w:val="2"/>
               </w:numPr>
             </w:pPr>
-            <w:r>
-              <w:t>nuovoPadeleur è stato associato a GiocoPadel tramite l’associazione “corrente”.</w:t>
+            <w:proofErr w:type="spellStart"/>
+            <w:r>
+              <w:t>nuovoPadeleur</w:t>
+            </w:r>
+            <w:proofErr w:type="spellEnd"/>
+            <w:r>
+              <w:t xml:space="preserve"> è stato associato a </w:t>
+            </w:r>
+            <w:proofErr w:type="spellStart"/>
+            <w:r>
+              <w:t>GiocoPadel</w:t>
+            </w:r>
+            <w:proofErr w:type="spellEnd"/>
+            <w:r>
+              <w:t xml:space="preserve"> tramite l’associazione “corrente”.</w:t>
             </w:r>
           </w:p>
         </w:tc>
@@ -795,6 +988,8 @@
             <w:tcW w:w="5080" w:type="dxa"/>
           </w:tcPr>
           <w:p>
+            <w:proofErr w:type="spellStart"/>
+            <w:proofErr w:type="gramStart"/>
             <w:r>
               <w:t>Conferma</w:t>
             </w:r>
@@ -802,7 +997,15 @@
               <w:t>Nuovo</w:t>
             </w:r>
             <w:r>
-              <w:t>Padeleur()</w:t>
+              <w:t>Padeleur</w:t>
+            </w:r>
+            <w:proofErr w:type="spellEnd"/>
+            <w:r>
+              <w:t>(</w:t>
+            </w:r>
+            <w:proofErr w:type="gramEnd"/>
+            <w:r>
+              <w:t>)</w:t>
             </w:r>
           </w:p>
         </w:tc>
@@ -837,7 +1040,15 @@
           </w:tcPr>
           <w:p>
             <w:r>
-              <w:t>Caso d’uso UC1: Registrazione nuovo Padeleur.</w:t>
+              <w:t xml:space="preserve">Caso d’uso UC1: Registrazione nuovo </w:t>
+            </w:r>
+            <w:proofErr w:type="spellStart"/>
+            <w:r>
+              <w:t>Padeleur</w:t>
+            </w:r>
+            <w:proofErr w:type="spellEnd"/>
+            <w:r>
+              <w:t>.</w:t>
             </w:r>
           </w:p>
         </w:tc>
@@ -872,7 +1083,15 @@
           </w:tcPr>
           <w:p>
             <w:r>
-              <w:t>È in corso l’inserimento del nuovo Padeleur.</w:t>
+              <w:t xml:space="preserve">È in corso l’inserimento del nuovo </w:t>
+            </w:r>
+            <w:proofErr w:type="spellStart"/>
+            <w:r>
+              <w:t>Padeleur</w:t>
+            </w:r>
+            <w:proofErr w:type="spellEnd"/>
+            <w:r>
+              <w:t>.</w:t>
             </w:r>
           </w:p>
         </w:tc>
@@ -909,9 +1128,11 @@
             <w:tcW w:w="5080" w:type="dxa"/>
           </w:tcPr>
           <w:p>
+            <w:proofErr w:type="spellStart"/>
             <w:r>
               <w:t>nuovoPadeleur</w:t>
             </w:r>
+            <w:proofErr w:type="spellEnd"/>
             <w:r>
               <w:t xml:space="preserve"> è stata </w:t>
             </w:r>
@@ -924,8 +1145,13 @@
             <w:r>
               <w:t xml:space="preserve">a </w:t>
             </w:r>
-            <w:r>
-              <w:t xml:space="preserve">GiocoPadel tramite l’associazione </w:t>
+            <w:proofErr w:type="spellStart"/>
+            <w:r>
+              <w:t>GiocoPadel</w:t>
+            </w:r>
+            <w:proofErr w:type="spellEnd"/>
+            <w:r>
+              <w:t xml:space="preserve"> tramite l’associazione </w:t>
             </w:r>
             <w:r>
               <w:t>“</w:t>
@@ -961,15 +1187,24 @@
       </w:r>
     </w:p>
     <w:p>
+      <w:proofErr w:type="spellStart"/>
+      <w:proofErr w:type="gramStart"/>
       <w:r>
         <w:t>VerificaEsistenzaPadeleur</w:t>
       </w:r>
+      <w:proofErr w:type="spellEnd"/>
       <w:r>
         <w:t>(</w:t>
       </w:r>
-      <w:r>
-        <w:t>email : String</w:t>
-      </w:r>
+      <w:proofErr w:type="gramEnd"/>
+      <w:r>
+        <w:t xml:space="preserve">email : </w:t>
+      </w:r>
+      <w:proofErr w:type="spellStart"/>
+      <w:r>
+        <w:t>String</w:t>
+      </w:r>
+      <w:proofErr w:type="spellEnd"/>
       <w:r>
         <w:t>)</w:t>
       </w:r>
@@ -1020,17 +1255,75 @@
       </w:r>
     </w:p>
     <w:p>
+      <w:proofErr w:type="spellStart"/>
       <w:r>
         <w:t>Inseri</w:t>
       </w:r>
       <w:r>
         <w:t>sciNuovoPadeleur</w:t>
       </w:r>
+      <w:proofErr w:type="spellEnd"/>
       <w:r>
         <w:t xml:space="preserve"> </w:t>
       </w:r>
       <w:r>
-        <w:t>(nome : String, cognome : String, codiceFiscale : String, dataDiNascita : Date, email : String)</w:t>
+        <w:t>(</w:t>
+      </w:r>
+      <w:proofErr w:type="gramStart"/>
+      <w:r>
+        <w:t>nome :</w:t>
+      </w:r>
+      <w:proofErr w:type="gramEnd"/>
+      <w:r>
+        <w:t xml:space="preserve"> </w:t>
+      </w:r>
+      <w:proofErr w:type="spellStart"/>
+      <w:r>
+        <w:t>String</w:t>
+      </w:r>
+      <w:proofErr w:type="spellEnd"/>
+      <w:r>
+        <w:t xml:space="preserve">, cognome : </w:t>
+      </w:r>
+      <w:proofErr w:type="spellStart"/>
+      <w:r>
+        <w:t>String</w:t>
+      </w:r>
+      <w:proofErr w:type="spellEnd"/>
+      <w:r>
+        <w:t xml:space="preserve">, </w:t>
+      </w:r>
+      <w:proofErr w:type="spellStart"/>
+      <w:r>
+        <w:t>codiceFiscale</w:t>
+      </w:r>
+      <w:proofErr w:type="spellEnd"/>
+      <w:r>
+        <w:t xml:space="preserve"> : </w:t>
+      </w:r>
+      <w:proofErr w:type="spellStart"/>
+      <w:r>
+        <w:t>String</w:t>
+      </w:r>
+      <w:proofErr w:type="spellEnd"/>
+      <w:r>
+        <w:t xml:space="preserve">, </w:t>
+      </w:r>
+      <w:proofErr w:type="spellStart"/>
+      <w:r>
+        <w:t>dataDiNascita</w:t>
+      </w:r>
+      <w:proofErr w:type="spellEnd"/>
+      <w:r>
+        <w:t xml:space="preserve"> : Date, email : </w:t>
+      </w:r>
+      <w:proofErr w:type="spellStart"/>
+      <w:r>
+        <w:t>String</w:t>
+      </w:r>
+      <w:proofErr w:type="spellEnd"/>
+      <w:r>
+        <w:t>)</w:t>
       </w:r>
     </w:p>
     <w:p>
@@ -1079,9 +1372,19 @@
     <w:p/>
     <w:p/>
     <w:p>
+      <w:proofErr w:type="spellStart"/>
+      <w:proofErr w:type="gramStart"/>
       <w:r>
         <w:lastRenderedPageBreak/>
-        <w:t>ConfermaPadeleur()</w:t>
+        <w:t>ConfermaPadeleur</w:t>
+      </w:r>
+      <w:proofErr w:type="spellEnd"/>
+      <w:r>
+        <w:t>(</w:t>
+      </w:r>
+      <w:proofErr w:type="gramEnd"/>
+      <w:r>
+        <w:t>)</w:t>
       </w:r>
     </w:p>
     <w:p>
@@ -1145,6 +1448,9 @@
         <w:jc w:val="center"/>
       </w:pPr>
       <w:r>
+        <w:rPr>
+          <w:noProof/>
+        </w:rPr>
         <w:drawing>
           <wp:inline distT="0" distB="0" distL="0" distR="0" wp14:anchorId="7ED42AC4" wp14:editId="22274373">
             <wp:extent cx="5712279" cy="3096243"/>
@@ -1207,11 +1513,37 @@
         </w:numPr>
         <w:jc w:val="both"/>
       </w:pPr>
-      <w:r>
-        <w:t>verificaElencoPadeleur():</w:t>
-      </w:r>
-      <w:r>
-        <w:t xml:space="preserve"> Utilizziamo il metodo getElencoPadeleur per ottenere la mappa elencoPadeleur al di fuori della classe. </w:t>
+      <w:proofErr w:type="spellStart"/>
+      <w:proofErr w:type="gramStart"/>
+      <w:r>
+        <w:t>verificaElencoPadeleur</w:t>
+      </w:r>
+      <w:proofErr w:type="spellEnd"/>
+      <w:r>
+        <w:t>(</w:t>
+      </w:r>
+      <w:proofErr w:type="gramEnd"/>
+      <w:r>
+        <w:t>):</w:t>
+      </w:r>
+      <w:r>
+        <w:t xml:space="preserve"> Utilizziamo il metodo </w:t>
+      </w:r>
+      <w:proofErr w:type="spellStart"/>
+      <w:r>
+        <w:t>getElencoPadeleur</w:t>
+      </w:r>
+      <w:proofErr w:type="spellEnd"/>
+      <w:r>
+        <w:t xml:space="preserve"> per ottenere la mappa </w:t>
+      </w:r>
+      <w:proofErr w:type="spellStart"/>
+      <w:r>
+        <w:t>elencoPadeleur</w:t>
+      </w:r>
+      <w:proofErr w:type="spellEnd"/>
+      <w:r>
+        <w:t xml:space="preserve"> al di fuori della classe. </w:t>
       </w:r>
       <w:r>
         <w:t xml:space="preserve"> </w:t>
@@ -1220,7 +1552,15 @@
         <w:t>Se il test va a buon fine, abbiamo verificato</w:t>
       </w:r>
       <w:r>
-        <w:t xml:space="preserve"> che l’elenco dei Padeleur non sia vuoto e che si</w:t>
+        <w:t xml:space="preserve"> che l’elenco dei </w:t>
+      </w:r>
+      <w:proofErr w:type="spellStart"/>
+      <w:r>
+        <w:t>Padeleur</w:t>
+      </w:r>
+      <w:proofErr w:type="spellEnd"/>
+      <w:r>
+        <w:t xml:space="preserve"> non sia vuoto e che si</w:t>
       </w:r>
       <w:r>
         <w:t>a</w:t>
@@ -1254,11 +1594,37 @@
         </w:numPr>
         <w:jc w:val="both"/>
       </w:pPr>
-      <w:r>
-        <w:t xml:space="preserve">verificaEsistenzaPadeleur(): </w:t>
-      </w:r>
-      <w:r>
-        <w:t>Utilizziamo il metodo verificaEsistenzaPadeleur di GiocoPadel per v</w:t>
+      <w:proofErr w:type="spellStart"/>
+      <w:proofErr w:type="gramStart"/>
+      <w:r>
+        <w:t>verificaEsistenzaPadeleur</w:t>
+      </w:r>
+      <w:proofErr w:type="spellEnd"/>
+      <w:r>
+        <w:t>(</w:t>
+      </w:r>
+      <w:proofErr w:type="gramEnd"/>
+      <w:r>
+        <w:t xml:space="preserve">): </w:t>
+      </w:r>
+      <w:r>
+        <w:t xml:space="preserve">Utilizziamo il metodo </w:t>
+      </w:r>
+      <w:proofErr w:type="spellStart"/>
+      <w:r>
+        <w:t>verificaEsistenzaPadeleur</w:t>
+      </w:r>
+      <w:proofErr w:type="spellEnd"/>
+      <w:r>
+        <w:t xml:space="preserve"> di </w:t>
+      </w:r>
+      <w:proofErr w:type="spellStart"/>
+      <w:r>
+        <w:t>GiocoPadel</w:t>
+      </w:r>
+      <w:proofErr w:type="spellEnd"/>
+      <w:r>
+        <w:t xml:space="preserve"> per v</w:t>
       </w:r>
       <w:r>
         <w:t>erific</w:t>
@@ -1267,8 +1633,13 @@
         <w:t xml:space="preserve">are, </w:t>
       </w:r>
       <w:r>
-        <w:t>tramite l’indirizzo e-mail univoco del Padeleur</w:t>
-      </w:r>
+        <w:t xml:space="preserve">tramite l’indirizzo e-mail univoco del </w:t>
+      </w:r>
+      <w:proofErr w:type="spellStart"/>
+      <w:r>
+        <w:t>Padeleur</w:t>
+      </w:r>
+      <w:proofErr w:type="spellEnd"/>
       <w:r>
         <w:t>,</w:t>
       </w:r>
@@ -1294,12 +1665,46 @@
         </w:numPr>
         <w:jc w:val="both"/>
       </w:pPr>
+      <w:proofErr w:type="spellStart"/>
+      <w:proofErr w:type="gramStart"/>
       <w:r>
         <w:lastRenderedPageBreak/>
-        <w:t xml:space="preserve">verificaNonEsistenzaPadeleur(): </w:t>
-      </w:r>
-      <w:r>
-        <w:t>Utilizziamo il metodo verificaEsistenzaPadeleur di GiocoPadel per verificare, tramite l’indirizzo e-mail univoco del Padeleur, se esso non sia presente all’interno dell’elenco. Se il test va a buon fine l’utente non esiste ancora all’interno dell’elenco.</w:t>
+        <w:t>verificaNonEsistenzaPadeleur</w:t>
+      </w:r>
+      <w:proofErr w:type="spellEnd"/>
+      <w:r>
+        <w:t>(</w:t>
+      </w:r>
+      <w:proofErr w:type="gramEnd"/>
+      <w:r>
+        <w:t xml:space="preserve">): </w:t>
+      </w:r>
+      <w:r>
+        <w:t xml:space="preserve">Utilizziamo il metodo </w:t>
+      </w:r>
+      <w:proofErr w:type="spellStart"/>
+      <w:r>
+        <w:t>verificaEsistenzaPadeleur</w:t>
+      </w:r>
+      <w:proofErr w:type="spellEnd"/>
+      <w:r>
+        <w:t xml:space="preserve"> di </w:t>
+      </w:r>
+      <w:proofErr w:type="spellStart"/>
+      <w:r>
+        <w:t>GiocoPadel</w:t>
+      </w:r>
+      <w:proofErr w:type="spellEnd"/>
+      <w:r>
+        <w:t xml:space="preserve"> per verificare, tramite l’indirizzo e-mail univoco del </w:t>
+      </w:r>
+      <w:proofErr w:type="spellStart"/>
+      <w:r>
+        <w:t>Padeleur</w:t>
+      </w:r>
+      <w:proofErr w:type="spellEnd"/>
+      <w:r>
+        <w:t>, se esso non sia presente all’interno dell’elenco. Se il test va a buon fine l’utente non esiste ancora all’interno dell’elenco.</w:t>
       </w:r>
     </w:p>
     <w:p>
@@ -1311,17 +1716,59 @@
         </w:numPr>
         <w:jc w:val="both"/>
       </w:pPr>
-      <w:r>
-        <w:t>inserisciNuovoPadeleur():</w:t>
-      </w:r>
-      <w:r>
-        <w:t xml:space="preserve"> Utilizziamo il metodo inserisciNuovoPadeleur di GiocoPadel per </w:t>
-      </w:r>
-      <w:r>
-        <w:t>inserire nell’elenco un Padeleur che non ha già fatto la registrazione in precedenza.</w:t>
-      </w:r>
-      <w:r>
-        <w:t xml:space="preserve"> Se il test va a buon fine, il nuovo Padeleur viene correttamente inserito nell’elenco.</w:t>
+      <w:proofErr w:type="spellStart"/>
+      <w:proofErr w:type="gramStart"/>
+      <w:r>
+        <w:t>inserisciNuovoPadeleur</w:t>
+      </w:r>
+      <w:proofErr w:type="spellEnd"/>
+      <w:r>
+        <w:t>(</w:t>
+      </w:r>
+      <w:proofErr w:type="gramEnd"/>
+      <w:r>
+        <w:t>):</w:t>
+      </w:r>
+      <w:r>
+        <w:t xml:space="preserve"> Utilizziamo il metodo </w:t>
+      </w:r>
+      <w:proofErr w:type="spellStart"/>
+      <w:r>
+        <w:t>inserisciNuovoPadeleur</w:t>
+      </w:r>
+      <w:proofErr w:type="spellEnd"/>
+      <w:r>
+        <w:t xml:space="preserve"> di </w:t>
+      </w:r>
+      <w:proofErr w:type="spellStart"/>
+      <w:r>
+        <w:t>GiocoPadel</w:t>
+      </w:r>
+      <w:proofErr w:type="spellEnd"/>
+      <w:r>
+        <w:t xml:space="preserve"> per </w:t>
+      </w:r>
+      <w:r>
+        <w:t xml:space="preserve">inserire nell’elenco un </w:t>
+      </w:r>
+      <w:proofErr w:type="spellStart"/>
+      <w:r>
+        <w:t>Padeleur</w:t>
+      </w:r>
+      <w:proofErr w:type="spellEnd"/>
+      <w:r>
+        <w:t xml:space="preserve"> che non ha già fatto la registrazione in precedenza.</w:t>
+      </w:r>
+      <w:r>
+        <w:t xml:space="preserve"> Se il test va a buon fine, il nuovo </w:t>
+      </w:r>
+      <w:proofErr w:type="spellStart"/>
+      <w:r>
+        <w:t>Padeleur</w:t>
+      </w:r>
+      <w:proofErr w:type="spellEnd"/>
+      <w:r>
+        <w:t xml:space="preserve"> viene correttamente inserito nell’elenco.</w:t>
       </w:r>
     </w:p>
     <w:p>
@@ -1333,20 +1780,62 @@
         </w:numPr>
         <w:jc w:val="both"/>
       </w:pPr>
-      <w:r>
-        <w:t>salvaPadeleurSuFile():</w:t>
-      </w:r>
-      <w:r>
-        <w:t xml:space="preserve"> Utilizziamo il metodo salvaPadeleurSuFile di GiocoPadel per </w:t>
-      </w:r>
-      <w:r>
-        <w:t>scrivere all’interno del file di testo selezionato in modo da salvare i dati relativi al Padeleur.</w:t>
+      <w:proofErr w:type="spellStart"/>
+      <w:proofErr w:type="gramStart"/>
+      <w:r>
+        <w:t>salvaPadeleurSuFile</w:t>
+      </w:r>
+      <w:proofErr w:type="spellEnd"/>
+      <w:r>
+        <w:t>(</w:t>
+      </w:r>
+      <w:proofErr w:type="gramEnd"/>
+      <w:r>
+        <w:t>):</w:t>
+      </w:r>
+      <w:r>
+        <w:t xml:space="preserve"> Utilizziamo il metodo </w:t>
+      </w:r>
+      <w:proofErr w:type="spellStart"/>
+      <w:r>
+        <w:t>salvaPadeleurSuFile</w:t>
+      </w:r>
+      <w:proofErr w:type="spellEnd"/>
+      <w:r>
+        <w:t xml:space="preserve"> di </w:t>
+      </w:r>
+      <w:proofErr w:type="spellStart"/>
+      <w:r>
+        <w:t>GiocoPadel</w:t>
+      </w:r>
+      <w:proofErr w:type="spellEnd"/>
+      <w:r>
+        <w:t xml:space="preserve"> per </w:t>
+      </w:r>
+      <w:r>
+        <w:t xml:space="preserve">scrivere all’interno del file di testo selezionato in modo da salvare i dati relativi al </w:t>
+      </w:r>
+      <w:proofErr w:type="spellStart"/>
+      <w:r>
+        <w:t>Padeleur</w:t>
+      </w:r>
+      <w:proofErr w:type="spellEnd"/>
+      <w:r>
+        <w:t>.</w:t>
       </w:r>
       <w:r>
         <w:t xml:space="preserve"> </w:t>
       </w:r>
       <w:r>
-        <w:t>Se il test va a buon fine, il Padeleur viene salvato su file con successo.</w:t>
+        <w:t xml:space="preserve">Se il test va a buon fine, il </w:t>
+      </w:r>
+      <w:proofErr w:type="spellStart"/>
+      <w:r>
+        <w:t>Padeleur</w:t>
+      </w:r>
+      <w:proofErr w:type="spellEnd"/>
+      <w:r>
+        <w:t xml:space="preserve"> viene salvato su file con successo.</w:t>
       </w:r>
     </w:p>
     <w:sectPr>
@@ -1693,7 +2182,7 @@
   <w:docDefaults>
     <w:rPrDefault>
       <w:rPr>
-        <w:rFonts w:asciiTheme="minorHAnsi" w:eastAsiaTheme="minorHAnsi" w:hAnsiTheme="minorHAnsi" w:cstheme="minorBidi"/>
+        <w:rFonts w:asciiTheme="minorHAnsi" w:eastAsiaTheme="minorEastAsia" w:hAnsiTheme="minorHAnsi" w:cstheme="minorBidi"/>
         <w:sz w:val="22"/>
         <w:szCs w:val="22"/>
         <w:lang w:val="it-IT" w:eastAsia="en-US" w:bidi="ar-SA"/>
@@ -2086,6 +2575,7 @@
   <w:style w:type="paragraph" w:default="1" w:styleId="Normale">
     <w:name w:val="Normal"/>
     <w:qFormat/>
+    <w:rsid w:val="00DD1469"/>
   </w:style>
   <w:style w:type="paragraph" w:styleId="Titolo1">
     <w:name w:val="heading 1"/>
@@ -2094,18 +2584,18 @@
     <w:link w:val="Titolo1Carattere"/>
     <w:uiPriority w:val="9"/>
     <w:qFormat/>
-    <w:rsid w:val="000A485F"/>
+    <w:rsid w:val="00DD1469"/>
     <w:pPr>
       <w:keepNext/>
       <w:keepLines/>
-      <w:spacing w:before="240" w:after="0"/>
+      <w:spacing w:before="320" w:after="0" w:line="240" w:lineRule="auto"/>
       <w:outlineLvl w:val="0"/>
     </w:pPr>
     <w:rPr>
       <w:rFonts w:asciiTheme="majorHAnsi" w:eastAsiaTheme="majorEastAsia" w:hAnsiTheme="majorHAnsi" w:cstheme="majorBidi"/>
-      <w:color w:val="2F5496" w:themeColor="accent1" w:themeShade="BF"/>
-      <w:sz w:val="32"/>
-      <w:szCs w:val="32"/>
+      <w:color w:val="1481AB" w:themeColor="accent1" w:themeShade="BF"/>
+      <w:sz w:val="30"/>
+      <w:szCs w:val="30"/>
     </w:rPr>
   </w:style>
   <w:style w:type="paragraph" w:styleId="Titolo2">
@@ -2116,18 +2606,18 @@
     <w:uiPriority w:val="9"/>
     <w:unhideWhenUsed/>
     <w:qFormat/>
-    <w:rsid w:val="000A485F"/>
+    <w:rsid w:val="00DD1469"/>
     <w:pPr>
       <w:keepNext/>
       <w:keepLines/>
-      <w:spacing w:before="40" w:after="0"/>
+      <w:spacing w:before="40" w:after="0" w:line="240" w:lineRule="auto"/>
       <w:outlineLvl w:val="1"/>
     </w:pPr>
     <w:rPr>
       <w:rFonts w:asciiTheme="majorHAnsi" w:eastAsiaTheme="majorEastAsia" w:hAnsiTheme="majorHAnsi" w:cstheme="majorBidi"/>
-      <w:color w:val="2F5496" w:themeColor="accent1" w:themeShade="BF"/>
-      <w:sz w:val="26"/>
-      <w:szCs w:val="26"/>
+      <w:color w:val="1C6194" w:themeColor="accent2" w:themeShade="BF"/>
+      <w:sz w:val="28"/>
+      <w:szCs w:val="28"/>
     </w:rPr>
   </w:style>
   <w:style w:type="paragraph" w:styleId="Titolo3">
@@ -2138,18 +2628,158 @@
     <w:uiPriority w:val="9"/>
     <w:unhideWhenUsed/>
     <w:qFormat/>
-    <w:rsid w:val="00C21980"/>
+    <w:rsid w:val="00DD1469"/>
+    <w:pPr>
+      <w:keepNext/>
+      <w:keepLines/>
+      <w:spacing w:before="40" w:after="0" w:line="240" w:lineRule="auto"/>
+      <w:outlineLvl w:val="2"/>
+    </w:pPr>
+    <w:rPr>
+      <w:rFonts w:asciiTheme="majorHAnsi" w:eastAsiaTheme="majorEastAsia" w:hAnsiTheme="majorHAnsi" w:cstheme="majorBidi"/>
+      <w:color w:val="487B77" w:themeColor="accent6" w:themeShade="BF"/>
+      <w:sz w:val="26"/>
+      <w:szCs w:val="26"/>
+    </w:rPr>
+  </w:style>
+  <w:style w:type="paragraph" w:styleId="Titolo4">
+    <w:name w:val="heading 4"/>
+    <w:basedOn w:val="Normale"/>
+    <w:next w:val="Normale"/>
+    <w:link w:val="Titolo4Carattere"/>
+    <w:uiPriority w:val="9"/>
+    <w:semiHidden/>
+    <w:unhideWhenUsed/>
+    <w:qFormat/>
+    <w:rsid w:val="00DD1469"/>
     <w:pPr>
       <w:keepNext/>
       <w:keepLines/>
       <w:spacing w:before="40" w:after="0"/>
-      <w:outlineLvl w:val="2"/>
+      <w:outlineLvl w:val="3"/>
     </w:pPr>
     <w:rPr>
       <w:rFonts w:asciiTheme="majorHAnsi" w:eastAsiaTheme="majorEastAsia" w:hAnsiTheme="majorHAnsi" w:cstheme="majorBidi"/>
-      <w:color w:val="1F3763" w:themeColor="accent1" w:themeShade="7F"/>
+      <w:i/>
+      <w:iCs/>
+      <w:color w:val="2E653E" w:themeColor="accent5" w:themeShade="BF"/>
+      <w:sz w:val="25"/>
+      <w:szCs w:val="25"/>
+    </w:rPr>
+  </w:style>
+  <w:style w:type="paragraph" w:styleId="Titolo5">
+    <w:name w:val="heading 5"/>
+    <w:basedOn w:val="Normale"/>
+    <w:next w:val="Normale"/>
+    <w:link w:val="Titolo5Carattere"/>
+    <w:uiPriority w:val="9"/>
+    <w:semiHidden/>
+    <w:unhideWhenUsed/>
+    <w:qFormat/>
+    <w:rsid w:val="00DD1469"/>
+    <w:pPr>
+      <w:keepNext/>
+      <w:keepLines/>
+      <w:spacing w:before="40" w:after="0"/>
+      <w:outlineLvl w:val="4"/>
+    </w:pPr>
+    <w:rPr>
+      <w:rFonts w:asciiTheme="majorHAnsi" w:eastAsiaTheme="majorEastAsia" w:hAnsiTheme="majorHAnsi" w:cstheme="majorBidi"/>
+      <w:i/>
+      <w:iCs/>
+      <w:color w:val="134163" w:themeColor="accent2" w:themeShade="80"/>
       <w:sz w:val="24"/>
       <w:szCs w:val="24"/>
+    </w:rPr>
+  </w:style>
+  <w:style w:type="paragraph" w:styleId="Titolo6">
+    <w:name w:val="heading 6"/>
+    <w:basedOn w:val="Normale"/>
+    <w:next w:val="Normale"/>
+    <w:link w:val="Titolo6Carattere"/>
+    <w:uiPriority w:val="9"/>
+    <w:semiHidden/>
+    <w:unhideWhenUsed/>
+    <w:qFormat/>
+    <w:rsid w:val="00DD1469"/>
+    <w:pPr>
+      <w:keepNext/>
+      <w:keepLines/>
+      <w:spacing w:before="40" w:after="0"/>
+      <w:outlineLvl w:val="5"/>
+    </w:pPr>
+    <w:rPr>
+      <w:rFonts w:asciiTheme="majorHAnsi" w:eastAsiaTheme="majorEastAsia" w:hAnsiTheme="majorHAnsi" w:cstheme="majorBidi"/>
+      <w:i/>
+      <w:iCs/>
+      <w:color w:val="305250" w:themeColor="accent6" w:themeShade="80"/>
+      <w:sz w:val="23"/>
+      <w:szCs w:val="23"/>
+    </w:rPr>
+  </w:style>
+  <w:style w:type="paragraph" w:styleId="Titolo7">
+    <w:name w:val="heading 7"/>
+    <w:basedOn w:val="Normale"/>
+    <w:next w:val="Normale"/>
+    <w:link w:val="Titolo7Carattere"/>
+    <w:uiPriority w:val="9"/>
+    <w:semiHidden/>
+    <w:unhideWhenUsed/>
+    <w:qFormat/>
+    <w:rsid w:val="00DD1469"/>
+    <w:pPr>
+      <w:keepNext/>
+      <w:keepLines/>
+      <w:spacing w:before="40" w:after="0"/>
+      <w:outlineLvl w:val="6"/>
+    </w:pPr>
+    <w:rPr>
+      <w:rFonts w:asciiTheme="majorHAnsi" w:eastAsiaTheme="majorEastAsia" w:hAnsiTheme="majorHAnsi" w:cstheme="majorBidi"/>
+      <w:color w:val="0D5672" w:themeColor="accent1" w:themeShade="80"/>
+    </w:rPr>
+  </w:style>
+  <w:style w:type="paragraph" w:styleId="Titolo8">
+    <w:name w:val="heading 8"/>
+    <w:basedOn w:val="Normale"/>
+    <w:next w:val="Normale"/>
+    <w:link w:val="Titolo8Carattere"/>
+    <w:uiPriority w:val="9"/>
+    <w:semiHidden/>
+    <w:unhideWhenUsed/>
+    <w:qFormat/>
+    <w:rsid w:val="00DD1469"/>
+    <w:pPr>
+      <w:keepNext/>
+      <w:keepLines/>
+      <w:spacing w:before="40" w:after="0"/>
+      <w:outlineLvl w:val="7"/>
+    </w:pPr>
+    <w:rPr>
+      <w:rFonts w:asciiTheme="majorHAnsi" w:eastAsiaTheme="majorEastAsia" w:hAnsiTheme="majorHAnsi" w:cstheme="majorBidi"/>
+      <w:color w:val="134163" w:themeColor="accent2" w:themeShade="80"/>
+      <w:sz w:val="21"/>
+      <w:szCs w:val="21"/>
+    </w:rPr>
+  </w:style>
+  <w:style w:type="paragraph" w:styleId="Titolo9">
+    <w:name w:val="heading 9"/>
+    <w:basedOn w:val="Normale"/>
+    <w:next w:val="Normale"/>
+    <w:link w:val="Titolo9Carattere"/>
+    <w:uiPriority w:val="9"/>
+    <w:semiHidden/>
+    <w:unhideWhenUsed/>
+    <w:qFormat/>
+    <w:rsid w:val="00DD1469"/>
+    <w:pPr>
+      <w:keepNext/>
+      <w:keepLines/>
+      <w:spacing w:before="40" w:after="0"/>
+      <w:outlineLvl w:val="8"/>
+    </w:pPr>
+    <w:rPr>
+      <w:rFonts w:asciiTheme="majorHAnsi" w:eastAsiaTheme="majorEastAsia" w:hAnsiTheme="majorHAnsi" w:cstheme="majorBidi"/>
+      <w:color w:val="305250" w:themeColor="accent6" w:themeShade="80"/>
     </w:rPr>
   </w:style>
   <w:style w:type="character" w:default="1" w:styleId="Carpredefinitoparagrafo">
@@ -2184,12 +2814,12 @@
     <w:basedOn w:val="Carpredefinitoparagrafo"/>
     <w:link w:val="Titolo1"/>
     <w:uiPriority w:val="9"/>
-    <w:rsid w:val="000A485F"/>
+    <w:rsid w:val="00DD1469"/>
     <w:rPr>
       <w:rFonts w:asciiTheme="majorHAnsi" w:eastAsiaTheme="majorEastAsia" w:hAnsiTheme="majorHAnsi" w:cstheme="majorBidi"/>
-      <w:color w:val="2F5496" w:themeColor="accent1" w:themeShade="BF"/>
-      <w:sz w:val="32"/>
-      <w:szCs w:val="32"/>
+      <w:color w:val="1481AB" w:themeColor="accent1" w:themeShade="BF"/>
+      <w:sz w:val="30"/>
+      <w:szCs w:val="30"/>
     </w:rPr>
   </w:style>
   <w:style w:type="character" w:customStyle="1" w:styleId="Titolo2Carattere">
@@ -2197,12 +2827,12 @@
     <w:basedOn w:val="Carpredefinitoparagrafo"/>
     <w:link w:val="Titolo2"/>
     <w:uiPriority w:val="9"/>
-    <w:rsid w:val="000A485F"/>
+    <w:rsid w:val="00DD1469"/>
     <w:rPr>
       <w:rFonts w:asciiTheme="majorHAnsi" w:eastAsiaTheme="majorEastAsia" w:hAnsiTheme="majorHAnsi" w:cstheme="majorBidi"/>
-      <w:color w:val="2F5496" w:themeColor="accent1" w:themeShade="BF"/>
-      <w:sz w:val="26"/>
-      <w:szCs w:val="26"/>
+      <w:color w:val="1C6194" w:themeColor="accent2" w:themeShade="BF"/>
+      <w:sz w:val="28"/>
+      <w:szCs w:val="28"/>
     </w:rPr>
   </w:style>
   <w:style w:type="paragraph" w:styleId="Paragrafoelenco">
@@ -2221,12 +2851,12 @@
     <w:basedOn w:val="Carpredefinitoparagrafo"/>
     <w:link w:val="Titolo3"/>
     <w:uiPriority w:val="9"/>
-    <w:rsid w:val="00C21980"/>
+    <w:rsid w:val="00DD1469"/>
     <w:rPr>
       <w:rFonts w:asciiTheme="majorHAnsi" w:eastAsiaTheme="majorEastAsia" w:hAnsiTheme="majorHAnsi" w:cstheme="majorBidi"/>
-      <w:color w:val="1F3763" w:themeColor="accent1" w:themeShade="7F"/>
-      <w:sz w:val="24"/>
-      <w:szCs w:val="24"/>
+      <w:color w:val="487B77" w:themeColor="accent6" w:themeShade="BF"/>
+      <w:sz w:val="26"/>
+      <w:szCs w:val="26"/>
     </w:rPr>
   </w:style>
   <w:style w:type="table" w:styleId="Grigliatabella">
@@ -2341,13 +2971,352 @@
       </w:tcPr>
     </w:tblStylePr>
   </w:style>
+  <w:style w:type="character" w:customStyle="1" w:styleId="Titolo4Carattere">
+    <w:name w:val="Titolo 4 Carattere"/>
+    <w:basedOn w:val="Carpredefinitoparagrafo"/>
+    <w:link w:val="Titolo4"/>
+    <w:uiPriority w:val="9"/>
+    <w:semiHidden/>
+    <w:rsid w:val="00DD1469"/>
+    <w:rPr>
+      <w:rFonts w:asciiTheme="majorHAnsi" w:eastAsiaTheme="majorEastAsia" w:hAnsiTheme="majorHAnsi" w:cstheme="majorBidi"/>
+      <w:i/>
+      <w:iCs/>
+      <w:color w:val="2E653E" w:themeColor="accent5" w:themeShade="BF"/>
+      <w:sz w:val="25"/>
+      <w:szCs w:val="25"/>
+    </w:rPr>
+  </w:style>
+  <w:style w:type="character" w:customStyle="1" w:styleId="Titolo5Carattere">
+    <w:name w:val="Titolo 5 Carattere"/>
+    <w:basedOn w:val="Carpredefinitoparagrafo"/>
+    <w:link w:val="Titolo5"/>
+    <w:uiPriority w:val="9"/>
+    <w:semiHidden/>
+    <w:rsid w:val="00DD1469"/>
+    <w:rPr>
+      <w:rFonts w:asciiTheme="majorHAnsi" w:eastAsiaTheme="majorEastAsia" w:hAnsiTheme="majorHAnsi" w:cstheme="majorBidi"/>
+      <w:i/>
+      <w:iCs/>
+      <w:color w:val="134163" w:themeColor="accent2" w:themeShade="80"/>
+      <w:sz w:val="24"/>
+      <w:szCs w:val="24"/>
+    </w:rPr>
+  </w:style>
+  <w:style w:type="character" w:customStyle="1" w:styleId="Titolo6Carattere">
+    <w:name w:val="Titolo 6 Carattere"/>
+    <w:basedOn w:val="Carpredefinitoparagrafo"/>
+    <w:link w:val="Titolo6"/>
+    <w:uiPriority w:val="9"/>
+    <w:semiHidden/>
+    <w:rsid w:val="00DD1469"/>
+    <w:rPr>
+      <w:rFonts w:asciiTheme="majorHAnsi" w:eastAsiaTheme="majorEastAsia" w:hAnsiTheme="majorHAnsi" w:cstheme="majorBidi"/>
+      <w:i/>
+      <w:iCs/>
+      <w:color w:val="305250" w:themeColor="accent6" w:themeShade="80"/>
+      <w:sz w:val="23"/>
+      <w:szCs w:val="23"/>
+    </w:rPr>
+  </w:style>
+  <w:style w:type="character" w:customStyle="1" w:styleId="Titolo7Carattere">
+    <w:name w:val="Titolo 7 Carattere"/>
+    <w:basedOn w:val="Carpredefinitoparagrafo"/>
+    <w:link w:val="Titolo7"/>
+    <w:uiPriority w:val="9"/>
+    <w:semiHidden/>
+    <w:rsid w:val="00DD1469"/>
+    <w:rPr>
+      <w:rFonts w:asciiTheme="majorHAnsi" w:eastAsiaTheme="majorEastAsia" w:hAnsiTheme="majorHAnsi" w:cstheme="majorBidi"/>
+      <w:color w:val="0D5672" w:themeColor="accent1" w:themeShade="80"/>
+    </w:rPr>
+  </w:style>
+  <w:style w:type="character" w:customStyle="1" w:styleId="Titolo8Carattere">
+    <w:name w:val="Titolo 8 Carattere"/>
+    <w:basedOn w:val="Carpredefinitoparagrafo"/>
+    <w:link w:val="Titolo8"/>
+    <w:uiPriority w:val="9"/>
+    <w:semiHidden/>
+    <w:rsid w:val="00DD1469"/>
+    <w:rPr>
+      <w:rFonts w:asciiTheme="majorHAnsi" w:eastAsiaTheme="majorEastAsia" w:hAnsiTheme="majorHAnsi" w:cstheme="majorBidi"/>
+      <w:color w:val="134163" w:themeColor="accent2" w:themeShade="80"/>
+      <w:sz w:val="21"/>
+      <w:szCs w:val="21"/>
+    </w:rPr>
+  </w:style>
+  <w:style w:type="character" w:customStyle="1" w:styleId="Titolo9Carattere">
+    <w:name w:val="Titolo 9 Carattere"/>
+    <w:basedOn w:val="Carpredefinitoparagrafo"/>
+    <w:link w:val="Titolo9"/>
+    <w:uiPriority w:val="9"/>
+    <w:semiHidden/>
+    <w:rsid w:val="00DD1469"/>
+    <w:rPr>
+      <w:rFonts w:asciiTheme="majorHAnsi" w:eastAsiaTheme="majorEastAsia" w:hAnsiTheme="majorHAnsi" w:cstheme="majorBidi"/>
+      <w:color w:val="305250" w:themeColor="accent6" w:themeShade="80"/>
+    </w:rPr>
+  </w:style>
+  <w:style w:type="paragraph" w:styleId="Didascalia">
+    <w:name w:val="caption"/>
+    <w:basedOn w:val="Normale"/>
+    <w:next w:val="Normale"/>
+    <w:uiPriority w:val="35"/>
+    <w:semiHidden/>
+    <w:unhideWhenUsed/>
+    <w:qFormat/>
+    <w:rsid w:val="00DD1469"/>
+    <w:pPr>
+      <w:spacing w:line="240" w:lineRule="auto"/>
+    </w:pPr>
+    <w:rPr>
+      <w:b/>
+      <w:bCs/>
+      <w:smallCaps/>
+      <w:color w:val="1CADE4" w:themeColor="accent1"/>
+      <w:spacing w:val="6"/>
+    </w:rPr>
+  </w:style>
+  <w:style w:type="paragraph" w:styleId="Titolo">
+    <w:name w:val="Title"/>
+    <w:basedOn w:val="Normale"/>
+    <w:next w:val="Normale"/>
+    <w:link w:val="TitoloCarattere"/>
+    <w:uiPriority w:val="10"/>
+    <w:qFormat/>
+    <w:rsid w:val="00DD1469"/>
+    <w:pPr>
+      <w:spacing w:after="0" w:line="240" w:lineRule="auto"/>
+      <w:contextualSpacing/>
+    </w:pPr>
+    <w:rPr>
+      <w:rFonts w:asciiTheme="majorHAnsi" w:eastAsiaTheme="majorEastAsia" w:hAnsiTheme="majorHAnsi" w:cstheme="majorBidi"/>
+      <w:color w:val="1481AB" w:themeColor="accent1" w:themeShade="BF"/>
+      <w:spacing w:val="-10"/>
+      <w:sz w:val="52"/>
+      <w:szCs w:val="52"/>
+    </w:rPr>
+  </w:style>
+  <w:style w:type="character" w:customStyle="1" w:styleId="TitoloCarattere">
+    <w:name w:val="Titolo Carattere"/>
+    <w:basedOn w:val="Carpredefinitoparagrafo"/>
+    <w:link w:val="Titolo"/>
+    <w:uiPriority w:val="10"/>
+    <w:rsid w:val="00DD1469"/>
+    <w:rPr>
+      <w:rFonts w:asciiTheme="majorHAnsi" w:eastAsiaTheme="majorEastAsia" w:hAnsiTheme="majorHAnsi" w:cstheme="majorBidi"/>
+      <w:color w:val="1481AB" w:themeColor="accent1" w:themeShade="BF"/>
+      <w:spacing w:val="-10"/>
+      <w:sz w:val="52"/>
+      <w:szCs w:val="52"/>
+    </w:rPr>
+  </w:style>
+  <w:style w:type="paragraph" w:styleId="Sottotitolo">
+    <w:name w:val="Subtitle"/>
+    <w:basedOn w:val="Normale"/>
+    <w:next w:val="Normale"/>
+    <w:link w:val="SottotitoloCarattere"/>
+    <w:uiPriority w:val="11"/>
+    <w:qFormat/>
+    <w:rsid w:val="00DD1469"/>
+    <w:pPr>
+      <w:numPr>
+        <w:ilvl w:val="1"/>
+      </w:numPr>
+      <w:spacing w:line="240" w:lineRule="auto"/>
+    </w:pPr>
+    <w:rPr>
+      <w:rFonts w:asciiTheme="majorHAnsi" w:eastAsiaTheme="majorEastAsia" w:hAnsiTheme="majorHAnsi" w:cstheme="majorBidi"/>
+    </w:rPr>
+  </w:style>
+  <w:style w:type="character" w:customStyle="1" w:styleId="SottotitoloCarattere">
+    <w:name w:val="Sottotitolo Carattere"/>
+    <w:basedOn w:val="Carpredefinitoparagrafo"/>
+    <w:link w:val="Sottotitolo"/>
+    <w:uiPriority w:val="11"/>
+    <w:rsid w:val="00DD1469"/>
+    <w:rPr>
+      <w:rFonts w:asciiTheme="majorHAnsi" w:eastAsiaTheme="majorEastAsia" w:hAnsiTheme="majorHAnsi" w:cstheme="majorBidi"/>
+    </w:rPr>
+  </w:style>
+  <w:style w:type="character" w:styleId="Enfasigrassetto">
+    <w:name w:val="Strong"/>
+    <w:basedOn w:val="Carpredefinitoparagrafo"/>
+    <w:uiPriority w:val="22"/>
+    <w:qFormat/>
+    <w:rsid w:val="00DD1469"/>
+    <w:rPr>
+      <w:b/>
+      <w:bCs/>
+    </w:rPr>
+  </w:style>
+  <w:style w:type="character" w:styleId="Enfasicorsivo">
+    <w:name w:val="Emphasis"/>
+    <w:basedOn w:val="Carpredefinitoparagrafo"/>
+    <w:uiPriority w:val="20"/>
+    <w:qFormat/>
+    <w:rsid w:val="00DD1469"/>
+    <w:rPr>
+      <w:i/>
+      <w:iCs/>
+    </w:rPr>
+  </w:style>
+  <w:style w:type="paragraph" w:styleId="Nessunaspaziatura">
+    <w:name w:val="No Spacing"/>
+    <w:uiPriority w:val="1"/>
+    <w:qFormat/>
+    <w:rsid w:val="00DD1469"/>
+    <w:pPr>
+      <w:spacing w:after="0" w:line="240" w:lineRule="auto"/>
+    </w:pPr>
+  </w:style>
+  <w:style w:type="paragraph" w:styleId="Citazione">
+    <w:name w:val="Quote"/>
+    <w:basedOn w:val="Normale"/>
+    <w:next w:val="Normale"/>
+    <w:link w:val="CitazioneCarattere"/>
+    <w:uiPriority w:val="29"/>
+    <w:qFormat/>
+    <w:rsid w:val="00DD1469"/>
+    <w:pPr>
+      <w:spacing w:before="120"/>
+      <w:ind w:left="720" w:right="720"/>
+      <w:jc w:val="center"/>
+    </w:pPr>
+    <w:rPr>
+      <w:i/>
+      <w:iCs/>
+    </w:rPr>
+  </w:style>
+  <w:style w:type="character" w:customStyle="1" w:styleId="CitazioneCarattere">
+    <w:name w:val="Citazione Carattere"/>
+    <w:basedOn w:val="Carpredefinitoparagrafo"/>
+    <w:link w:val="Citazione"/>
+    <w:uiPriority w:val="29"/>
+    <w:rsid w:val="00DD1469"/>
+    <w:rPr>
+      <w:i/>
+      <w:iCs/>
+    </w:rPr>
+  </w:style>
+  <w:style w:type="paragraph" w:styleId="Citazioneintensa">
+    <w:name w:val="Intense Quote"/>
+    <w:basedOn w:val="Normale"/>
+    <w:next w:val="Normale"/>
+    <w:link w:val="CitazioneintensaCarattere"/>
+    <w:uiPriority w:val="30"/>
+    <w:qFormat/>
+    <w:rsid w:val="00DD1469"/>
+    <w:pPr>
+      <w:spacing w:before="120" w:line="300" w:lineRule="auto"/>
+      <w:ind w:left="576" w:right="576"/>
+      <w:jc w:val="center"/>
+    </w:pPr>
+    <w:rPr>
+      <w:rFonts w:asciiTheme="majorHAnsi" w:eastAsiaTheme="majorEastAsia" w:hAnsiTheme="majorHAnsi" w:cstheme="majorBidi"/>
+      <w:color w:val="1CADE4" w:themeColor="accent1"/>
+      <w:sz w:val="24"/>
+      <w:szCs w:val="24"/>
+    </w:rPr>
+  </w:style>
+  <w:style w:type="character" w:customStyle="1" w:styleId="CitazioneintensaCarattere">
+    <w:name w:val="Citazione intensa Carattere"/>
+    <w:basedOn w:val="Carpredefinitoparagrafo"/>
+    <w:link w:val="Citazioneintensa"/>
+    <w:uiPriority w:val="30"/>
+    <w:rsid w:val="00DD1469"/>
+    <w:rPr>
+      <w:rFonts w:asciiTheme="majorHAnsi" w:eastAsiaTheme="majorEastAsia" w:hAnsiTheme="majorHAnsi" w:cstheme="majorBidi"/>
+      <w:color w:val="1CADE4" w:themeColor="accent1"/>
+      <w:sz w:val="24"/>
+      <w:szCs w:val="24"/>
+    </w:rPr>
+  </w:style>
+  <w:style w:type="character" w:styleId="Enfasidelicata">
+    <w:name w:val="Subtle Emphasis"/>
+    <w:basedOn w:val="Carpredefinitoparagrafo"/>
+    <w:uiPriority w:val="19"/>
+    <w:qFormat/>
+    <w:rsid w:val="00DD1469"/>
+    <w:rPr>
+      <w:i/>
+      <w:iCs/>
+      <w:color w:val="404040" w:themeColor="text1" w:themeTint="BF"/>
+    </w:rPr>
+  </w:style>
+  <w:style w:type="character" w:styleId="Enfasiintensa">
+    <w:name w:val="Intense Emphasis"/>
+    <w:basedOn w:val="Carpredefinitoparagrafo"/>
+    <w:uiPriority w:val="21"/>
+    <w:qFormat/>
+    <w:rsid w:val="00DD1469"/>
+    <w:rPr>
+      <w:b w:val="0"/>
+      <w:bCs w:val="0"/>
+      <w:i/>
+      <w:iCs/>
+      <w:color w:val="1CADE4" w:themeColor="accent1"/>
+    </w:rPr>
+  </w:style>
+  <w:style w:type="character" w:styleId="Riferimentodelicato">
+    <w:name w:val="Subtle Reference"/>
+    <w:basedOn w:val="Carpredefinitoparagrafo"/>
+    <w:uiPriority w:val="31"/>
+    <w:qFormat/>
+    <w:rsid w:val="00DD1469"/>
+    <w:rPr>
+      <w:smallCaps/>
+      <w:color w:val="404040" w:themeColor="text1" w:themeTint="BF"/>
+      <w:u w:val="single" w:color="7F7F7F" w:themeColor="text1" w:themeTint="80"/>
+    </w:rPr>
+  </w:style>
+  <w:style w:type="character" w:styleId="Riferimentointenso">
+    <w:name w:val="Intense Reference"/>
+    <w:basedOn w:val="Carpredefinitoparagrafo"/>
+    <w:uiPriority w:val="32"/>
+    <w:qFormat/>
+    <w:rsid w:val="00DD1469"/>
+    <w:rPr>
+      <w:b/>
+      <w:bCs/>
+      <w:smallCaps/>
+      <w:color w:val="1CADE4" w:themeColor="accent1"/>
+      <w:spacing w:val="5"/>
+      <w:u w:val="single"/>
+    </w:rPr>
+  </w:style>
+  <w:style w:type="character" w:styleId="Titolodellibro">
+    <w:name w:val="Book Title"/>
+    <w:basedOn w:val="Carpredefinitoparagrafo"/>
+    <w:uiPriority w:val="33"/>
+    <w:qFormat/>
+    <w:rsid w:val="00DD1469"/>
+    <w:rPr>
+      <w:b/>
+      <w:bCs/>
+      <w:smallCaps/>
+    </w:rPr>
+  </w:style>
+  <w:style w:type="paragraph" w:styleId="Titolosommario">
+    <w:name w:val="TOC Heading"/>
+    <w:basedOn w:val="Titolo1"/>
+    <w:next w:val="Normale"/>
+    <w:uiPriority w:val="39"/>
+    <w:semiHidden/>
+    <w:unhideWhenUsed/>
+    <w:qFormat/>
+    <w:rsid w:val="00DD1469"/>
+    <w:pPr>
+      <w:outlineLvl w:val="9"/>
+    </w:pPr>
+  </w:style>
 </w:styles>
 </file>
 
 <file path=word/theme/theme1.xml><?xml version="1.0" encoding="utf-8"?>
 <a:theme xmlns:a="http://schemas.openxmlformats.org/drawingml/2006/main" name="Tema di Office">
   <a:themeElements>
-    <a:clrScheme name="Office">
+    <a:clrScheme name="Blu II">
       <a:dk1>
         <a:sysClr val="windowText" lastClr="000000"/>
       </a:dk1>
@@ -2355,34 +3324,34 @@
         <a:sysClr val="window" lastClr="FFFFFF"/>
       </a:lt1>
       <a:dk2>
-        <a:srgbClr val="44546A"/>
+        <a:srgbClr val="335B74"/>
       </a:dk2>
       <a:lt2>
-        <a:srgbClr val="E7E6E6"/>
+        <a:srgbClr val="DFE3E5"/>
       </a:lt2>
       <a:accent1>
-        <a:srgbClr val="4472C4"/>
+        <a:srgbClr val="1CADE4"/>
       </a:accent1>
       <a:accent2>
-        <a:srgbClr val="ED7D31"/>
+        <a:srgbClr val="2683C6"/>
       </a:accent2>
       <a:accent3>
-        <a:srgbClr val="A5A5A5"/>
+        <a:srgbClr val="27CED7"/>
       </a:accent3>
       <a:accent4>
-        <a:srgbClr val="FFC000"/>
+        <a:srgbClr val="42BA97"/>
       </a:accent4>
       <a:accent5>
-        <a:srgbClr val="5B9BD5"/>
+        <a:srgbClr val="3E8853"/>
       </a:accent5>
       <a:accent6>
-        <a:srgbClr val="70AD47"/>
+        <a:srgbClr val="62A39F"/>
       </a:accent6>
       <a:hlink>
-        <a:srgbClr val="0563C1"/>
+        <a:srgbClr val="6EAC1C"/>
       </a:hlink>
       <a:folHlink>
-        <a:srgbClr val="954F72"/>
+        <a:srgbClr val="B26B02"/>
       </a:folHlink>
     </a:clrScheme>
     <a:fontScheme name="Office">

</xml_diff>

<commit_message>
Fine iterazioni 1, 2, 3. In attesa dei testing
</commit_message>
<xml_diff>
--- a/Elaborazione/Iterazione 1/Elaborazione Iterazione 1.docx
+++ b/Elaborazione/Iterazione 1/Elaborazione Iterazione 1.docx
@@ -1218,10 +1218,10 @@
           <w:noProof/>
         </w:rPr>
         <w:drawing>
-          <wp:inline distT="0" distB="0" distL="0" distR="0" wp14:anchorId="63500DB1" wp14:editId="0BCF4AB6">
-            <wp:extent cx="6079298" cy="2739737"/>
+          <wp:inline distT="0" distB="0" distL="0" distR="0" wp14:anchorId="63500DB1" wp14:editId="08812A89">
+            <wp:extent cx="6114501" cy="2736913"/>
             <wp:effectExtent l="0" t="0" r="0" b="0"/>
-            <wp:docPr id="1403999272" name="Immagine 1" descr="Immagine che contiene testo, diagramma, schermata, linea&#10;&#10;Descrizione generata automaticamente"/>
+            <wp:docPr id="1403999272" name="Immagine 1"/>
             <wp:cNvGraphicFramePr>
               <a:graphicFrameLocks xmlns:a="http://schemas.openxmlformats.org/drawingml/2006/main" noChangeAspect="1"/>
             </wp:cNvGraphicFramePr>
@@ -1229,11 +1229,17 @@
               <a:graphicData uri="http://schemas.openxmlformats.org/drawingml/2006/picture">
                 <pic:pic xmlns:pic="http://schemas.openxmlformats.org/drawingml/2006/picture">
                   <pic:nvPicPr>
-                    <pic:cNvPr id="1403999272" name="Immagine 1" descr="Immagine che contiene testo, diagramma, schermata, linea&#10;&#10;Descrizione generata automaticamente"/>
+                    <pic:cNvPr id="1403999272" name="Immagine 1"/>
                     <pic:cNvPicPr/>
                   </pic:nvPicPr>
                   <pic:blipFill>
-                    <a:blip r:embed="rId8"/>
+                    <a:blip r:embed="rId8">
+                      <a:extLst>
+                        <a:ext uri="{28A0092B-C50C-407E-A947-70E740481C1C}">
+                          <a14:useLocalDpi xmlns:a14="http://schemas.microsoft.com/office/drawing/2010/main" val="0"/>
+                        </a:ext>
+                      </a:extLst>
+                    </a:blip>
                     <a:stretch>
                       <a:fillRect/>
                     </a:stretch>
@@ -1241,7 +1247,7 @@
                   <pic:spPr>
                     <a:xfrm>
                       <a:off x="0" y="0"/>
-                      <a:ext cx="6114501" cy="2755602"/>
+                      <a:ext cx="6114501" cy="2736913"/>
                     </a:xfrm>
                     <a:prstGeom prst="rect">
                       <a:avLst/>
@@ -1332,10 +1338,10 @@
           <w:noProof/>
         </w:rPr>
         <w:drawing>
-          <wp:inline distT="0" distB="0" distL="0" distR="0" wp14:anchorId="0ECE9D4A" wp14:editId="23A0E9A4">
-            <wp:extent cx="6107430" cy="2444122"/>
+          <wp:inline distT="0" distB="0" distL="0" distR="0" wp14:anchorId="0ECE9D4A" wp14:editId="43961439">
+            <wp:extent cx="6090529" cy="2446981"/>
             <wp:effectExtent l="0" t="0" r="0" b="0"/>
-            <wp:docPr id="417792447" name="Immagine 1" descr="Immagine che contiene testo, linea, Diagramma, schermata&#10;&#10;Descrizione generata automaticamente"/>
+            <wp:docPr id="417792447" name="Immagine 1"/>
             <wp:cNvGraphicFramePr>
               <a:graphicFrameLocks xmlns:a="http://schemas.openxmlformats.org/drawingml/2006/main" noChangeAspect="1"/>
             </wp:cNvGraphicFramePr>
@@ -1343,11 +1349,17 @@
               <a:graphicData uri="http://schemas.openxmlformats.org/drawingml/2006/picture">
                 <pic:pic xmlns:pic="http://schemas.openxmlformats.org/drawingml/2006/picture">
                   <pic:nvPicPr>
-                    <pic:cNvPr id="417792447" name="Immagine 1" descr="Immagine che contiene testo, linea, Diagramma, schermata&#10;&#10;Descrizione generata automaticamente"/>
+                    <pic:cNvPr id="417792447" name="Immagine 1"/>
                     <pic:cNvPicPr/>
                   </pic:nvPicPr>
                   <pic:blipFill>
-                    <a:blip r:embed="rId9"/>
+                    <a:blip r:embed="rId9">
+                      <a:extLst>
+                        <a:ext uri="{28A0092B-C50C-407E-A947-70E740481C1C}">
+                          <a14:useLocalDpi xmlns:a14="http://schemas.microsoft.com/office/drawing/2010/main" val="0"/>
+                        </a:ext>
+                      </a:extLst>
+                    </a:blip>
                     <a:stretch>
                       <a:fillRect/>
                     </a:stretch>
@@ -1355,7 +1367,7 @@
                   <pic:spPr>
                     <a:xfrm>
                       <a:off x="0" y="0"/>
-                      <a:ext cx="6114574" cy="2446981"/>
+                      <a:ext cx="6090529" cy="2446981"/>
                     </a:xfrm>
                     <a:prstGeom prst="rect">
                       <a:avLst/>
@@ -1396,10 +1408,10 @@
           <w:noProof/>
         </w:rPr>
         <w:drawing>
-          <wp:inline distT="0" distB="0" distL="0" distR="0" wp14:anchorId="61C83D6A" wp14:editId="51E376C4">
-            <wp:extent cx="5729021" cy="2819400"/>
+          <wp:inline distT="0" distB="0" distL="0" distR="0" wp14:anchorId="61C83D6A" wp14:editId="145692F1">
+            <wp:extent cx="5686080" cy="2839130"/>
             <wp:effectExtent l="0" t="0" r="0" b="0"/>
-            <wp:docPr id="1458640673" name="Immagine 1" descr="Immagine che contiene testo, schermata, linea, diagramma&#10;&#10;Descrizione generata automaticamente"/>
+            <wp:docPr id="1458640673" name="Immagine 1"/>
             <wp:cNvGraphicFramePr>
               <a:graphicFrameLocks xmlns:a="http://schemas.openxmlformats.org/drawingml/2006/main" noChangeAspect="1"/>
             </wp:cNvGraphicFramePr>
@@ -1407,11 +1419,17 @@
               <a:graphicData uri="http://schemas.openxmlformats.org/drawingml/2006/picture">
                 <pic:pic xmlns:pic="http://schemas.openxmlformats.org/drawingml/2006/picture">
                   <pic:nvPicPr>
-                    <pic:cNvPr id="1458640673" name="Immagine 1" descr="Immagine che contiene testo, schermata, linea, diagramma&#10;&#10;Descrizione generata automaticamente"/>
+                    <pic:cNvPr id="1458640673" name="Immagine 1"/>
                     <pic:cNvPicPr/>
                   </pic:nvPicPr>
                   <pic:blipFill>
-                    <a:blip r:embed="rId10"/>
+                    <a:blip r:embed="rId10">
+                      <a:extLst>
+                        <a:ext uri="{28A0092B-C50C-407E-A947-70E740481C1C}">
+                          <a14:useLocalDpi xmlns:a14="http://schemas.microsoft.com/office/drawing/2010/main" val="0"/>
+                        </a:ext>
+                      </a:extLst>
+                    </a:blip>
                     <a:stretch>
                       <a:fillRect/>
                     </a:stretch>
@@ -1419,7 +1437,7 @@
                   <pic:spPr>
                     <a:xfrm>
                       <a:off x="0" y="0"/>
-                      <a:ext cx="5769111" cy="2839130"/>
+                      <a:ext cx="5686080" cy="2839130"/>
                     </a:xfrm>
                     <a:prstGeom prst="rect">
                       <a:avLst/>
@@ -1452,10 +1470,10 @@
           <w:noProof/>
         </w:rPr>
         <w:drawing>
-          <wp:inline distT="0" distB="0" distL="0" distR="0" wp14:anchorId="7ED42AC4" wp14:editId="22274373">
-            <wp:extent cx="5712279" cy="3096243"/>
+          <wp:inline distT="0" distB="0" distL="0" distR="0" wp14:anchorId="7ED42AC4" wp14:editId="0A836493">
+            <wp:extent cx="5753141" cy="3114709"/>
             <wp:effectExtent l="0" t="0" r="0" b="0"/>
-            <wp:docPr id="1232596145" name="Immagine 1" descr="Immagine che contiene testo, schermata, Carattere, linea&#10;&#10;Descrizione generata automaticamente"/>
+            <wp:docPr id="1232596145" name="Immagine 1"/>
             <wp:cNvGraphicFramePr>
               <a:graphicFrameLocks xmlns:a="http://schemas.openxmlformats.org/drawingml/2006/main" noChangeAspect="1"/>
             </wp:cNvGraphicFramePr>
@@ -1463,11 +1481,17 @@
               <a:graphicData uri="http://schemas.openxmlformats.org/drawingml/2006/picture">
                 <pic:pic xmlns:pic="http://schemas.openxmlformats.org/drawingml/2006/picture">
                   <pic:nvPicPr>
-                    <pic:cNvPr id="1232596145" name="Immagine 1" descr="Immagine che contiene testo, schermata, Carattere, linea&#10;&#10;Descrizione generata automaticamente"/>
+                    <pic:cNvPr id="1232596145" name="Immagine 1"/>
                     <pic:cNvPicPr/>
                   </pic:nvPicPr>
                   <pic:blipFill>
-                    <a:blip r:embed="rId11"/>
+                    <a:blip r:embed="rId11">
+                      <a:extLst>
+                        <a:ext uri="{28A0092B-C50C-407E-A947-70E740481C1C}">
+                          <a14:useLocalDpi xmlns:a14="http://schemas.microsoft.com/office/drawing/2010/main" val="0"/>
+                        </a:ext>
+                      </a:extLst>
+                    </a:blip>
                     <a:stretch>
                       <a:fillRect/>
                     </a:stretch>
@@ -1475,7 +1499,7 @@
                   <pic:spPr>
                     <a:xfrm>
                       <a:off x="0" y="0"/>
-                      <a:ext cx="5753141" cy="3118391"/>
+                      <a:ext cx="5753141" cy="3114709"/>
                     </a:xfrm>
                     <a:prstGeom prst="rect">
                       <a:avLst/>
@@ -1490,353 +1514,8 @@
     </w:p>
     <w:p>
       <w:pPr>
-        <w:pStyle w:val="Titolo2"/>
-      </w:pPr>
-      <w:r>
-        <w:t>1.5 Test</w:t>
-      </w:r>
-    </w:p>
-    <w:p>
-      <w:pPr>
         <w:jc w:val="both"/>
       </w:pPr>
-      <w:r>
-        <w:t>Sono stati creati dei test automatizzati per verificare che i metodi e le classi da noi implementate siano funzionanti:</w:t>
-      </w:r>
-    </w:p>
-    <w:p>
-      <w:pPr>
-        <w:pStyle w:val="Paragrafoelenco"/>
-        <w:numPr>
-          <w:ilvl w:val="0"/>
-          <w:numId w:val="3"/>
-        </w:numPr>
-        <w:jc w:val="both"/>
-      </w:pPr>
-      <w:proofErr w:type="spellStart"/>
-      <w:proofErr w:type="gramStart"/>
-      <w:r>
-        <w:t>verificaElencoPadeleur</w:t>
-      </w:r>
-      <w:proofErr w:type="spellEnd"/>
-      <w:r>
-        <w:t>(</w:t>
-      </w:r>
-      <w:proofErr w:type="gramEnd"/>
-      <w:r>
-        <w:t>):</w:t>
-      </w:r>
-      <w:r>
-        <w:t xml:space="preserve"> Utilizziamo il metodo </w:t>
-      </w:r>
-      <w:proofErr w:type="spellStart"/>
-      <w:r>
-        <w:t>getElencoPadeleur</w:t>
-      </w:r>
-      <w:proofErr w:type="spellEnd"/>
-      <w:r>
-        <w:t xml:space="preserve"> per ottenere la mappa </w:t>
-      </w:r>
-      <w:proofErr w:type="spellStart"/>
-      <w:r>
-        <w:t>elencoPadeleur</w:t>
-      </w:r>
-      <w:proofErr w:type="spellEnd"/>
-      <w:r>
-        <w:t xml:space="preserve"> al di fuori della classe. </w:t>
-      </w:r>
-      <w:r>
-        <w:t xml:space="preserve"> </w:t>
-      </w:r>
-      <w:r>
-        <w:t>Se il test va a buon fine, abbiamo verificato</w:t>
-      </w:r>
-      <w:r>
-        <w:t xml:space="preserve"> che l’elenco dei </w:t>
-      </w:r>
-      <w:proofErr w:type="spellStart"/>
-      <w:r>
-        <w:t>Padeleur</w:t>
-      </w:r>
-      <w:proofErr w:type="spellEnd"/>
-      <w:r>
-        <w:t xml:space="preserve"> non sia vuoto e che si</w:t>
-      </w:r>
-      <w:r>
-        <w:t>a</w:t>
-      </w:r>
-      <w:r>
-        <w:t xml:space="preserve"> stato selezionato correttamente.</w:t>
-      </w:r>
-    </w:p>
-    <w:p>
-      <w:pPr>
-        <w:pStyle w:val="Paragrafoelenco"/>
-        <w:numPr>
-          <w:ilvl w:val="0"/>
-          <w:numId w:val="3"/>
-        </w:numPr>
-        <w:jc w:val="both"/>
-      </w:pPr>
-      <w:r>
-        <w:t>verificaDettagliPersona1(): Verifichiamo che i dati della persona di cui si vuole effettuare il controllo siano tutti presenti in modo da poterne verificare la sua presenza all’interno dell’elenco analizzato precedentemente.</w:t>
-      </w:r>
-      <w:r>
-        <w:t xml:space="preserve"> Se il test va a buon fine significa che tutto è stato inserito correttamente.</w:t>
-      </w:r>
-    </w:p>
-    <w:p>
-      <w:pPr>
-        <w:pStyle w:val="Paragrafoelenco"/>
-        <w:numPr>
-          <w:ilvl w:val="0"/>
-          <w:numId w:val="3"/>
-        </w:numPr>
-        <w:jc w:val="both"/>
-      </w:pPr>
-      <w:proofErr w:type="spellStart"/>
-      <w:proofErr w:type="gramStart"/>
-      <w:r>
-        <w:t>verificaEsistenzaPadeleur</w:t>
-      </w:r>
-      <w:proofErr w:type="spellEnd"/>
-      <w:r>
-        <w:t>(</w:t>
-      </w:r>
-      <w:proofErr w:type="gramEnd"/>
-      <w:r>
-        <w:t xml:space="preserve">): </w:t>
-      </w:r>
-      <w:r>
-        <w:t xml:space="preserve">Utilizziamo il metodo </w:t>
-      </w:r>
-      <w:proofErr w:type="spellStart"/>
-      <w:r>
-        <w:t>verificaEsistenzaPadeleur</w:t>
-      </w:r>
-      <w:proofErr w:type="spellEnd"/>
-      <w:r>
-        <w:t xml:space="preserve"> di </w:t>
-      </w:r>
-      <w:proofErr w:type="spellStart"/>
-      <w:r>
-        <w:t>GiocoPadel</w:t>
-      </w:r>
-      <w:proofErr w:type="spellEnd"/>
-      <w:r>
-        <w:t xml:space="preserve"> per v</w:t>
-      </w:r>
-      <w:r>
-        <w:t>erific</w:t>
-      </w:r>
-      <w:r>
-        <w:t xml:space="preserve">are, </w:t>
-      </w:r>
-      <w:r>
-        <w:t xml:space="preserve">tramite l’indirizzo e-mail univoco del </w:t>
-      </w:r>
-      <w:proofErr w:type="spellStart"/>
-      <w:r>
-        <w:t>Padeleur</w:t>
-      </w:r>
-      <w:proofErr w:type="spellEnd"/>
-      <w:r>
-        <w:t>,</w:t>
-      </w:r>
-      <w:r>
-        <w:t xml:space="preserve"> </w:t>
-      </w:r>
-      <w:r>
-        <w:t>se</w:t>
-      </w:r>
-      <w:r>
-        <w:t xml:space="preserve"> esso sia presente all’interno dell’elenco.</w:t>
-      </w:r>
-      <w:r>
-        <w:t xml:space="preserve"> Se il test va a buon fine l’utente esiste già all’interno dell’elenco.</w:t>
-      </w:r>
-    </w:p>
-    <w:p>
-      <w:pPr>
-        <w:pStyle w:val="Paragrafoelenco"/>
-        <w:numPr>
-          <w:ilvl w:val="0"/>
-          <w:numId w:val="3"/>
-        </w:numPr>
-        <w:jc w:val="both"/>
-      </w:pPr>
-      <w:proofErr w:type="spellStart"/>
-      <w:proofErr w:type="gramStart"/>
-      <w:r>
-        <w:lastRenderedPageBreak/>
-        <w:t>verificaNonEsistenzaPadeleur</w:t>
-      </w:r>
-      <w:proofErr w:type="spellEnd"/>
-      <w:r>
-        <w:t>(</w:t>
-      </w:r>
-      <w:proofErr w:type="gramEnd"/>
-      <w:r>
-        <w:t xml:space="preserve">): </w:t>
-      </w:r>
-      <w:r>
-        <w:t xml:space="preserve">Utilizziamo il metodo </w:t>
-      </w:r>
-      <w:proofErr w:type="spellStart"/>
-      <w:r>
-        <w:t>verificaEsistenzaPadeleur</w:t>
-      </w:r>
-      <w:proofErr w:type="spellEnd"/>
-      <w:r>
-        <w:t xml:space="preserve"> di </w:t>
-      </w:r>
-      <w:proofErr w:type="spellStart"/>
-      <w:r>
-        <w:t>GiocoPadel</w:t>
-      </w:r>
-      <w:proofErr w:type="spellEnd"/>
-      <w:r>
-        <w:t xml:space="preserve"> per verificare, tramite l’indirizzo e-mail univoco del </w:t>
-      </w:r>
-      <w:proofErr w:type="spellStart"/>
-      <w:r>
-        <w:t>Padeleur</w:t>
-      </w:r>
-      <w:proofErr w:type="spellEnd"/>
-      <w:r>
-        <w:t>, se esso non sia presente all’interno dell’elenco. Se il test va a buon fine l’utente non esiste ancora all’interno dell’elenco.</w:t>
-      </w:r>
-    </w:p>
-    <w:p>
-      <w:pPr>
-        <w:pStyle w:val="Paragrafoelenco"/>
-        <w:numPr>
-          <w:ilvl w:val="0"/>
-          <w:numId w:val="3"/>
-        </w:numPr>
-        <w:jc w:val="both"/>
-      </w:pPr>
-      <w:proofErr w:type="spellStart"/>
-      <w:proofErr w:type="gramStart"/>
-      <w:r>
-        <w:t>inserisciNuovoPadeleur</w:t>
-      </w:r>
-      <w:proofErr w:type="spellEnd"/>
-      <w:r>
-        <w:t>(</w:t>
-      </w:r>
-      <w:proofErr w:type="gramEnd"/>
-      <w:r>
-        <w:t>):</w:t>
-      </w:r>
-      <w:r>
-        <w:t xml:space="preserve"> Utilizziamo il metodo </w:t>
-      </w:r>
-      <w:proofErr w:type="spellStart"/>
-      <w:r>
-        <w:t>inserisciNuovoPadeleur</w:t>
-      </w:r>
-      <w:proofErr w:type="spellEnd"/>
-      <w:r>
-        <w:t xml:space="preserve"> di </w:t>
-      </w:r>
-      <w:proofErr w:type="spellStart"/>
-      <w:r>
-        <w:t>GiocoPadel</w:t>
-      </w:r>
-      <w:proofErr w:type="spellEnd"/>
-      <w:r>
-        <w:t xml:space="preserve"> per </w:t>
-      </w:r>
-      <w:r>
-        <w:t xml:space="preserve">inserire nell’elenco un </w:t>
-      </w:r>
-      <w:proofErr w:type="spellStart"/>
-      <w:r>
-        <w:t>Padeleur</w:t>
-      </w:r>
-      <w:proofErr w:type="spellEnd"/>
-      <w:r>
-        <w:t xml:space="preserve"> che non ha già fatto la registrazione in precedenza.</w:t>
-      </w:r>
-      <w:r>
-        <w:t xml:space="preserve"> Se il test va a buon fine, il nuovo </w:t>
-      </w:r>
-      <w:proofErr w:type="spellStart"/>
-      <w:r>
-        <w:t>Padeleur</w:t>
-      </w:r>
-      <w:proofErr w:type="spellEnd"/>
-      <w:r>
-        <w:t xml:space="preserve"> viene correttamente inserito nell’elenco.</w:t>
-      </w:r>
-    </w:p>
-    <w:p>
-      <w:pPr>
-        <w:pStyle w:val="Paragrafoelenco"/>
-        <w:numPr>
-          <w:ilvl w:val="0"/>
-          <w:numId w:val="3"/>
-        </w:numPr>
-        <w:jc w:val="both"/>
-      </w:pPr>
-      <w:proofErr w:type="spellStart"/>
-      <w:proofErr w:type="gramStart"/>
-      <w:r>
-        <w:t>salvaPadeleurSuFile</w:t>
-      </w:r>
-      <w:proofErr w:type="spellEnd"/>
-      <w:r>
-        <w:t>(</w:t>
-      </w:r>
-      <w:proofErr w:type="gramEnd"/>
-      <w:r>
-        <w:t>):</w:t>
-      </w:r>
-      <w:r>
-        <w:t xml:space="preserve"> Utilizziamo il metodo </w:t>
-      </w:r>
-      <w:proofErr w:type="spellStart"/>
-      <w:r>
-        <w:t>salvaPadeleurSuFile</w:t>
-      </w:r>
-      <w:proofErr w:type="spellEnd"/>
-      <w:r>
-        <w:t xml:space="preserve"> di </w:t>
-      </w:r>
-      <w:proofErr w:type="spellStart"/>
-      <w:r>
-        <w:t>GiocoPadel</w:t>
-      </w:r>
-      <w:proofErr w:type="spellEnd"/>
-      <w:r>
-        <w:t xml:space="preserve"> per </w:t>
-      </w:r>
-      <w:r>
-        <w:t xml:space="preserve">scrivere all’interno del file di testo selezionato in modo da salvare i dati relativi al </w:t>
-      </w:r>
-      <w:proofErr w:type="spellStart"/>
-      <w:r>
-        <w:t>Padeleur</w:t>
-      </w:r>
-      <w:proofErr w:type="spellEnd"/>
-      <w:r>
-        <w:t>.</w:t>
-      </w:r>
-      <w:r>
-        <w:t xml:space="preserve"> </w:t>
-      </w:r>
-      <w:r>
-        <w:t xml:space="preserve">Se il test va a buon fine, il </w:t>
-      </w:r>
-      <w:proofErr w:type="spellStart"/>
-      <w:r>
-        <w:t>Padeleur</w:t>
-      </w:r>
-      <w:proofErr w:type="spellEnd"/>
-      <w:r>
-        <w:t xml:space="preserve"> viene salvato su file con successo.</w:t>
-      </w:r>
     </w:p>
     <w:sectPr>
       <w:pgSz w:w="11906" w:h="16838"/>

</xml_diff>

<commit_message>
Iterazione 4 completa, correzioni Itereazioni 1,2,3 e correzione stampa testing
</commit_message>
<xml_diff>
--- a/Elaborazione/Iterazione 1/Elaborazione Iterazione 1.docx
+++ b/Elaborazione/Iterazione 1/Elaborazione Iterazione 1.docx
@@ -150,11 +150,26 @@
     <w:p>
       <w:pPr>
         <w:pStyle w:val="Titolo3"/>
-      </w:pPr>
-      <w:r>
+        <w:rPr>
+          <w:color w:val="1C6194" w:themeColor="accent2" w:themeShade="BF"/>
+          <w:sz w:val="28"/>
+          <w:szCs w:val="28"/>
+        </w:rPr>
+      </w:pPr>
+      <w:r>
+        <w:rPr>
+          <w:color w:val="1C6194" w:themeColor="accent2" w:themeShade="BF"/>
+          <w:sz w:val="28"/>
+          <w:szCs w:val="28"/>
+        </w:rPr>
         <w:t>1</w:t>
       </w:r>
       <w:r>
+        <w:rPr>
+          <w:color w:val="1C6194" w:themeColor="accent2" w:themeShade="BF"/>
+          <w:sz w:val="28"/>
+          <w:szCs w:val="28"/>
+        </w:rPr>
         <w:t>.3.1 Modello di Dominio</w:t>
       </w:r>
     </w:p>
@@ -283,12 +298,27 @@
     <w:p>
       <w:pPr>
         <w:pStyle w:val="Titolo3"/>
-      </w:pPr>
-      <w:r>
+        <w:rPr>
+          <w:color w:val="1C6194" w:themeColor="accent2" w:themeShade="BF"/>
+          <w:sz w:val="28"/>
+          <w:szCs w:val="28"/>
+        </w:rPr>
+      </w:pPr>
+      <w:r>
+        <w:rPr>
+          <w:color w:val="1C6194" w:themeColor="accent2" w:themeShade="BF"/>
+          <w:sz w:val="28"/>
+          <w:szCs w:val="28"/>
+        </w:rPr>
         <w:lastRenderedPageBreak/>
         <w:t>1</w:t>
       </w:r>
       <w:r>
+        <w:rPr>
+          <w:color w:val="1C6194" w:themeColor="accent2" w:themeShade="BF"/>
+          <w:sz w:val="28"/>
+          <w:szCs w:val="28"/>
+        </w:rPr>
         <w:t>.3.2 Diagramma di sequenza di sistema</w:t>
       </w:r>
     </w:p>
@@ -457,11 +487,26 @@
     <w:p>
       <w:pPr>
         <w:pStyle w:val="Titolo3"/>
-      </w:pPr>
-      <w:r>
+        <w:rPr>
+          <w:color w:val="1C6194" w:themeColor="accent2" w:themeShade="BF"/>
+          <w:sz w:val="28"/>
+          <w:szCs w:val="28"/>
+        </w:rPr>
+      </w:pPr>
+      <w:r>
+        <w:rPr>
+          <w:color w:val="1C6194" w:themeColor="accent2" w:themeShade="BF"/>
+          <w:sz w:val="28"/>
+          <w:szCs w:val="28"/>
+        </w:rPr>
         <w:t>1</w:t>
       </w:r>
       <w:r>
+        <w:rPr>
+          <w:color w:val="1C6194" w:themeColor="accent2" w:themeShade="BF"/>
+          <w:sz w:val="28"/>
+          <w:szCs w:val="28"/>
+        </w:rPr>
         <w:t>.3.3 Contratto delle operazioni</w:t>
       </w:r>
     </w:p>

</xml_diff>

<commit_message>
Correzioni codice, documenti delle varie iterazioni e conclusione DocumentazioneFinale
</commit_message>
<xml_diff>
--- a/Elaborazione/Iterazione 1/Elaborazione Iterazione 1.docx
+++ b/Elaborazione/Iterazione 1/Elaborazione Iterazione 1.docx
@@ -6,8 +6,16 @@
       <w:pPr>
         <w:pStyle w:val="Titolo1"/>
         <w:jc w:val="center"/>
-      </w:pPr>
-      <w:r>
+        <w:rPr>
+          <w:sz w:val="32"/>
+          <w:szCs w:val="32"/>
+        </w:rPr>
+      </w:pPr>
+      <w:r>
+        <w:rPr>
+          <w:sz w:val="32"/>
+          <w:szCs w:val="32"/>
+        </w:rPr>
         <w:t>Elaborazione – Iterazione 1</w:t>
       </w:r>
     </w:p>
@@ -654,7 +662,10 @@
           </w:tcPr>
           <w:p>
             <w:r>
-              <w:t>è stato restituito un Messaggio di Verifica dal Sistema.</w:t>
+              <w:t>È</w:t>
+            </w:r>
+            <w:r>
+              <w:t xml:space="preserve"> stato restituito un Messaggio di Verifica dal Sistema.</w:t>
             </w:r>
           </w:p>
         </w:tc>

</xml_diff>